<commit_message>
dodano listowo i sprawko poprawion
</commit_message>
<xml_diff>
--- a/SprawozdanieProj2.docx
+++ b/SprawozdanieProj2.docx
@@ -158,7 +158,13 @@
               <w:t>„</w:t>
             </w:r>
             <w:r>
-              <w:t>Badanie efektywności operacji dodawania, usuwania oraz wyszukiwania elementów w różnych strukturach danych.</w:t>
+              <w:t xml:space="preserve"> </w:t>
+            </w:r>
+            <w:r>
+              <w:t>Badanie efektywności operacji dodawania, usuwania oraz wyszukiwania elementów w różnych strukturach danych</w:t>
+            </w:r>
+            <w:r>
+              <w:t>.</w:t>
             </w:r>
             <w:r>
               <w:t>”</w:t>
@@ -254,7 +260,7 @@
               <w:rPr>
                 <w:sz w:val="32"/>
               </w:rPr>
-              <w:t>4</w:t>
+              <w:t>5</w:t>
             </w:r>
             <w:r>
               <w:rPr>
@@ -304,12 +310,7 @@
               <w:t xml:space="preserve">Grupa: </w:t>
             </w:r>
             <w:r>
-              <w:t xml:space="preserve">wtorek </w:t>
-            </w:r>
-            <w:bookmarkStart w:id="0" w:name="_GoBack"/>
-            <w:bookmarkEnd w:id="0"/>
-            <w:r>
-              <w:t>11:15</w:t>
+              <w:t>wtorek 11:15</w:t>
             </w:r>
           </w:p>
         </w:tc>
@@ -415,19 +416,19 @@
         <w:t xml:space="preserve">dokładna </w:t>
       </w:r>
       <w:r>
-        <w:t>analiza wydajności struktur danych takich jak</w:t>
-      </w:r>
-      <w:r>
-        <w:t>: tablica, lista dwukierunkowa</w:t>
-      </w:r>
-      <w:r>
-        <w:t xml:space="preserve"> oraz </w:t>
-      </w:r>
-      <w:r>
-        <w:t>kopiec binarny</w:t>
-      </w:r>
-      <w:r>
-        <w:t xml:space="preserve"> pod kątem</w:t>
+        <w:t xml:space="preserve">analiza wydajności </w:t>
+      </w:r>
+      <w:r>
+        <w:t>algorytmów wyznaczania minimalnego drzewa rozpinającego (algorytm Prima</w:t>
+      </w:r>
+      <w:r>
+        <w:t xml:space="preserve">, </w:t>
+      </w:r>
+      <w:r>
+        <w:t>algorytm Kruskala), oraz algorytmów wyznaczania najkrótszej ścieżki w grafie (algorytm Dijkstry, algorytm Forda-Bellmana). Ich analiza rozpatrywana będzie pod</w:t>
+      </w:r>
+      <w:r>
+        <w:t xml:space="preserve"> kątem</w:t>
       </w:r>
       <w:r>
         <w:t xml:space="preserve"> czasu </w:t>
@@ -436,34 +437,10 @@
         <w:t xml:space="preserve">wykonywania </w:t>
       </w:r>
       <w:r>
-        <w:t>operacji polegaj</w:t>
-      </w:r>
-      <w:r>
-        <w:t xml:space="preserve">ących na odczycie, </w:t>
-      </w:r>
-      <w:r>
-        <w:t>zapisie</w:t>
-      </w:r>
-      <w:r>
-        <w:t xml:space="preserve"> jak i wyszukiwaniu</w:t>
-      </w:r>
-      <w:r>
-        <w:t xml:space="preserve"> danych</w:t>
-      </w:r>
-      <w:r>
-        <w:t xml:space="preserve"> </w:t>
-      </w:r>
-      <w:r>
-        <w:t xml:space="preserve">w zależności od rozmiaru struktur </w:t>
-      </w:r>
-      <w:r>
-        <w:t xml:space="preserve">na podstawie </w:t>
-      </w:r>
-      <w:r>
-        <w:t xml:space="preserve">ich </w:t>
-      </w:r>
-      <w:r>
-        <w:t>własnej implementacji</w:t>
+        <w:t xml:space="preserve">w zależności od rozmiaru </w:t>
+      </w:r>
+      <w:r>
+        <w:t>oraz gęstości grafu</w:t>
       </w:r>
       <w:r>
         <w:t>.</w:t>
@@ -478,236 +455,8 @@
       </w:r>
     </w:p>
     <w:p>
-      <w:r>
-        <w:t>Str</w:t>
-      </w:r>
-      <w:r>
-        <w:t>uktura</w:t>
-      </w:r>
-      <w:r>
-        <w:t xml:space="preserve"> danych to pojęcie odnoszące się do sposobu uporządkowania </w:t>
-      </w:r>
-      <w:r>
-        <w:t>danych</w:t>
-      </w:r>
-      <w:r>
-        <w:t xml:space="preserve"> w komputerze</w:t>
-      </w:r>
-      <w:r>
-        <w:t>.</w:t>
-      </w:r>
-      <w:r>
-        <w:br/>
-        <w:t>Główne zastosowania tworzonego zbioru elementów</w:t>
-      </w:r>
-      <w:r>
-        <w:t xml:space="preserve"> implikują wybranie ko</w:t>
-      </w:r>
-      <w:r>
-        <w:t>nkretnej struktury danych do jego</w:t>
-      </w:r>
-      <w:r>
-        <w:t xml:space="preserve"> obsługi. Różnią się one między sobą przede wszystkim szybkością w konkretnych sytuacjach (np. jedne są szybsze w obsłudze małej ilości danych, drugie zaś mogą</w:t>
-      </w:r>
-      <w:r>
-        <w:t xml:space="preserve"> lepiej sobie radzić z większą </w:t>
-      </w:r>
-      <w:r>
-        <w:t>liczbą elementów).</w:t>
-      </w:r>
-    </w:p>
-    <w:p>
-      <w:r>
-        <w:t xml:space="preserve">Na podstawie literatury dowiaduję się </w:t>
-      </w:r>
-      <w:r>
-        <w:t>o złożoności obliczeniowej opracowywanych przeze mnie struktur:</w:t>
-      </w:r>
-    </w:p>
-    <w:p>
-      <w:pPr>
-        <w:pStyle w:val="Akapitzlist"/>
-        <w:numPr>
-          <w:ilvl w:val="0"/>
-          <w:numId w:val="5"/>
-        </w:numPr>
-        <w:rPr>
-          <w:sz w:val="28"/>
-        </w:rPr>
-      </w:pPr>
-      <w:r>
-        <w:rPr>
-          <w:sz w:val="28"/>
-        </w:rPr>
-        <w:t>Tablica</w:t>
-      </w:r>
-      <w:r>
-        <w:rPr>
-          <w:sz w:val="28"/>
-        </w:rPr>
-        <w:t>:</w:t>
-      </w:r>
-    </w:p>
-    <w:p>
-      <w:pPr>
-        <w:pStyle w:val="Akapitzlist"/>
-      </w:pPr>
-      <w:r>
-        <w:t>-wstawianie: O(n</w:t>
-      </w:r>
-      <w:r>
-        <w:t>)</w:t>
-      </w:r>
-    </w:p>
-    <w:p>
-      <w:pPr>
-        <w:pStyle w:val="Akapitzlist"/>
-      </w:pPr>
-      <w:r>
-        <w:t>-usuwanie: O(n)</w:t>
-      </w:r>
-    </w:p>
-    <w:p>
-      <w:pPr>
-        <w:pStyle w:val="Akapitzlist"/>
-      </w:pPr>
-      <w:r>
-        <w:t>-wyszukiwanie</w:t>
-      </w:r>
-      <w:r>
-        <w:t xml:space="preserve"> (po przechowywanych wartościach)</w:t>
-      </w:r>
-      <w:r>
-        <w:t>: O(n)</w:t>
-      </w:r>
-    </w:p>
-    <w:p>
-      <w:pPr>
-        <w:pStyle w:val="Akapitzlist"/>
-      </w:pPr>
-    </w:p>
-    <w:p>
-      <w:pPr>
-        <w:pStyle w:val="Akapitzlist"/>
-        <w:numPr>
-          <w:ilvl w:val="0"/>
-          <w:numId w:val="5"/>
-        </w:numPr>
-        <w:rPr>
-          <w:sz w:val="28"/>
-        </w:rPr>
-      </w:pPr>
-      <w:r>
-        <w:rPr>
-          <w:sz w:val="28"/>
-        </w:rPr>
-        <w:t>Lista dwukierunkowa</w:t>
-      </w:r>
-      <w:r>
-        <w:rPr>
-          <w:sz w:val="28"/>
-        </w:rPr>
-        <w:t>:</w:t>
-      </w:r>
-    </w:p>
-    <w:p>
-      <w:pPr>
-        <w:pStyle w:val="Akapitzlist"/>
-      </w:pPr>
-      <w:r>
-        <w:t>-wstawianie: O(1)</w:t>
-      </w:r>
-    </w:p>
-    <w:p>
-      <w:pPr>
-        <w:pStyle w:val="Akapitzlist"/>
-      </w:pPr>
-      <w:r>
-        <w:t>-usuwanie: O(1)</w:t>
-      </w:r>
-    </w:p>
-    <w:p>
-      <w:pPr>
-        <w:pStyle w:val="Akapitzlist"/>
-      </w:pPr>
-      <w:r>
-        <w:t>-wyszukiwanie: O(n)</w:t>
-      </w:r>
-    </w:p>
-    <w:p>
-      <w:pPr>
-        <w:pStyle w:val="Akapitzlist"/>
-      </w:pPr>
-    </w:p>
-    <w:p>
-      <w:pPr>
-        <w:pStyle w:val="Akapitzlist"/>
-        <w:numPr>
-          <w:ilvl w:val="0"/>
-          <w:numId w:val="5"/>
-        </w:numPr>
-        <w:rPr>
-          <w:sz w:val="28"/>
-        </w:rPr>
-      </w:pPr>
-      <w:r>
-        <w:rPr>
-          <w:sz w:val="28"/>
-        </w:rPr>
-        <w:t>Kopiec binarny:</w:t>
-      </w:r>
-    </w:p>
-    <w:p>
-      <w:pPr>
-        <w:pStyle w:val="Akapitzlist"/>
-      </w:pPr>
-      <w:r>
-        <w:t>-wstawianie: O(log n)</w:t>
-      </w:r>
-    </w:p>
-    <w:p>
-      <w:pPr>
-        <w:pStyle w:val="Akapitzlist"/>
-      </w:pPr>
-      <w:r>
-        <w:t xml:space="preserve">-usuwanie: </w:t>
-      </w:r>
-      <w:r>
-        <w:t>O(log n</w:t>
-      </w:r>
-      <w:r>
-        <w:t>)</w:t>
-      </w:r>
-    </w:p>
-    <w:p>
-      <w:pPr>
-        <w:pStyle w:val="Akapitzlist"/>
-      </w:pPr>
-      <w:r>
-        <w:t>-naprawianie kopca: O(n)</w:t>
-      </w:r>
-    </w:p>
-    <w:p>
-      <w:pPr>
-        <w:pStyle w:val="Akapitzlist"/>
-      </w:pPr>
-      <w:r>
-        <w:t xml:space="preserve">-wyszukiwanie: </w:t>
-      </w:r>
-      <w:r>
-        <w:t>O(n)</w:t>
-      </w:r>
-    </w:p>
-    <w:p>
-      <w:pPr>
-        <w:rPr>
-          <w:rFonts w:asciiTheme="majorHAnsi" w:eastAsiaTheme="majorEastAsia" w:hAnsiTheme="majorHAnsi" w:cstheme="majorBidi"/>
-          <w:b/>
-          <w:color w:val="2E74B5" w:themeColor="accent1" w:themeShade="BF"/>
-          <w:sz w:val="36"/>
-          <w:szCs w:val="32"/>
-        </w:rPr>
-      </w:pPr>
+      <w:bookmarkStart w:id="0" w:name="_GoBack"/>
+      <w:bookmarkEnd w:id="0"/>
       <w:r>
         <w:br w:type="page"/>
       </w:r>
@@ -9393,14 +9142,27 @@
       <w:r>
         <w:t xml:space="preserve">Tabela </w:t>
       </w:r>
-      <w:fldSimple w:instr=" SEQ Tabela \* ARABIC ">
-        <w:r>
-          <w:rPr>
-            <w:noProof/>
-          </w:rPr>
-          <w:t>7</w:t>
-        </w:r>
-      </w:fldSimple>
+      <w:r>
+        <w:fldChar w:fldCharType="begin"/>
+      </w:r>
+      <w:r>
+        <w:instrText xml:space="preserve"> SEQ Tabela \* ARABIC </w:instrText>
+      </w:r>
+      <w:r>
+        <w:fldChar w:fldCharType="separate"/>
+      </w:r>
+      <w:r>
+        <w:rPr>
+          <w:noProof/>
+        </w:rPr>
+        <w:t>7</w:t>
+      </w:r>
+      <w:r>
+        <w:rPr>
+          <w:noProof/>
+        </w:rPr>
+        <w:fldChar w:fldCharType="end"/>
+      </w:r>
       <w:r>
         <w:t>. Zależność czasu dodawania elementu wraz z obowiązkową naprawą od rozmiaru kopca</w:t>
       </w:r>
@@ -10119,14 +9881,27 @@
       <w:r>
         <w:t xml:space="preserve">Tabela </w:t>
       </w:r>
-      <w:fldSimple w:instr=" SEQ Tabela \* ARABIC ">
-        <w:r>
-          <w:rPr>
-            <w:noProof/>
-          </w:rPr>
-          <w:t>8</w:t>
-        </w:r>
-      </w:fldSimple>
+      <w:r>
+        <w:fldChar w:fldCharType="begin"/>
+      </w:r>
+      <w:r>
+        <w:instrText xml:space="preserve"> SEQ Tabela \* ARABIC </w:instrText>
+      </w:r>
+      <w:r>
+        <w:fldChar w:fldCharType="separate"/>
+      </w:r>
+      <w:r>
+        <w:rPr>
+          <w:noProof/>
+        </w:rPr>
+        <w:t>8</w:t>
+      </w:r>
+      <w:r>
+        <w:rPr>
+          <w:noProof/>
+        </w:rPr>
+        <w:fldChar w:fldCharType="end"/>
+      </w:r>
       <w:r>
         <w:t>. Zależność czasu usuwania elementu od rozmiaru kopca binarnego</w:t>
       </w:r>
@@ -10827,14 +10602,27 @@
       <w:r>
         <w:t xml:space="preserve">Tabela </w:t>
       </w:r>
-      <w:fldSimple w:instr=" SEQ Tabela \* ARABIC ">
-        <w:r>
-          <w:rPr>
-            <w:noProof/>
-          </w:rPr>
-          <w:t>9</w:t>
-        </w:r>
-      </w:fldSimple>
+      <w:r>
+        <w:fldChar w:fldCharType="begin"/>
+      </w:r>
+      <w:r>
+        <w:instrText xml:space="preserve"> SEQ Tabela \* ARABIC </w:instrText>
+      </w:r>
+      <w:r>
+        <w:fldChar w:fldCharType="separate"/>
+      </w:r>
+      <w:r>
+        <w:rPr>
+          <w:noProof/>
+        </w:rPr>
+        <w:t>9</w:t>
+      </w:r>
+      <w:r>
+        <w:rPr>
+          <w:noProof/>
+        </w:rPr>
+        <w:fldChar w:fldCharType="end"/>
+      </w:r>
       <w:r>
         <w:t>. Zależność czasu wyszukiwania elementu od rozmiaru kopca binarnego</w:t>
       </w:r>
@@ -11301,7 +11089,7 @@
           <w:rPr>
             <w:noProof/>
           </w:rPr>
-          <w:t>1</w:t>
+          <w:t>18</w:t>
         </w:r>
         <w:r>
           <w:fldChar w:fldCharType="end"/>
@@ -12742,7 +12530,6 @@
   <w:style w:type="character" w:default="1" w:styleId="Domylnaczcionkaakapitu">
     <w:name w:val="Default Paragraph Font"/>
     <w:uiPriority w:val="1"/>
-    <w:semiHidden/>
     <w:unhideWhenUsed/>
   </w:style>
   <w:style w:type="table" w:default="1" w:styleId="Standardowy">
@@ -13183,11 +12970,11 @@
           <c:showPercent val="0"/>
           <c:showBubbleSize val="0"/>
         </c:dLbls>
-        <c:axId val="1394619584"/>
-        <c:axId val="1394622848"/>
+        <c:axId val="-15421568"/>
+        <c:axId val="-15418304"/>
       </c:scatterChart>
       <c:valAx>
-        <c:axId val="1394619584"/>
+        <c:axId val="-15421568"/>
         <c:scaling>
           <c:orientation val="minMax"/>
           <c:max val="17500"/>
@@ -13301,12 +13088,12 @@
             <a:endParaRPr lang="pl-PL"/>
           </a:p>
         </c:txPr>
-        <c:crossAx val="1394622848"/>
+        <c:crossAx val="-15418304"/>
         <c:crosses val="autoZero"/>
         <c:crossBetween val="midCat"/>
       </c:valAx>
       <c:valAx>
-        <c:axId val="1394622848"/>
+        <c:axId val="-15418304"/>
         <c:scaling>
           <c:orientation val="minMax"/>
         </c:scaling>
@@ -13418,7 +13205,7 @@
             <a:endParaRPr lang="pl-PL"/>
           </a:p>
         </c:txPr>
-        <c:crossAx val="1394619584"/>
+        <c:crossAx val="-15421568"/>
         <c:crosses val="autoZero"/>
         <c:crossBetween val="midCat"/>
       </c:valAx>
@@ -13686,11 +13473,11 @@
           <c:showPercent val="0"/>
           <c:showBubbleSize val="0"/>
         </c:dLbls>
-        <c:axId val="1445601824"/>
-        <c:axId val="1445611616"/>
+        <c:axId val="-179165424"/>
+        <c:axId val="-179164880"/>
       </c:scatterChart>
       <c:valAx>
-        <c:axId val="1445601824"/>
+        <c:axId val="-179165424"/>
         <c:scaling>
           <c:orientation val="minMax"/>
           <c:max val="70000"/>
@@ -13804,12 +13591,12 @@
             <a:endParaRPr lang="pl-PL"/>
           </a:p>
         </c:txPr>
-        <c:crossAx val="1445611616"/>
+        <c:crossAx val="-179164880"/>
         <c:crosses val="autoZero"/>
         <c:crossBetween val="midCat"/>
       </c:valAx>
       <c:valAx>
-        <c:axId val="1445611616"/>
+        <c:axId val="-179164880"/>
         <c:scaling>
           <c:orientation val="minMax"/>
           <c:min val="0"/>
@@ -13922,7 +13709,7 @@
             <a:endParaRPr lang="pl-PL"/>
           </a:p>
         </c:txPr>
-        <c:crossAx val="1445601824"/>
+        <c:crossAx val="-179165424"/>
         <c:crosses val="autoZero"/>
         <c:crossBetween val="midCat"/>
       </c:valAx>
@@ -14198,11 +13985,11 @@
           <c:showPercent val="0"/>
           <c:showBubbleSize val="0"/>
         </c:dLbls>
-        <c:axId val="1445613792"/>
-        <c:axId val="1445607264"/>
+        <c:axId val="-103030880"/>
+        <c:axId val="-103034688"/>
       </c:scatterChart>
       <c:valAx>
-        <c:axId val="1445613792"/>
+        <c:axId val="-103030880"/>
         <c:scaling>
           <c:orientation val="minMax"/>
           <c:max val="70000"/>
@@ -14316,12 +14103,12 @@
             <a:endParaRPr lang="pl-PL"/>
           </a:p>
         </c:txPr>
-        <c:crossAx val="1445607264"/>
+        <c:crossAx val="-103034688"/>
         <c:crosses val="autoZero"/>
         <c:crossBetween val="midCat"/>
       </c:valAx>
       <c:valAx>
-        <c:axId val="1445607264"/>
+        <c:axId val="-103034688"/>
         <c:scaling>
           <c:orientation val="minMax"/>
           <c:min val="0"/>
@@ -14434,7 +14221,7 @@
             <a:endParaRPr lang="pl-PL"/>
           </a:p>
         </c:txPr>
-        <c:crossAx val="1445613792"/>
+        <c:crossAx val="-103030880"/>
         <c:crosses val="autoZero"/>
         <c:crossBetween val="midCat"/>
       </c:valAx>
@@ -14710,11 +14497,11 @@
           <c:showPercent val="0"/>
           <c:showBubbleSize val="0"/>
         </c:dLbls>
-        <c:axId val="1445607808"/>
-        <c:axId val="1445609440"/>
+        <c:axId val="-142778208"/>
+        <c:axId val="-142783104"/>
       </c:scatterChart>
       <c:valAx>
-        <c:axId val="1445607808"/>
+        <c:axId val="-142778208"/>
         <c:scaling>
           <c:orientation val="minMax"/>
           <c:max val="70000"/>
@@ -14828,12 +14615,12 @@
             <a:endParaRPr lang="pl-PL"/>
           </a:p>
         </c:txPr>
-        <c:crossAx val="1445609440"/>
+        <c:crossAx val="-142783104"/>
         <c:crosses val="autoZero"/>
         <c:crossBetween val="midCat"/>
       </c:valAx>
       <c:valAx>
-        <c:axId val="1445609440"/>
+        <c:axId val="-142783104"/>
         <c:scaling>
           <c:orientation val="minMax"/>
           <c:min val="0"/>
@@ -14946,7 +14733,7 @@
             <a:endParaRPr lang="pl-PL"/>
           </a:p>
         </c:txPr>
-        <c:crossAx val="1445607808"/>
+        <c:crossAx val="-142778208"/>
         <c:crosses val="autoZero"/>
         <c:crossBetween val="midCat"/>
       </c:valAx>
@@ -15222,11 +15009,11 @@
           <c:showPercent val="0"/>
           <c:showBubbleSize val="0"/>
         </c:dLbls>
-        <c:axId val="1445614336"/>
-        <c:axId val="1445605088"/>
+        <c:axId val="-142790720"/>
+        <c:axId val="-42563936"/>
       </c:scatterChart>
       <c:valAx>
-        <c:axId val="1445614336"/>
+        <c:axId val="-142790720"/>
         <c:scaling>
           <c:orientation val="minMax"/>
           <c:max val="70000"/>
@@ -15340,12 +15127,12 @@
             <a:endParaRPr lang="pl-PL"/>
           </a:p>
         </c:txPr>
-        <c:crossAx val="1445605088"/>
+        <c:crossAx val="-42563936"/>
         <c:crosses val="autoZero"/>
         <c:crossBetween val="midCat"/>
       </c:valAx>
       <c:valAx>
-        <c:axId val="1445605088"/>
+        <c:axId val="-42563936"/>
         <c:scaling>
           <c:orientation val="minMax"/>
           <c:min val="0"/>
@@ -15458,7 +15245,7 @@
             <a:endParaRPr lang="pl-PL"/>
           </a:p>
         </c:txPr>
-        <c:crossAx val="1445614336"/>
+        <c:crossAx val="-142790720"/>
         <c:crosses val="autoZero"/>
         <c:crossBetween val="midCat"/>
       </c:valAx>
@@ -15705,11 +15492,11 @@
           <c:showPercent val="0"/>
           <c:showBubbleSize val="0"/>
         </c:dLbls>
-        <c:axId val="1445605632"/>
-        <c:axId val="1445616512"/>
+        <c:axId val="-42558496"/>
+        <c:axId val="-349553136"/>
       </c:scatterChart>
       <c:valAx>
-        <c:axId val="1445605632"/>
+        <c:axId val="-42558496"/>
         <c:scaling>
           <c:orientation val="minMax"/>
           <c:max val="70000"/>
@@ -15823,12 +15610,12 @@
             <a:endParaRPr lang="pl-PL"/>
           </a:p>
         </c:txPr>
-        <c:crossAx val="1445616512"/>
+        <c:crossAx val="-349553136"/>
         <c:crosses val="autoZero"/>
         <c:crossBetween val="midCat"/>
       </c:valAx>
       <c:valAx>
-        <c:axId val="1445616512"/>
+        <c:axId val="-349553136"/>
         <c:scaling>
           <c:orientation val="minMax"/>
           <c:min val="0"/>
@@ -15949,7 +15736,7 @@
             <a:endParaRPr lang="pl-PL"/>
           </a:p>
         </c:txPr>
-        <c:crossAx val="1445605632"/>
+        <c:crossAx val="-42558496"/>
         <c:crosses val="autoZero"/>
         <c:crossBetween val="midCat"/>
       </c:valAx>
@@ -16199,11 +15986,11 @@
           <c:showPercent val="0"/>
           <c:showBubbleSize val="0"/>
         </c:dLbls>
-        <c:axId val="1445602368"/>
-        <c:axId val="1445604000"/>
+        <c:axId val="-15429728"/>
+        <c:axId val="-15428096"/>
       </c:scatterChart>
       <c:valAx>
-        <c:axId val="1445602368"/>
+        <c:axId val="-15429728"/>
         <c:scaling>
           <c:orientation val="minMax"/>
           <c:max val="3500"/>
@@ -16317,12 +16104,12 @@
             <a:endParaRPr lang="pl-PL"/>
           </a:p>
         </c:txPr>
-        <c:crossAx val="1445604000"/>
+        <c:crossAx val="-15428096"/>
         <c:crosses val="autoZero"/>
         <c:crossBetween val="midCat"/>
       </c:valAx>
       <c:valAx>
-        <c:axId val="1445604000"/>
+        <c:axId val="-15428096"/>
         <c:scaling>
           <c:orientation val="minMax"/>
         </c:scaling>
@@ -16442,7 +16229,7 @@
             <a:endParaRPr lang="pl-PL"/>
           </a:p>
         </c:txPr>
-        <c:crossAx val="1445602368"/>
+        <c:crossAx val="-15429728"/>
         <c:crosses val="autoZero"/>
         <c:crossBetween val="midCat"/>
       </c:valAx>
@@ -16672,11 +16459,11 @@
           <c:showPercent val="0"/>
           <c:showBubbleSize val="0"/>
         </c:dLbls>
-        <c:axId val="1443848096"/>
-        <c:axId val="1443839392"/>
+        <c:axId val="-46822512"/>
+        <c:axId val="-46821968"/>
       </c:scatterChart>
       <c:valAx>
-        <c:axId val="1443848096"/>
+        <c:axId val="-46822512"/>
         <c:scaling>
           <c:orientation val="minMax"/>
           <c:max val="2500"/>
@@ -16790,12 +16577,12 @@
             <a:endParaRPr lang="pl-PL"/>
           </a:p>
         </c:txPr>
-        <c:crossAx val="1443839392"/>
+        <c:crossAx val="-46821968"/>
         <c:crosses val="autoZero"/>
         <c:crossBetween val="midCat"/>
       </c:valAx>
       <c:valAx>
-        <c:axId val="1443839392"/>
+        <c:axId val="-46821968"/>
         <c:scaling>
           <c:orientation val="minMax"/>
         </c:scaling>
@@ -16915,7 +16702,7 @@
             <a:endParaRPr lang="pl-PL"/>
           </a:p>
         </c:txPr>
-        <c:crossAx val="1443848096"/>
+        <c:crossAx val="-46822512"/>
         <c:crosses val="autoZero"/>
         <c:crossBetween val="midCat"/>
       </c:valAx>
@@ -17170,11 +16957,11 @@
           <c:showPercent val="0"/>
           <c:showBubbleSize val="0"/>
         </c:dLbls>
-        <c:axId val="1443836128"/>
-        <c:axId val="1443846464"/>
+        <c:axId val="-46824688"/>
+        <c:axId val="-46821424"/>
       </c:scatterChart>
       <c:valAx>
-        <c:axId val="1443836128"/>
+        <c:axId val="-46824688"/>
         <c:scaling>
           <c:orientation val="minMax"/>
           <c:max val="3500"/>
@@ -17288,12 +17075,12 @@
             <a:endParaRPr lang="pl-PL"/>
           </a:p>
         </c:txPr>
-        <c:crossAx val="1443846464"/>
+        <c:crossAx val="-46821424"/>
         <c:crosses val="autoZero"/>
         <c:crossBetween val="midCat"/>
       </c:valAx>
       <c:valAx>
-        <c:axId val="1443846464"/>
+        <c:axId val="-46821424"/>
         <c:scaling>
           <c:orientation val="minMax"/>
           <c:max val="2.0000000000000004E-2"/>
@@ -17415,7 +17202,7 @@
             <a:endParaRPr lang="pl-PL"/>
           </a:p>
         </c:txPr>
-        <c:crossAx val="1443836128"/>
+        <c:crossAx val="-46824688"/>
         <c:crosses val="autoZero"/>
         <c:crossBetween val="midCat"/>
       </c:valAx>
@@ -17688,11 +17475,11 @@
           <c:showPercent val="0"/>
           <c:showBubbleSize val="0"/>
         </c:dLbls>
-        <c:axId val="1394623936"/>
-        <c:axId val="1394616864"/>
+        <c:axId val="-15420480"/>
+        <c:axId val="-15417760"/>
       </c:scatterChart>
       <c:valAx>
-        <c:axId val="1394623936"/>
+        <c:axId val="-15420480"/>
         <c:scaling>
           <c:orientation val="minMax"/>
           <c:max val="17500"/>
@@ -17806,12 +17593,12 @@
             <a:endParaRPr lang="pl-PL"/>
           </a:p>
         </c:txPr>
-        <c:crossAx val="1394616864"/>
+        <c:crossAx val="-15417760"/>
         <c:crosses val="autoZero"/>
         <c:crossBetween val="midCat"/>
       </c:valAx>
       <c:valAx>
-        <c:axId val="1394616864"/>
+        <c:axId val="-15417760"/>
         <c:scaling>
           <c:orientation val="minMax"/>
         </c:scaling>
@@ -17923,7 +17710,7 @@
             <a:endParaRPr lang="pl-PL"/>
           </a:p>
         </c:txPr>
-        <c:crossAx val="1394623936"/>
+        <c:crossAx val="-15420480"/>
         <c:crosses val="autoZero"/>
         <c:crossBetween val="midCat"/>
       </c:valAx>
@@ -18191,11 +17978,11 @@
           <c:showPercent val="0"/>
           <c:showBubbleSize val="0"/>
         </c:dLbls>
-        <c:axId val="1394613056"/>
-        <c:axId val="1394610336"/>
+        <c:axId val="-19249824"/>
+        <c:axId val="-19246016"/>
       </c:scatterChart>
       <c:valAx>
-        <c:axId val="1394613056"/>
+        <c:axId val="-19249824"/>
         <c:scaling>
           <c:orientation val="minMax"/>
           <c:max val="17500"/>
@@ -18309,12 +18096,12 @@
             <a:endParaRPr lang="pl-PL"/>
           </a:p>
         </c:txPr>
-        <c:crossAx val="1394610336"/>
+        <c:crossAx val="-19246016"/>
         <c:crosses val="autoZero"/>
         <c:crossBetween val="midCat"/>
       </c:valAx>
       <c:valAx>
-        <c:axId val="1394610336"/>
+        <c:axId val="-19246016"/>
         <c:scaling>
           <c:orientation val="minMax"/>
         </c:scaling>
@@ -18426,7 +18213,7 @@
             <a:endParaRPr lang="pl-PL"/>
           </a:p>
         </c:txPr>
-        <c:crossAx val="1394613056"/>
+        <c:crossAx val="-19249824"/>
         <c:crosses val="autoZero"/>
         <c:crossBetween val="midCat"/>
       </c:valAx>
@@ -18699,11 +18486,11 @@
           <c:showPercent val="0"/>
           <c:showBubbleSize val="0"/>
         </c:dLbls>
-        <c:axId val="1392154304"/>
-        <c:axId val="1392153216"/>
+        <c:axId val="-19244928"/>
+        <c:axId val="-19242208"/>
       </c:scatterChart>
       <c:valAx>
-        <c:axId val="1392154304"/>
+        <c:axId val="-19244928"/>
         <c:scaling>
           <c:orientation val="minMax"/>
           <c:max val="17500"/>
@@ -18817,12 +18604,12 @@
             <a:endParaRPr lang="pl-PL"/>
           </a:p>
         </c:txPr>
-        <c:crossAx val="1392153216"/>
+        <c:crossAx val="-19242208"/>
         <c:crosses val="autoZero"/>
         <c:crossBetween val="midCat"/>
       </c:valAx>
       <c:valAx>
-        <c:axId val="1392153216"/>
+        <c:axId val="-19242208"/>
         <c:scaling>
           <c:orientation val="minMax"/>
         </c:scaling>
@@ -18934,7 +18721,7 @@
             <a:endParaRPr lang="pl-PL"/>
           </a:p>
         </c:txPr>
-        <c:crossAx val="1392154304"/>
+        <c:crossAx val="-19244928"/>
         <c:crosses val="autoZero"/>
         <c:crossBetween val="midCat"/>
       </c:valAx>
@@ -19207,11 +18994,11 @@
           <c:showPercent val="0"/>
           <c:showBubbleSize val="0"/>
         </c:dLbls>
-        <c:axId val="1447651440"/>
-        <c:axId val="1447655792"/>
+        <c:axId val="-19248192"/>
+        <c:axId val="-19252000"/>
       </c:scatterChart>
       <c:valAx>
-        <c:axId val="1447651440"/>
+        <c:axId val="-19248192"/>
         <c:scaling>
           <c:orientation val="minMax"/>
           <c:max val="17500"/>
@@ -19325,12 +19112,12 @@
             <a:endParaRPr lang="pl-PL"/>
           </a:p>
         </c:txPr>
-        <c:crossAx val="1447655792"/>
+        <c:crossAx val="-19252000"/>
         <c:crosses val="autoZero"/>
         <c:crossBetween val="midCat"/>
       </c:valAx>
       <c:valAx>
-        <c:axId val="1447655792"/>
+        <c:axId val="-19252000"/>
         <c:scaling>
           <c:orientation val="minMax"/>
         </c:scaling>
@@ -19442,7 +19229,7 @@
             <a:endParaRPr lang="pl-PL"/>
           </a:p>
         </c:txPr>
-        <c:crossAx val="1447651440"/>
+        <c:crossAx val="-19248192"/>
         <c:crosses val="autoZero"/>
         <c:crossBetween val="midCat"/>
       </c:valAx>
@@ -19715,11 +19502,11 @@
           <c:showPercent val="0"/>
           <c:showBubbleSize val="0"/>
         </c:dLbls>
-        <c:axId val="1447656880"/>
-        <c:axId val="1447657424"/>
+        <c:axId val="-19240576"/>
+        <c:axId val="-19247648"/>
       </c:scatterChart>
       <c:valAx>
-        <c:axId val="1447656880"/>
+        <c:axId val="-19240576"/>
         <c:scaling>
           <c:orientation val="minMax"/>
           <c:max val="17500"/>
@@ -19833,12 +19620,12 @@
             <a:endParaRPr lang="pl-PL"/>
           </a:p>
         </c:txPr>
-        <c:crossAx val="1447657424"/>
+        <c:crossAx val="-19247648"/>
         <c:crosses val="autoZero"/>
         <c:crossBetween val="midCat"/>
       </c:valAx>
       <c:valAx>
-        <c:axId val="1447657424"/>
+        <c:axId val="-19247648"/>
         <c:scaling>
           <c:orientation val="minMax"/>
         </c:scaling>
@@ -19950,7 +19737,7 @@
             <a:endParaRPr lang="pl-PL"/>
           </a:p>
         </c:txPr>
-        <c:crossAx val="1447656880"/>
+        <c:crossAx val="-19240576"/>
         <c:crosses val="autoZero"/>
         <c:crossBetween val="midCat"/>
       </c:valAx>
@@ -20192,11 +19979,11 @@
           <c:showPercent val="0"/>
           <c:showBubbleSize val="0"/>
         </c:dLbls>
-        <c:axId val="1447654160"/>
-        <c:axId val="1447653616"/>
+        <c:axId val="-19250912"/>
+        <c:axId val="-19239488"/>
       </c:scatterChart>
       <c:valAx>
-        <c:axId val="1447654160"/>
+        <c:axId val="-19250912"/>
         <c:scaling>
           <c:orientation val="minMax"/>
           <c:max val="17500"/>
@@ -20310,12 +20097,12 @@
             <a:endParaRPr lang="pl-PL"/>
           </a:p>
         </c:txPr>
-        <c:crossAx val="1447653616"/>
+        <c:crossAx val="-19239488"/>
         <c:crosses val="autoZero"/>
         <c:crossBetween val="midCat"/>
       </c:valAx>
       <c:valAx>
-        <c:axId val="1447653616"/>
+        <c:axId val="-19239488"/>
         <c:scaling>
           <c:orientation val="minMax"/>
           <c:min val="0"/>
@@ -20436,7 +20223,7 @@
             <a:endParaRPr lang="pl-PL"/>
           </a:p>
         </c:txPr>
-        <c:crossAx val="1447654160"/>
+        <c:crossAx val="-19250912"/>
         <c:crosses val="autoZero"/>
         <c:crossBetween val="midCat"/>
       </c:valAx>
@@ -20704,11 +20491,11 @@
           <c:showPercent val="0"/>
           <c:showBubbleSize val="0"/>
         </c:dLbls>
-        <c:axId val="1447655248"/>
-        <c:axId val="1445606176"/>
+        <c:axId val="-19238400"/>
+        <c:axId val="-19237856"/>
       </c:scatterChart>
       <c:valAx>
-        <c:axId val="1447655248"/>
+        <c:axId val="-19238400"/>
         <c:scaling>
           <c:orientation val="minMax"/>
           <c:max val="70000"/>
@@ -20822,12 +20609,12 @@
             <a:endParaRPr lang="pl-PL"/>
           </a:p>
         </c:txPr>
-        <c:crossAx val="1445606176"/>
+        <c:crossAx val="-19237856"/>
         <c:crosses val="autoZero"/>
         <c:crossBetween val="midCat"/>
       </c:valAx>
       <c:valAx>
-        <c:axId val="1445606176"/>
+        <c:axId val="-19237856"/>
         <c:scaling>
           <c:orientation val="minMax"/>
           <c:min val="0"/>
@@ -20940,7 +20727,7 @@
             <a:endParaRPr lang="pl-PL"/>
           </a:p>
         </c:txPr>
-        <c:crossAx val="1447655248"/>
+        <c:crossAx val="-19238400"/>
         <c:crosses val="autoZero"/>
         <c:crossBetween val="midCat"/>
       </c:valAx>
@@ -21225,11 +21012,11 @@
           <c:showPercent val="0"/>
           <c:showBubbleSize val="0"/>
         </c:dLbls>
-        <c:axId val="1445604544"/>
-        <c:axId val="1445613248"/>
+        <c:axId val="-179174672"/>
+        <c:axId val="-179173040"/>
       </c:scatterChart>
       <c:valAx>
-        <c:axId val="1445604544"/>
+        <c:axId val="-179174672"/>
         <c:scaling>
           <c:orientation val="minMax"/>
           <c:max val="70000"/>
@@ -21343,12 +21130,12 @@
             <a:endParaRPr lang="pl-PL"/>
           </a:p>
         </c:txPr>
-        <c:crossAx val="1445613248"/>
+        <c:crossAx val="-179173040"/>
         <c:crosses val="autoZero"/>
         <c:crossBetween val="midCat"/>
       </c:valAx>
       <c:valAx>
-        <c:axId val="1445613248"/>
+        <c:axId val="-179173040"/>
         <c:scaling>
           <c:orientation val="minMax"/>
           <c:min val="0"/>
@@ -21461,7 +21248,7 @@
             <a:endParaRPr lang="pl-PL"/>
           </a:p>
         </c:txPr>
-        <c:crossAx val="1445604544"/>
+        <c:crossAx val="-179174672"/>
         <c:crosses val="autoZero"/>
         <c:crossBetween val="midCat"/>
       </c:valAx>
@@ -31226,7 +31013,7 @@
 </file>
 
 <file path=customXml/itemProps1.xml><?xml version="1.0" encoding="utf-8"?>
-<ds:datastoreItem xmlns:ds="http://schemas.openxmlformats.org/officeDocument/2006/customXml" ds:itemID="{E4B5FABA-BAFD-456B-8E4F-F1F8F971E5A4}">
+<ds:datastoreItem xmlns:ds="http://schemas.openxmlformats.org/officeDocument/2006/customXml" ds:itemID="{75ACC9DC-8CA3-4AB5-9499-FE014E5FCABA}">
   <ds:schemaRefs>
     <ds:schemaRef ds:uri="http://schemas.openxmlformats.org/officeDocument/2006/bibliography"/>
   </ds:schemaRefs>

</xml_diff>

<commit_message>
dijkstra do zrobienia dla listowa
</commit_message>
<xml_diff>
--- a/SprawozdanieProj2.docx
+++ b/SprawozdanieProj2.docx
@@ -158,10 +158,7 @@
               <w:t>„</w:t>
             </w:r>
             <w:r>
-              <w:t xml:space="preserve"> </w:t>
-            </w:r>
-            <w:r>
-              <w:t>Badanie efektywności operacji dodawania, usuwania oraz wyszukiwania elementów w różnych strukturach danych</w:t>
+              <w:t xml:space="preserve"> Badanie efektywności operacji dodawania, usuwania oraz wyszukiwania elementów w różnych strukturach danych</w:t>
             </w:r>
             <w:r>
               <w:t>.</w:t>
@@ -230,7 +227,19 @@
               <w:rPr>
                 <w:b/>
               </w:rPr>
-              <w:t>Data:</w:t>
+              <w:t>Data</w:t>
+            </w:r>
+            <w:r>
+              <w:rPr>
+                <w:b/>
+              </w:rPr>
+              <w:t xml:space="preserve"> oddania</w:t>
+            </w:r>
+            <w:r>
+              <w:rPr>
+                <w:b/>
+              </w:rPr>
+              <w:t>:</w:t>
             </w:r>
             <w:r>
               <w:rPr>
@@ -413,34 +422,55 @@
         <w:t xml:space="preserve"> </w:t>
       </w:r>
       <w:r>
-        <w:t xml:space="preserve">dokładna </w:t>
-      </w:r>
-      <w:r>
         <w:t xml:space="preserve">analiza wydajności </w:t>
       </w:r>
       <w:r>
-        <w:t>algorytmów wyznaczania minimalnego drzewa rozpinającego (algorytm Prima</w:t>
+        <w:t>algorytmów wyznaczających w grafie: minimalne drzewo</w:t>
+      </w:r>
+      <w:r>
+        <w:t xml:space="preserve"> </w:t>
+      </w:r>
+      <w:r>
+        <w:t>rozpinające</w:t>
+      </w:r>
+      <w:r>
+        <w:t xml:space="preserve"> (algorytm Prima</w:t>
+      </w:r>
+      <w:r>
+        <w:t>)</w:t>
+      </w:r>
+      <w:r>
+        <w:t xml:space="preserve"> oraz </w:t>
+      </w:r>
+      <w:r>
+        <w:t xml:space="preserve">najkrótszą ścieżkę </w:t>
+      </w:r>
+      <w:r>
+        <w:t>(algorytm Dijkstry</w:t>
+      </w:r>
+      <w:r>
+        <w:t xml:space="preserve">). Polegać ona </w:t>
+      </w:r>
+      <w:r>
+        <w:t>będzie</w:t>
+      </w:r>
+      <w:r>
+        <w:t xml:space="preserve"> na badaniach wykazujących zależność ich szybkości wykonania</w:t>
+      </w:r>
+      <w:r>
+        <w:t xml:space="preserve"> </w:t>
+      </w:r>
+      <w:r>
+        <w:t>w zależności od rozmiaru</w:t>
       </w:r>
       <w:r>
         <w:t xml:space="preserve">, </w:t>
       </w:r>
       <w:r>
-        <w:t>algorytm Kruskala), oraz algorytmów wyznaczania najkrótszej ścieżki w grafie (algorytm Dijkstry, algorytm Forda-Bellmana). Ich analiza rozpatrywana będzie pod</w:t>
-      </w:r>
-      <w:r>
-        <w:t xml:space="preserve"> kątem</w:t>
-      </w:r>
-      <w:r>
-        <w:t xml:space="preserve"> czasu </w:t>
-      </w:r>
-      <w:r>
-        <w:t xml:space="preserve">wykonywania </w:t>
-      </w:r>
-      <w:r>
-        <w:t xml:space="preserve">w zależności od rozmiaru </w:t>
-      </w:r>
-      <w:r>
-        <w:t>oraz gęstości grafu</w:t>
+        <w:t>gęstości grafu</w:t>
+      </w:r>
+      <w:r>
+        <w:t>, a także od rodzaju jego reprezentacji w pamięci komputera</w:t>
       </w:r>
       <w:r>
         <w:t>.</w:t>
@@ -456,15 +486,48 @@
     </w:p>
     <w:p>
       <w:r>
-        <w:t>Minimalnym drzewem rozpinającym (w skrócie ang. MST) nazywa się drzewo rozpinające danego grafu o najmniejszej z możliwych wag, tj. takie, że nie istnieje dla tego grafu inne drzewo rozpinające o mniejszej sumie wag krawędzi. Sposobów jego wyznaczania jest kilka, licz najważniejszym z nich jest algorytm Prima.</w:t>
+        <w:t xml:space="preserve">Minimalnym drzewem rozpinającym (w skrócie ang. MST) nazywa się drzewo rozpinające danego grafu o najmniejszej z możliwych wag, tj. takie, że nie istnieje dla tego grafu inne drzewo rozpinające o mniejszej sumie wag krawędzi. </w:t>
+      </w:r>
+      <w:r>
+        <w:t>Sposobów</w:t>
+      </w:r>
+      <w:r>
+        <w:t xml:space="preserve"> jego wyznaczania jest kilka. Jednym </w:t>
+      </w:r>
+      <w:r>
+        <w:t>z nich jest algorytm Prima.</w:t>
       </w:r>
     </w:p>
     <w:p>
       <w:r>
-        <w:t>Algorytm Prima jest swojego rodzaju algorytmem zachłannym. Dysponując grafem spójnym i nieskierowanym, algorytm oblicza podzbiór zbioru krawędzi, dla którego graf nadal pozostaje spójny, jednak suma wag wszystkich takich krawędzi w podzbiorze jest najmniejsza z możliwych.</w:t>
-      </w:r>
-      <w:r>
-        <w:br w:type="page"/>
+        <w:t>Algorytm Prima należy do grupy algorytmów</w:t>
+      </w:r>
+      <w:r>
+        <w:t xml:space="preserve"> zachłanny</w:t>
+      </w:r>
+      <w:r>
+        <w:t>ch</w:t>
+      </w:r>
+      <w:r>
+        <w:t>. Dysponując grafem spójnym i nieskierowanym, oblicza</w:t>
+      </w:r>
+      <w:r>
+        <w:t>ny jest</w:t>
+      </w:r>
+      <w:r>
+        <w:t xml:space="preserve"> podzbiór </w:t>
+      </w:r>
+      <w:r>
+        <w:t xml:space="preserve">ze </w:t>
+      </w:r>
+      <w:r>
+        <w:t>zbioru krawędzi, dla którego graf nadal pozostaje spójny, jednak suma wag wszystkich takich krawędzi w</w:t>
+      </w:r>
+      <w:r>
+        <w:t xml:space="preserve"> owym</w:t>
+      </w:r>
+      <w:r>
+        <w:t xml:space="preserve"> podzbiorze jest najmniejsza z możliwych.</w:t>
       </w:r>
     </w:p>
     <w:p>
@@ -472,12 +535,231 @@
         <w:pStyle w:val="Nagwek1"/>
       </w:pPr>
       <w:r>
-        <w:lastRenderedPageBreak/>
-        <w:t>Plan eksperymentu</w:t>
+        <w:t>Najważniejsze założenia</w:t>
       </w:r>
     </w:p>
     <w:p>
       <w:r>
+        <w:t xml:space="preserve">-wagi krawędzi są liczbami całkowitymi większymi od zera, przechowywane jako </w:t>
+      </w:r>
+      <w:proofErr w:type="spellStart"/>
+      <w:r>
+        <w:t>unsigned</w:t>
+      </w:r>
+      <w:proofErr w:type="spellEnd"/>
+      <w:r>
+        <w:t xml:space="preserve"> </w:t>
+      </w:r>
+      <w:proofErr w:type="spellStart"/>
+      <w:r>
+        <w:t>int</w:t>
+      </w:r>
+      <w:proofErr w:type="spellEnd"/>
+      <w:r>
+        <w:br/>
+        <w:t>-</w:t>
+      </w:r>
+    </w:p>
+    <w:p/>
+    <w:p/>
+    <w:p>
+      <w:pPr>
+        <w:pStyle w:val="Nagwek1"/>
+      </w:pPr>
+      <w:r>
+        <w:t>Reprezentacja grafów w pamięci komputera</w:t>
+      </w:r>
+    </w:p>
+    <w:p>
+      <w:r>
+        <w:t>Na potrzeby projektu zostały zaimplementowane dwa sposoby reprezentacji grafu:</w:t>
+      </w:r>
+    </w:p>
+    <w:p>
+      <w:pPr>
+        <w:pStyle w:val="Akapitzlist"/>
+        <w:numPr>
+          <w:ilvl w:val="0"/>
+          <w:numId w:val="14"/>
+        </w:numPr>
+      </w:pPr>
+      <w:r>
+        <w:t>Macierz sąsiedztwa</w:t>
+      </w:r>
+    </w:p>
+    <w:p>
+      <w:r>
+        <w:t xml:space="preserve">Sposób ten zakłada stworzenie dwuwymiarowej tablicy liczb całkowitych nieujemnych. Każdy jej element inicjalizowany jest wartością „0”, co oznacza, że między wierzchołkiem reprezentowanym przez numer wiersza a wierzchołkiem reprezentowanym przez numer kolumny nie występuje krawędź. W przypadku kiedy w danej komórce znajduje się liczba różna od zera – oznacza to występowanie krawędzi. Liczba ta jednocześnie jest jej wagą. </w:t>
+      </w:r>
+      <w:r>
+        <w:t>Wymagania pamięciowe</w:t>
+      </w:r>
+      <w:r>
+        <w:t xml:space="preserve"> to O(V</w:t>
+      </w:r>
+      <w:r>
+        <w:rPr>
+          <w:vertAlign w:val="superscript"/>
+        </w:rPr>
+        <w:t>2</w:t>
+      </w:r>
+      <w:r>
+        <w:t xml:space="preserve">). </w:t>
+      </w:r>
+      <w:r>
+        <w:t>Operacje przejrzenia wszystkich krawędzi, sąsiadów danego wierzchołka i sprawdzenie, czy dana krawędź istnieje wykonują się w czasie O(</w:t>
+      </w:r>
+      <w:r>
+        <w:t>V</w:t>
+      </w:r>
+      <w:r>
+        <w:t>).</w:t>
+      </w:r>
+    </w:p>
+    <w:p>
+      <w:pPr>
+        <w:pStyle w:val="Akapitzlist"/>
+        <w:numPr>
+          <w:ilvl w:val="0"/>
+          <w:numId w:val="14"/>
+        </w:numPr>
+      </w:pPr>
+      <w:r>
+        <w:lastRenderedPageBreak/>
+        <w:t>Lista sąsiedztwa</w:t>
+      </w:r>
+    </w:p>
+    <w:p>
+      <w:r>
+        <w:t xml:space="preserve">Reprezentacja listowa opiera się na </w:t>
+      </w:r>
+      <w:r>
+        <w:t xml:space="preserve">utworzeniu w pierwszej kolejności tablicy zawierającej tyle list ile graf ma wierzchołków. Indeks tablicy odpowiada numerowi wierzchołka, a każdy element listy znajdującej się pod nim – wskazuje na jego sąsiadów (z którymi tworzy krawędź). Sąsiedzi przechowywani są w specjalnie stworzonej do tego celu strukturze, która oprócz </w:t>
+      </w:r>
+      <w:r>
+        <w:t xml:space="preserve">numeru sąsiada zawiera kompletne informacje o krawędzi (wierzchołek początkowy, wierzchołek końcowy, waga). </w:t>
+      </w:r>
+      <w:r>
+        <w:t>Z</w:t>
+      </w:r>
+      <w:r>
+        <w:t>łożoność pamięciowa wynosi O(</w:t>
+      </w:r>
+      <w:r>
+        <w:t>E). Przejrzenie wszystkich krawędzi ma złożoność czasową O(E), natomiast przeglądanie sąsiadów wierzchołka i sprawdzanie istnienia krawędzi wykonuje się w czasie O(</w:t>
+      </w:r>
+      <w:r>
+        <w:t>E</w:t>
+      </w:r>
+      <w:r>
+        <w:t>).</w:t>
+      </w:r>
+    </w:p>
+    <w:p>
+      <w:pPr>
+        <w:pStyle w:val="Nagwek1"/>
+      </w:pPr>
+      <w:r>
+        <w:t>Implementacja algorytmów</w:t>
+      </w:r>
+      <w:r>
+        <w:br/>
+      </w:r>
+      <w:bookmarkStart w:id="0" w:name="_GoBack"/>
+      <w:bookmarkEnd w:id="0"/>
+    </w:p>
+    <w:p>
+      <w:pPr>
+        <w:pStyle w:val="Akapitzlist"/>
+        <w:numPr>
+          <w:ilvl w:val="0"/>
+          <w:numId w:val="15"/>
+        </w:numPr>
+      </w:pPr>
+      <w:r>
+        <w:t>Algorytm Prima – wyznaczanie minimalnego drzewa rozpinającego (MST)</w:t>
+      </w:r>
+    </w:p>
+    <w:p>
+      <w:pPr>
+        <w:ind w:left="360"/>
+      </w:pPr>
+      <w:r>
+        <w:t>Na początku</w:t>
+      </w:r>
+      <w:r>
+        <w:t xml:space="preserve"> algorytm dodaje do zbioru A reprezentującego drzewo krawędź o najmniejszej wadze, łączącą wierzchołek początkowy v z dowolnym wierzchołkiem. W każdym kolejnym kroku procedura dodaje do A najlżejszą krawędź wśród krawędzi łączących wierzchołki już odwiedzone z nieodwiedzonymi. Jeśli struktura A jest kolejką priorytetową opartą na kopcu binarnym, czasowa złożoność obliczeniowa operacji wynosi O(m * log</w:t>
+      </w:r>
+      <w:r>
+        <w:rPr>
+          <w:vertAlign w:val="subscript"/>
+        </w:rPr>
+        <w:t>2</w:t>
+      </w:r>
+      <w:r>
+        <w:t>n).</w:t>
+      </w:r>
+    </w:p>
+    <w:p>
+      <w:pPr>
+        <w:pStyle w:val="Akapitzlist"/>
+        <w:numPr>
+          <w:ilvl w:val="0"/>
+          <w:numId w:val="15"/>
+        </w:numPr>
+      </w:pPr>
+      <w:r>
+        <w:t>Algorytm Dijkstry – znajdowanie najkrótszych ścieżek w grafie</w:t>
+      </w:r>
+    </w:p>
+    <w:p>
+      <w:pPr>
+        <w:ind w:left="360"/>
+      </w:pPr>
+      <w:r>
+        <w:t>Algorytm Dijkstry znajduje w grafie najkrótsze ścieżki pomiędzy wybranym wierzchołkiem</w:t>
+      </w:r>
+      <w:r>
+        <w:t xml:space="preserve"> początkowym a wszystkimi pozostałymi,</w:t>
+      </w:r>
+      <w:r>
+        <w:t xml:space="preserve"> wyliczając również koszt przejścia każdej z tych ścieżek, czyli sumę wag krawędzi na ścieżce. Algorytm ma złożoność czasową O(n</w:t>
+      </w:r>
+      <w:r>
+        <w:rPr>
+          <w:vertAlign w:val="superscript"/>
+        </w:rPr>
+        <w:t>2</w:t>
+      </w:r>
+      <w:r>
+        <w:t>) przy wykorzystaniu wyszukiwania liniowego podczas szukania wierzchołków o najmniejszym koszcie dojścia. Czas ten może być zmniejszony dzięki wykorzystaniu kolejki priorytetowej opartej na kopcu binarnym. Wtedy w korzeniu przechowywany jest wierzchołek o najmniejszej wartości kosztu dojścia. Złożoność czasowa upraszcza się do O(n * log</w:t>
+      </w:r>
+      <w:r>
+        <w:rPr>
+          <w:vertAlign w:val="subscript"/>
+        </w:rPr>
+        <w:t>2</w:t>
+      </w:r>
+      <w:r>
+        <w:t xml:space="preserve">n) – tyle, ile wynosi czas przywracania własności kopca. </w:t>
+      </w:r>
+    </w:p>
+    <w:p>
+      <w:pPr>
+        <w:ind w:left="360"/>
+      </w:pPr>
+    </w:p>
+    <w:p/>
+    <w:p>
+      <w:pPr>
+        <w:pStyle w:val="Nagwek1"/>
+      </w:pPr>
+      <w:r>
+        <w:t>Plan eksperymentu</w:t>
+      </w:r>
+    </w:p>
+    <w:p>
+      <w:r>
         <w:t xml:space="preserve">Czas potrzebny do wykonania danej operacji będzie mierzony przy użyciu licznika </w:t>
       </w:r>
       <w:r>
@@ -514,7 +796,13 @@
         <w:t>jakie procesor wykonuje</w:t>
       </w:r>
       <w:r>
-        <w:t xml:space="preserve"> w czasie sekundy</w:t>
+        <w:t xml:space="preserve"> w czasie </w:t>
+      </w:r>
+      <w:r>
+        <w:t xml:space="preserve">jednej </w:t>
+      </w:r>
+      <w:r>
+        <w:t>sekundy</w:t>
       </w:r>
       <w:r>
         <w:t xml:space="preserve"> (odczytaną przy użyciu funkcji QueryPerformanceFrequency)</w:t>
@@ -558,33 +846,6 @@
         <w:t xml:space="preserve"> </w:t>
       </w:r>
       <w:r>
-        <w:t xml:space="preserve">Na potrzeby </w:t>
-      </w:r>
-      <w:r>
-        <w:t>badań napisałem prosty program. Jedną z jego</w:t>
-      </w:r>
-      <w:r>
-        <w:t xml:space="preserve"> ciekawszych funkcji jest </w:t>
-      </w:r>
-      <w:r>
-        <w:t>zapisywanie</w:t>
-      </w:r>
-      <w:r>
-        <w:t xml:space="preserve"> raportu z </w:t>
-      </w:r>
-      <w:r>
-        <w:t>ostatniego</w:t>
-      </w:r>
-      <w:r>
-        <w:t xml:space="preserve"> eksperymentu do pliku tekstowego o nazwie „raport.txt”.</w:t>
-      </w:r>
-      <w:r>
-        <w:t xml:space="preserve"> </w:t>
-      </w:r>
-      <w:r>
-        <w:t xml:space="preserve">Na końcu takiego pliku znajdują </w:t>
-      </w:r>
-      <w:r>
         <w:t>Komputer na jakim zostaną</w:t>
       </w:r>
       <w:r>
@@ -630,583 +891,7 @@
     </w:p>
     <w:p>
       <w:r>
-        <w:t>1. Dodawanie losowego elementu na początek tablicy</w:t>
-      </w:r>
-    </w:p>
-    <w:p>
-      <w:r>
-        <w:t>2. Usuwanie elementu z początku tablicy</w:t>
-      </w:r>
-    </w:p>
-    <w:p>
-      <w:r>
-        <w:t>3. Dodawanie losowego elementu na koniec tablicy</w:t>
-      </w:r>
-    </w:p>
-    <w:p>
-      <w:r>
-        <w:t>4. Usuwanie elementu z końca tablicy o rozmiarze</w:t>
-      </w:r>
-    </w:p>
-    <w:p>
-      <w:r>
-        <w:t>5. Dodawanie elementu w losowe miejsce do tablicy o rozmiarze</w:t>
-      </w:r>
-    </w:p>
-    <w:p>
-      <w:r>
-        <w:t>6. Wyszukiwanie losowego elementu w tablicy</w:t>
-      </w:r>
-    </w:p>
-    <w:p>
-      <w:r>
-        <w:t>7. Usuwanie z losowego miejsca elementu z tablicy</w:t>
-      </w:r>
-    </w:p>
-    <w:p>
-      <w:r>
-        <w:t>8. Dodawanie elementu na początek listy</w:t>
-      </w:r>
-    </w:p>
-    <w:p>
-      <w:r>
-        <w:t>9. Usuwanie elementu z początku listy</w:t>
-      </w:r>
-    </w:p>
-    <w:p>
-      <w:r>
-        <w:t>10. Dodawanie elementu na koniec listy</w:t>
-      </w:r>
-    </w:p>
-    <w:p>
-      <w:r>
-        <w:t>11. Usuwanie elementu z końca listy</w:t>
-      </w:r>
-    </w:p>
-    <w:p>
-      <w:r>
-        <w:t>12. Dodawanie elementu w losowe miejsce</w:t>
-      </w:r>
-    </w:p>
-    <w:p>
-      <w:r>
-        <w:t>13. Wyszukiwanie losowego elementu w liście</w:t>
-      </w:r>
-    </w:p>
-    <w:p>
-      <w:r>
-        <w:t>14. Usuwanie elementu z losowego miejsca z listy</w:t>
-      </w:r>
-    </w:p>
-    <w:p>
-      <w:r>
-        <w:t>15. Dodawanie elementu do kopca binarnego</w:t>
-      </w:r>
-    </w:p>
-    <w:p>
-      <w:r>
-        <w:t>16. Wyszukiwanie losowego elementu w kopcu</w:t>
-      </w:r>
-    </w:p>
-    <w:p>
-      <w:r>
-        <w:t>17. Usuwanie losowego elementu z kopca</w:t>
-      </w:r>
-      <w:r>
         <w:br/>
-      </w:r>
-    </w:p>
-    <w:p>
-      <w:r>
-        <w:t xml:space="preserve">Doświadczenie zostanie powtórzone pięciokrotnie. </w:t>
-      </w:r>
-      <w:r>
-        <w:t>Ilości elementów dla operacji</w:t>
-      </w:r>
-      <w:r>
-        <w:t xml:space="preserve"> </w:t>
-      </w:r>
-      <w:r>
-        <w:t>to kolejno</w:t>
-      </w:r>
-      <w:r>
-        <w:t>:</w:t>
-      </w:r>
-      <w:r>
-        <w:br/>
-        <w:t>dla tablicy:</w:t>
-      </w:r>
-      <w:r>
-        <w:t xml:space="preserve"> 2500, 5000, 10000, 2</w:t>
-      </w:r>
-      <w:r>
-        <w:t>0000, 3</w:t>
-      </w:r>
-      <w:r>
-        <w:t>0000,</w:t>
-      </w:r>
-      <w:r>
-        <w:br/>
-        <w:t xml:space="preserve">dla listy: 10000, 20000, 40000, </w:t>
-      </w:r>
-      <w:r>
-        <w:t>6</w:t>
-      </w:r>
-      <w:r>
-        <w:t xml:space="preserve">0000, </w:t>
-      </w:r>
-      <w:r>
-        <w:t>8</w:t>
-      </w:r>
-      <w:r>
-        <w:t>0000</w:t>
-      </w:r>
-      <w:r>
-        <w:t>,</w:t>
-      </w:r>
-      <w:r>
-        <w:br/>
-      </w:r>
-      <w:r>
-        <w:t>dla kopca:</w:t>
-      </w:r>
-      <w:r>
-        <w:t xml:space="preserve"> 2500, 5000, 10000, 15000, 20</w:t>
-      </w:r>
-      <w:r>
-        <w:t>000</w:t>
-      </w:r>
-      <w:r>
-        <w:t>.</w:t>
-      </w:r>
-    </w:p>
-    <w:p>
-      <w:pPr>
-        <w:pStyle w:val="Nagwek1"/>
-      </w:pPr>
-      <w:r>
-        <w:lastRenderedPageBreak/>
-        <w:t>Impl</w:t>
-      </w:r>
-      <w:r>
-        <w:t>ementacja algorytmów</w:t>
-      </w:r>
-    </w:p>
-    <w:p>
-      <w:pPr>
-        <w:pStyle w:val="Akapitzlist"/>
-        <w:numPr>
-          <w:ilvl w:val="0"/>
-          <w:numId w:val="2"/>
-        </w:numPr>
-        <w:spacing w:before="120"/>
-        <w:rPr>
-          <w:sz w:val="32"/>
-        </w:rPr>
-      </w:pPr>
-      <w:r>
-        <w:rPr>
-          <w:sz w:val="32"/>
-        </w:rPr>
-        <w:t>Tablica</w:t>
-      </w:r>
-    </w:p>
-    <w:p>
-      <w:pPr>
-        <w:pStyle w:val="Akapitzlist"/>
-        <w:numPr>
-          <w:ilvl w:val="0"/>
-          <w:numId w:val="3"/>
-        </w:numPr>
-        <w:rPr>
-          <w:b/>
-        </w:rPr>
-      </w:pPr>
-      <w:r>
-        <w:rPr>
-          <w:b/>
-        </w:rPr>
-        <w:t>d</w:t>
-      </w:r>
-      <w:r>
-        <w:rPr>
-          <w:b/>
-        </w:rPr>
-        <w:t>odawanie</w:t>
-      </w:r>
-    </w:p>
-    <w:p>
-      <w:pPr>
-        <w:pStyle w:val="Akapitzlist"/>
-        <w:ind w:left="1080"/>
-      </w:pPr>
-      <w:r>
-        <w:t>Alokowana</w:t>
-      </w:r>
-      <w:r>
-        <w:t xml:space="preserve"> jest nowa tablica o </w:t>
-      </w:r>
-      <w:r>
-        <w:t xml:space="preserve">jeden </w:t>
-      </w:r>
-      <w:r>
-        <w:t xml:space="preserve">element większa od obecnej, po czym startuje pętla przekopiowująca </w:t>
-      </w:r>
-      <w:r>
-        <w:t xml:space="preserve">element po elemencie </w:t>
-      </w:r>
-      <w:r>
-        <w:t>do niej. W zależności od podanego przez użytkownika indeksu na który należy wstawić podaną wartość – następuje p</w:t>
-      </w:r>
-      <w:r>
-        <w:t xml:space="preserve">rzerwanie pętli na jeden krok oraz </w:t>
-      </w:r>
-      <w:r>
-        <w:t>wstawienie nowego elementu. Pętla kontynuuje swoje dział</w:t>
-      </w:r>
-      <w:r>
-        <w:t xml:space="preserve">anie dopóki </w:t>
-      </w:r>
-      <w:proofErr w:type="spellStart"/>
-      <w:r>
-        <w:t>iterator</w:t>
-      </w:r>
-      <w:proofErr w:type="spellEnd"/>
-      <w:r>
-        <w:t xml:space="preserve"> nie dotrze</w:t>
-      </w:r>
-      <w:r>
-        <w:t xml:space="preserve"> do ostatniego miejsca w tablicy.</w:t>
-      </w:r>
-      <w:r>
-        <w:t xml:space="preserve"> Na koniec usuwana jest stara, nieaktualna już baza, a przypisywana jej referencja do tej nowo utworzonej.</w:t>
-      </w:r>
-    </w:p>
-    <w:p>
-      <w:pPr>
-        <w:pStyle w:val="Akapitzlist"/>
-        <w:numPr>
-          <w:ilvl w:val="0"/>
-          <w:numId w:val="3"/>
-        </w:numPr>
-        <w:rPr>
-          <w:b/>
-        </w:rPr>
-      </w:pPr>
-      <w:r>
-        <w:rPr>
-          <w:b/>
-        </w:rPr>
-        <w:t>usuwanie</w:t>
-      </w:r>
-    </w:p>
-    <w:p>
-      <w:pPr>
-        <w:pStyle w:val="Akapitzlist"/>
-        <w:ind w:left="1080"/>
-      </w:pPr>
-      <w:r>
-        <w:t xml:space="preserve">Tworzona jest nowa tablica mniejsza o jeden element od obecnej, następnie startuje pętla która przekopiowuje element po elemencie do nowej tablicy. Jeśli </w:t>
-      </w:r>
-      <w:proofErr w:type="spellStart"/>
-      <w:r>
-        <w:t>iterator</w:t>
-      </w:r>
-      <w:proofErr w:type="spellEnd"/>
-      <w:r>
-        <w:t xml:space="preserve"> równy jest indeksowi elementu jaki chcemy usunąć, </w:t>
-      </w:r>
-      <w:r>
-        <w:t>dany element nie jest kopiowany – zamiast tego następuje przeskok na kolejny i kopiowanie jest kontynuowane. Na koniec usuwana jest stara, nieaktualna już baza, a przypisywana jej referencja do tej nowo utworzonej.</w:t>
-      </w:r>
-    </w:p>
-    <w:p>
-      <w:pPr>
-        <w:pStyle w:val="Akapitzlist"/>
-        <w:numPr>
-          <w:ilvl w:val="0"/>
-          <w:numId w:val="3"/>
-        </w:numPr>
-        <w:rPr>
-          <w:b/>
-        </w:rPr>
-      </w:pPr>
-      <w:r>
-        <w:rPr>
-          <w:b/>
-        </w:rPr>
-        <w:t>wyszukiwanie</w:t>
-      </w:r>
-    </w:p>
-    <w:p>
-      <w:pPr>
-        <w:pStyle w:val="Akapitzlist"/>
-        <w:spacing w:after="480"/>
-        <w:ind w:left="1080"/>
-      </w:pPr>
-      <w:r>
-        <w:t>Wyszukiwanie danego elementu w tablicy to iteracja element po elemencie i porównywanie czy jego wartość nie jest równa wartości poszukiwanej.</w:t>
-      </w:r>
-      <w:r>
-        <w:br/>
-      </w:r>
-      <w:r>
-        <w:br/>
-      </w:r>
-    </w:p>
-    <w:p>
-      <w:pPr>
-        <w:pStyle w:val="Akapitzlist"/>
-        <w:numPr>
-          <w:ilvl w:val="0"/>
-          <w:numId w:val="2"/>
-        </w:numPr>
-        <w:spacing w:after="120"/>
-        <w:rPr>
-          <w:sz w:val="32"/>
-        </w:rPr>
-      </w:pPr>
-      <w:r>
-        <w:rPr>
-          <w:sz w:val="32"/>
-        </w:rPr>
-        <w:t>Lista dwukierunkowa</w:t>
-      </w:r>
-    </w:p>
-    <w:p>
-      <w:pPr>
-        <w:pStyle w:val="Akapitzlist"/>
-        <w:numPr>
-          <w:ilvl w:val="0"/>
-          <w:numId w:val="4"/>
-        </w:numPr>
-        <w:rPr>
-          <w:b/>
-        </w:rPr>
-      </w:pPr>
-      <w:r>
-        <w:rPr>
-          <w:b/>
-        </w:rPr>
-        <w:t>dodawanie</w:t>
-      </w:r>
-    </w:p>
-    <w:p>
-      <w:pPr>
-        <w:pStyle w:val="Akapitzlist"/>
-        <w:ind w:left="1080"/>
-      </w:pPr>
-      <w:r>
-        <w:t>Funkcja dodawania przyjmuje dwa argumenty – wartość oraz miejsce w które ma podaną liczbę zapisać.</w:t>
-      </w:r>
-      <w:r>
-        <w:t xml:space="preserve"> Tworzony jest nowy element z polem o podanej wartości. Następnie rozpatrywane są cztery warunki: podany indeks wychodzący po za zakres, indeks równy indeksowi członu, indeks równy indeksowi ogona oraz pozostałe przypadki (środkowe części listy).</w:t>
-      </w:r>
-      <w:r>
-        <w:t xml:space="preserve"> W ogólnym przypadku </w:t>
-      </w:r>
-      <w:r>
-        <w:t>pod zmienną tymczasową przypisywana jest referencja do elementu pod zadanym indeksem.</w:t>
-      </w:r>
-      <w:r>
-        <w:t xml:space="preserve"> Następnie, element znajdujący się aktualnie pod zadanym indeksem jest „wypychany” o jednostkę dalej a w jego miejsce włączan</w:t>
-      </w:r>
-      <w:r>
-        <w:t>y nowoutworzony element.</w:t>
-      </w:r>
-    </w:p>
-    <w:p>
-      <w:pPr>
-        <w:pStyle w:val="Akapitzlist"/>
-        <w:numPr>
-          <w:ilvl w:val="0"/>
-          <w:numId w:val="4"/>
-        </w:numPr>
-        <w:rPr>
-          <w:b/>
-        </w:rPr>
-      </w:pPr>
-      <w:r>
-        <w:rPr>
-          <w:b/>
-        </w:rPr>
-        <w:t>usuwanie</w:t>
-      </w:r>
-    </w:p>
-    <w:p>
-      <w:pPr>
-        <w:pStyle w:val="Akapitzlist"/>
-        <w:ind w:left="1080"/>
-      </w:pPr>
-      <w:r>
-        <w:t>Mechanizm usuwania polega na iteracji element po elemencie z wykorzystaniem obecnych wskaźników na następniki aż do znalezienia pierwszego wystąpienia elementu o poszukiwanej wartości bądź dotarcia do momentu w którym dany obiekt nie posiada już wskaźnika na element następny. Wskaźniki poprzednika i następnika są modyfikowane w ten sposób by „przeskoczyć” usuwany obiekt, wówczas pominięty w liście obiekt usuwany jest z pamięci przy pomocy komendy „delete”.</w:t>
-      </w:r>
-    </w:p>
-    <w:p>
-      <w:pPr>
-        <w:pStyle w:val="Akapitzlist"/>
-        <w:numPr>
-          <w:ilvl w:val="0"/>
-          <w:numId w:val="4"/>
-        </w:numPr>
-        <w:rPr>
-          <w:b/>
-        </w:rPr>
-      </w:pPr>
-      <w:r>
-        <w:rPr>
-          <w:b/>
-        </w:rPr>
-        <w:t>wyszukiwanie</w:t>
-      </w:r>
-    </w:p>
-    <w:p>
-      <w:pPr>
-        <w:pStyle w:val="Akapitzlist"/>
-        <w:ind w:left="1080"/>
-      </w:pPr>
-      <w:r>
-        <w:t xml:space="preserve">Algorytm wyszukiwania jest najprostszym spośród trzech omawianych typów operacji na liście. </w:t>
-      </w:r>
-      <w:r>
-        <w:t>Swoje działanie opiera na tymczasowym wskaźniku do którego najpierw przypisywany jest człon listy. Następnie element po elemencie sprawdzana jest równość zawierającego w nim pola z poszukiwaną przez użytkownika wartością.</w:t>
-      </w:r>
-    </w:p>
-    <w:p>
-      <w:r>
-        <w:br w:type="page"/>
-      </w:r>
-    </w:p>
-    <w:p>
-      <w:pPr>
-        <w:pStyle w:val="Akapitzlist"/>
-        <w:numPr>
-          <w:ilvl w:val="0"/>
-          <w:numId w:val="2"/>
-        </w:numPr>
-        <w:rPr>
-          <w:sz w:val="32"/>
-        </w:rPr>
-      </w:pPr>
-      <w:r>
-        <w:rPr>
-          <w:sz w:val="32"/>
-        </w:rPr>
-        <w:lastRenderedPageBreak/>
-        <w:t>Kopiec binarny</w:t>
-      </w:r>
-    </w:p>
-    <w:p>
-      <w:pPr>
-        <w:pStyle w:val="Akapitzlist"/>
-        <w:numPr>
-          <w:ilvl w:val="0"/>
-          <w:numId w:val="6"/>
-        </w:numPr>
-        <w:rPr>
-          <w:b/>
-        </w:rPr>
-      </w:pPr>
-      <w:r>
-        <w:rPr>
-          <w:b/>
-        </w:rPr>
-        <w:t>dodawanie</w:t>
-      </w:r>
-    </w:p>
-    <w:p>
-      <w:pPr>
-        <w:pStyle w:val="Akapitzlist"/>
-        <w:ind w:left="1068"/>
-      </w:pPr>
-      <w:r>
-        <w:t>Na początku tworzona jest tablica o jeden większa od obecnej oraz nowy element który zostanie w nią wpisany. Następnie, element po elemencie zostają przekopiowane dane z tablicy starej do nowej, a na ostatnie wolne miejsce zostanie wpisany świeżo stworzony element którego wartość przekazywana jest jako parametr funkcji. Stara, niepotrzebna już tablica zostaje usunięta celem zwolnienia pamięci, następnie w miejsce wskaźnika do niej przypisywana j</w:t>
-      </w:r>
-      <w:r>
-        <w:t>est referencja do nowej tablicy. Na koniec uruchomiona zostaje funkcja która „naprawia” kopiec, co przywraca mu jego najważniejszą własność polegającą na tym że potomek nie może być większy od rodzica.</w:t>
-      </w:r>
-      <w:r>
-        <w:br/>
-      </w:r>
-    </w:p>
-    <w:p>
-      <w:pPr>
-        <w:pStyle w:val="Akapitzlist"/>
-        <w:numPr>
-          <w:ilvl w:val="0"/>
-          <w:numId w:val="6"/>
-        </w:numPr>
-        <w:rPr>
-          <w:b/>
-        </w:rPr>
-      </w:pPr>
-      <w:r>
-        <w:rPr>
-          <w:b/>
-        </w:rPr>
-        <w:t>usuwanie</w:t>
-      </w:r>
-    </w:p>
-    <w:p>
-      <w:pPr>
-        <w:pStyle w:val="Akapitzlist"/>
-        <w:ind w:left="1068"/>
-      </w:pPr>
-      <w:r>
-        <w:t>Usuwanie w kopcu polega na przeniesieniu jego najbardziej wysuniętego w prawo liścia w miejsce korzenia (korzeń zostaje bezpowrotnie nadpisany). Następnie wywoływana jest funkcja naprawiania, która „spycha” nowo przypisany element na odpowiednie miejsce (zgodne z definicją kopca).</w:t>
-      </w:r>
-      <w:r>
-        <w:br/>
-      </w:r>
-    </w:p>
-    <w:p>
-      <w:pPr>
-        <w:pStyle w:val="Akapitzlist"/>
-        <w:numPr>
-          <w:ilvl w:val="0"/>
-          <w:numId w:val="6"/>
-        </w:numPr>
-        <w:rPr>
-          <w:b/>
-        </w:rPr>
-      </w:pPr>
-      <w:r>
-        <w:rPr>
-          <w:b/>
-        </w:rPr>
-        <w:t>Wyszukiwanie</w:t>
-      </w:r>
-    </w:p>
-    <w:p>
-      <w:pPr>
-        <w:pStyle w:val="Akapitzlist"/>
-        <w:ind w:left="1068"/>
-      </w:pPr>
-      <w:r>
-        <w:t xml:space="preserve">Ostatnia z operacji </w:t>
-      </w:r>
-      <w:r>
-        <w:t xml:space="preserve">została zaimplementowana za pomocą funkcji rekurencyjnej. Rekurencja następuje element po elemencie od korzenia w dół, z każdym poziomem drzewa podwajając instancje funkcji wyszukiwania. </w:t>
-      </w:r>
-      <w:r>
-        <w:t>Jej przypadkiem podstawowym jest wyjście poza zakres kopca, bądź odnalezienie poszukiwanego elementu. Dzięki zastosowaniu rekurencji i opracowaniu zwięzłego, dokładnego algorytmu - operacja jest wykonywana bardzo szybko.</w:t>
-      </w:r>
-      <w:r>
-        <w:br/>
-      </w:r>
-    </w:p>
-    <w:p>
-      <w:pPr>
-        <w:rPr>
-          <w:rFonts w:asciiTheme="majorHAnsi" w:eastAsiaTheme="majorEastAsia" w:hAnsiTheme="majorHAnsi" w:cstheme="majorBidi"/>
-          <w:b/>
-          <w:color w:val="2E74B5" w:themeColor="accent1" w:themeShade="BF"/>
-          <w:sz w:val="36"/>
-          <w:szCs w:val="32"/>
-        </w:rPr>
-      </w:pPr>
-      <w:r>
-        <w:br w:type="page"/>
       </w:r>
     </w:p>
     <w:p>
@@ -2495,8 +2180,6 @@
         <w:spacing w:before="600"/>
         <w:jc w:val="center"/>
       </w:pPr>
-      <w:bookmarkStart w:id="0" w:name="_GoBack"/>
-      <w:bookmarkEnd w:id="0"/>
     </w:p>
     <w:p>
       <w:pPr>
@@ -2867,7 +2550,7 @@
           <w:rPr>
             <w:noProof/>
           </w:rPr>
-          <w:t>5</w:t>
+          <w:t>2</w:t>
         </w:r>
         <w:r>
           <w:fldChar w:fldCharType="end"/>
@@ -3116,6 +2799,95 @@
     </w:lvl>
   </w:abstractNum>
   <w:abstractNum w:abstractNumId="2">
+    <w:nsid w:val="350418EA"/>
+    <w:multiLevelType w:val="hybridMultilevel"/>
+    <w:tmpl w:val="E22AE698"/>
+    <w:lvl w:ilvl="0" w:tplc="04150017">
+      <w:start w:val="1"/>
+      <w:numFmt w:val="lowerLetter"/>
+      <w:lvlText w:val="%1)"/>
+      <w:lvlJc w:val="left"/>
+      <w:pPr>
+        <w:ind w:left="720" w:hanging="360"/>
+      </w:pPr>
+      <w:rPr>
+        <w:rFonts w:hint="default"/>
+      </w:rPr>
+    </w:lvl>
+    <w:lvl w:ilvl="1" w:tplc="04150019" w:tentative="1">
+      <w:start w:val="1"/>
+      <w:numFmt w:val="lowerLetter"/>
+      <w:lvlText w:val="%2."/>
+      <w:lvlJc w:val="left"/>
+      <w:pPr>
+        <w:ind w:left="1440" w:hanging="360"/>
+      </w:pPr>
+    </w:lvl>
+    <w:lvl w:ilvl="2" w:tplc="0415001B" w:tentative="1">
+      <w:start w:val="1"/>
+      <w:numFmt w:val="lowerRoman"/>
+      <w:lvlText w:val="%3."/>
+      <w:lvlJc w:val="right"/>
+      <w:pPr>
+        <w:ind w:left="2160" w:hanging="180"/>
+      </w:pPr>
+    </w:lvl>
+    <w:lvl w:ilvl="3" w:tplc="0415000F" w:tentative="1">
+      <w:start w:val="1"/>
+      <w:numFmt w:val="decimal"/>
+      <w:lvlText w:val="%4."/>
+      <w:lvlJc w:val="left"/>
+      <w:pPr>
+        <w:ind w:left="2880" w:hanging="360"/>
+      </w:pPr>
+    </w:lvl>
+    <w:lvl w:ilvl="4" w:tplc="04150019" w:tentative="1">
+      <w:start w:val="1"/>
+      <w:numFmt w:val="lowerLetter"/>
+      <w:lvlText w:val="%5."/>
+      <w:lvlJc w:val="left"/>
+      <w:pPr>
+        <w:ind w:left="3600" w:hanging="360"/>
+      </w:pPr>
+    </w:lvl>
+    <w:lvl w:ilvl="5" w:tplc="0415001B" w:tentative="1">
+      <w:start w:val="1"/>
+      <w:numFmt w:val="lowerRoman"/>
+      <w:lvlText w:val="%6."/>
+      <w:lvlJc w:val="right"/>
+      <w:pPr>
+        <w:ind w:left="4320" w:hanging="180"/>
+      </w:pPr>
+    </w:lvl>
+    <w:lvl w:ilvl="6" w:tplc="0415000F" w:tentative="1">
+      <w:start w:val="1"/>
+      <w:numFmt w:val="decimal"/>
+      <w:lvlText w:val="%7."/>
+      <w:lvlJc w:val="left"/>
+      <w:pPr>
+        <w:ind w:left="5040" w:hanging="360"/>
+      </w:pPr>
+    </w:lvl>
+    <w:lvl w:ilvl="7" w:tplc="04150019" w:tentative="1">
+      <w:start w:val="1"/>
+      <w:numFmt w:val="lowerLetter"/>
+      <w:lvlText w:val="%8."/>
+      <w:lvlJc w:val="left"/>
+      <w:pPr>
+        <w:ind w:left="5760" w:hanging="360"/>
+      </w:pPr>
+    </w:lvl>
+    <w:lvl w:ilvl="8" w:tplc="0415001B" w:tentative="1">
+      <w:start w:val="1"/>
+      <w:numFmt w:val="lowerRoman"/>
+      <w:lvlText w:val="%9."/>
+      <w:lvlJc w:val="right"/>
+      <w:pPr>
+        <w:ind w:left="6480" w:hanging="180"/>
+      </w:pPr>
+    </w:lvl>
+  </w:abstractNum>
+  <w:abstractNum w:abstractNumId="3">
     <w:nsid w:val="3ACD7D60"/>
     <w:multiLevelType w:val="hybridMultilevel"/>
     <w:tmpl w:val="5D364D38"/>
@@ -3204,7 +2976,7 @@
       </w:pPr>
     </w:lvl>
   </w:abstractNum>
-  <w:abstractNum w:abstractNumId="3">
+  <w:abstractNum w:abstractNumId="4">
     <w:nsid w:val="456A33E7"/>
     <w:multiLevelType w:val="hybridMultilevel"/>
     <w:tmpl w:val="9F32F0F4"/>
@@ -3293,7 +3065,7 @@
       </w:pPr>
     </w:lvl>
   </w:abstractNum>
-  <w:abstractNum w:abstractNumId="4">
+  <w:abstractNum w:abstractNumId="5">
     <w:nsid w:val="49A46F85"/>
     <w:multiLevelType w:val="hybridMultilevel"/>
     <w:tmpl w:val="4D040B60"/>
@@ -3382,7 +3154,7 @@
       </w:pPr>
     </w:lvl>
   </w:abstractNum>
-  <w:abstractNum w:abstractNumId="5">
+  <w:abstractNum w:abstractNumId="6">
     <w:nsid w:val="4AED2FEC"/>
     <w:multiLevelType w:val="hybridMultilevel"/>
     <w:tmpl w:val="4D8433FC"/>
@@ -3471,7 +3243,7 @@
       </w:pPr>
     </w:lvl>
   </w:abstractNum>
-  <w:abstractNum w:abstractNumId="6">
+  <w:abstractNum w:abstractNumId="7">
     <w:nsid w:val="527D4E6B"/>
     <w:multiLevelType w:val="hybridMultilevel"/>
     <w:tmpl w:val="8D0EF3FC"/>
@@ -3560,7 +3332,7 @@
       </w:pPr>
     </w:lvl>
   </w:abstractNum>
-  <w:abstractNum w:abstractNumId="7">
+  <w:abstractNum w:abstractNumId="8">
     <w:nsid w:val="6772408F"/>
     <w:multiLevelType w:val="hybridMultilevel"/>
     <w:tmpl w:val="B6E4BBB8"/>
@@ -3649,7 +3421,7 @@
       </w:pPr>
     </w:lvl>
   </w:abstractNum>
-  <w:abstractNum w:abstractNumId="8">
+  <w:abstractNum w:abstractNumId="9">
     <w:nsid w:val="733F06D7"/>
     <w:multiLevelType w:val="hybridMultilevel"/>
     <w:tmpl w:val="10166C44"/>
@@ -3738,7 +3510,96 @@
       </w:pPr>
     </w:lvl>
   </w:abstractNum>
-  <w:abstractNum w:abstractNumId="9">
+  <w:abstractNum w:abstractNumId="10">
+    <w:nsid w:val="741B0799"/>
+    <w:multiLevelType w:val="hybridMultilevel"/>
+    <w:tmpl w:val="D69A90D2"/>
+    <w:lvl w:ilvl="0" w:tplc="04150017">
+      <w:start w:val="1"/>
+      <w:numFmt w:val="lowerLetter"/>
+      <w:lvlText w:val="%1)"/>
+      <w:lvlJc w:val="left"/>
+      <w:pPr>
+        <w:ind w:left="720" w:hanging="360"/>
+      </w:pPr>
+      <w:rPr>
+        <w:rFonts w:hint="default"/>
+      </w:rPr>
+    </w:lvl>
+    <w:lvl w:ilvl="1" w:tplc="04150019" w:tentative="1">
+      <w:start w:val="1"/>
+      <w:numFmt w:val="lowerLetter"/>
+      <w:lvlText w:val="%2."/>
+      <w:lvlJc w:val="left"/>
+      <w:pPr>
+        <w:ind w:left="1440" w:hanging="360"/>
+      </w:pPr>
+    </w:lvl>
+    <w:lvl w:ilvl="2" w:tplc="0415001B" w:tentative="1">
+      <w:start w:val="1"/>
+      <w:numFmt w:val="lowerRoman"/>
+      <w:lvlText w:val="%3."/>
+      <w:lvlJc w:val="right"/>
+      <w:pPr>
+        <w:ind w:left="2160" w:hanging="180"/>
+      </w:pPr>
+    </w:lvl>
+    <w:lvl w:ilvl="3" w:tplc="0415000F" w:tentative="1">
+      <w:start w:val="1"/>
+      <w:numFmt w:val="decimal"/>
+      <w:lvlText w:val="%4."/>
+      <w:lvlJc w:val="left"/>
+      <w:pPr>
+        <w:ind w:left="2880" w:hanging="360"/>
+      </w:pPr>
+    </w:lvl>
+    <w:lvl w:ilvl="4" w:tplc="04150019" w:tentative="1">
+      <w:start w:val="1"/>
+      <w:numFmt w:val="lowerLetter"/>
+      <w:lvlText w:val="%5."/>
+      <w:lvlJc w:val="left"/>
+      <w:pPr>
+        <w:ind w:left="3600" w:hanging="360"/>
+      </w:pPr>
+    </w:lvl>
+    <w:lvl w:ilvl="5" w:tplc="0415001B" w:tentative="1">
+      <w:start w:val="1"/>
+      <w:numFmt w:val="lowerRoman"/>
+      <w:lvlText w:val="%6."/>
+      <w:lvlJc w:val="right"/>
+      <w:pPr>
+        <w:ind w:left="4320" w:hanging="180"/>
+      </w:pPr>
+    </w:lvl>
+    <w:lvl w:ilvl="6" w:tplc="0415000F" w:tentative="1">
+      <w:start w:val="1"/>
+      <w:numFmt w:val="decimal"/>
+      <w:lvlText w:val="%7."/>
+      <w:lvlJc w:val="left"/>
+      <w:pPr>
+        <w:ind w:left="5040" w:hanging="360"/>
+      </w:pPr>
+    </w:lvl>
+    <w:lvl w:ilvl="7" w:tplc="04150019" w:tentative="1">
+      <w:start w:val="1"/>
+      <w:numFmt w:val="lowerLetter"/>
+      <w:lvlText w:val="%8."/>
+      <w:lvlJc w:val="left"/>
+      <w:pPr>
+        <w:ind w:left="5760" w:hanging="360"/>
+      </w:pPr>
+    </w:lvl>
+    <w:lvl w:ilvl="8" w:tplc="0415001B" w:tentative="1">
+      <w:start w:val="1"/>
+      <w:numFmt w:val="lowerRoman"/>
+      <w:lvlText w:val="%9."/>
+      <w:lvlJc w:val="right"/>
+      <w:pPr>
+        <w:ind w:left="6480" w:hanging="180"/>
+      </w:pPr>
+    </w:lvl>
+  </w:abstractNum>
+  <w:abstractNum w:abstractNumId="11">
     <w:nsid w:val="78663576"/>
     <w:multiLevelType w:val="hybridMultilevel"/>
     <w:tmpl w:val="BBEE3040"/>
@@ -3859,28 +3720,34 @@
     <w:abstractNumId w:val="1"/>
   </w:num>
   <w:num w:numId="3">
+    <w:abstractNumId w:val="11"/>
+  </w:num>
+  <w:num w:numId="4">
+    <w:abstractNumId w:val="6"/>
+  </w:num>
+  <w:num w:numId="5">
+    <w:abstractNumId w:val="4"/>
+  </w:num>
+  <w:num w:numId="6">
+    <w:abstractNumId w:val="3"/>
+  </w:num>
+  <w:num w:numId="7">
+    <w:abstractNumId w:val="8"/>
+  </w:num>
+  <w:num w:numId="8">
+    <w:abstractNumId w:val="7"/>
+  </w:num>
+  <w:num w:numId="9">
     <w:abstractNumId w:val="9"/>
   </w:num>
-  <w:num w:numId="4">
+  <w:num w:numId="10">
     <w:abstractNumId w:val="5"/>
   </w:num>
-  <w:num w:numId="5">
-    <w:abstractNumId w:val="3"/>
-  </w:num>
-  <w:num w:numId="6">
+  <w:num w:numId="14">
     <w:abstractNumId w:val="2"/>
   </w:num>
-  <w:num w:numId="7">
-    <w:abstractNumId w:val="7"/>
-  </w:num>
-  <w:num w:numId="8">
-    <w:abstractNumId w:val="6"/>
-  </w:num>
-  <w:num w:numId="9">
-    <w:abstractNumId w:val="8"/>
-  </w:num>
-  <w:num w:numId="10">
-    <w:abstractNumId w:val="4"/>
+  <w:num w:numId="15">
+    <w:abstractNumId w:val="10"/>
   </w:num>
 </w:numbering>
 </file>
@@ -4793,7 +4660,7 @@
 </file>
 
 <file path=customXml/itemProps1.xml><?xml version="1.0" encoding="utf-8"?>
-<ds:datastoreItem xmlns:ds="http://schemas.openxmlformats.org/officeDocument/2006/customXml" ds:itemID="{30DC5B51-DDAB-4F57-A2B9-12DECC5D4412}">
+<ds:datastoreItem xmlns:ds="http://schemas.openxmlformats.org/officeDocument/2006/customXml" ds:itemID="{DF4484B6-A2FA-43FF-B318-F55EA5E13060}">
   <ds:schemaRefs>
     <ds:schemaRef ds:uri="http://schemas.openxmlformats.org/officeDocument/2006/bibliography"/>
   </ds:schemaRefs>

</xml_diff>

<commit_message>
przed ponowną próbą Dijkstry dla listy
</commit_message>
<xml_diff>
--- a/SprawozdanieProj2.docx
+++ b/SprawozdanieProj2.docx
@@ -580,7 +580,7 @@
         <w:pStyle w:val="Akapitzlist"/>
         <w:numPr>
           <w:ilvl w:val="0"/>
-          <w:numId w:val="14"/>
+          <w:numId w:val="11"/>
         </w:numPr>
       </w:pPr>
       <w:r>
@@ -607,13 +607,150 @@
         <w:t xml:space="preserve">). </w:t>
       </w:r>
       <w:r>
-        <w:t>Operacje przejrzenia wszystkich krawędzi, sąsiadów danego wierzchołka i sprawdzenie, czy dana krawędź istnieje wykonują się w czasie O(</w:t>
-      </w:r>
-      <w:r>
-        <w:t>V</w:t>
+        <w:t>Operacje przejrzenia wszystkich krawędzi, sąsiadów danego wierzchołka i sprawdzenie, czy dana krawędź istnieje wykonują się w czasie O(V).</w:t>
+      </w:r>
+    </w:p>
+    <w:p>
+      <w:pPr>
+        <w:pStyle w:val="Akapitzlist"/>
+        <w:numPr>
+          <w:ilvl w:val="0"/>
+          <w:numId w:val="11"/>
+        </w:numPr>
+      </w:pPr>
+      <w:r>
+        <w:lastRenderedPageBreak/>
+        <w:t>Lista sąsiedztwa</w:t>
+      </w:r>
+    </w:p>
+    <w:p>
+      <w:r>
+        <w:t xml:space="preserve">Reprezentacja listowa opiera się na </w:t>
+      </w:r>
+      <w:r>
+        <w:t xml:space="preserve">utworzeniu w pierwszej kolejności tablicy zawierającej tyle list ile graf ma wierzchołków. Indeks tablicy odpowiada numerowi wierzchołka, a każdy element listy znajdującej się pod nim – wskazuje na jego sąsiadów (z którymi tworzy krawędź). Sąsiedzi przechowywani są w specjalnie stworzonej do tego celu strukturze, która oprócz </w:t>
+      </w:r>
+      <w:r>
+        <w:t xml:space="preserve">numeru sąsiada zawiera kompletne informacje o krawędzi (wierzchołek początkowy, wierzchołek końcowy, waga). </w:t>
+      </w:r>
+      <w:r>
+        <w:t>Z</w:t>
+      </w:r>
+      <w:r>
+        <w:t>łożoność pamięciowa wynosi O(</w:t>
+      </w:r>
+      <w:r>
+        <w:t>E). Przejrzenie wszystkich krawędzi ma złożoność czasową O(E), natomiast przeglądanie sąsiadów wierzchołka i sprawdzanie istnienia krawędzi wykonuje się w czasie O(</w:t>
+      </w:r>
+      <w:r>
+        <w:t>E</w:t>
       </w:r>
       <w:r>
         <w:t>).</w:t>
+      </w:r>
+    </w:p>
+    <w:p>
+      <w:pPr>
+        <w:pStyle w:val="Nagwek1"/>
+      </w:pPr>
+      <w:r>
+        <w:t>Implementacja algorytmów</w:t>
+      </w:r>
+      <w:r>
+        <w:br/>
+      </w:r>
+    </w:p>
+    <w:p>
+      <w:pPr>
+        <w:pStyle w:val="Akapitzlist"/>
+        <w:numPr>
+          <w:ilvl w:val="0"/>
+          <w:numId w:val="12"/>
+        </w:numPr>
+      </w:pPr>
+      <w:r>
+        <w:t>Algorytm Prima – wyznaczanie minimalnego drzewa rozpinającego (MST)</w:t>
+      </w:r>
+    </w:p>
+    <w:p>
+      <w:pPr>
+        <w:ind w:left="360"/>
+      </w:pPr>
+      <w:r>
+        <w:t>Na początku</w:t>
+      </w:r>
+      <w:r>
+        <w:t xml:space="preserve"> algorytm dodaje do zbioru A reprezentującego drzewo krawędź o najmniejszej wadze, łączącą wierzchołek początkowy v z dowolnym wierzchołkiem. W każdym kolejnym kroku procedura dodaje do A najlżejszą krawędź wśród krawędzi łączących wierzchołki już odwiedzone z nieodwiedzonymi. Jeśli struktura A jest kolejką priorytetową opartą na kopcu binarnym, czasowa złożoność obliczeniowa operacji wynosi O(m * log</w:t>
+      </w:r>
+      <w:r>
+        <w:rPr>
+          <w:vertAlign w:val="subscript"/>
+        </w:rPr>
+        <w:t>2</w:t>
+      </w:r>
+      <w:r>
+        <w:t>n).</w:t>
+      </w:r>
+    </w:p>
+    <w:p>
+      <w:pPr>
+        <w:pStyle w:val="Akapitzlist"/>
+        <w:numPr>
+          <w:ilvl w:val="0"/>
+          <w:numId w:val="12"/>
+        </w:numPr>
+      </w:pPr>
+      <w:r>
+        <w:t>Algorytm Dijkstry – znajdowanie najkrótszych ścieżek w grafie</w:t>
+      </w:r>
+    </w:p>
+    <w:p>
+      <w:pPr>
+        <w:ind w:left="360"/>
+      </w:pPr>
+      <w:r>
+        <w:t>Algorytm Dijkstry znajduje w grafie najkrótsze ścieżki pomiędzy wybranym wierzchołkiem</w:t>
+      </w:r>
+      <w:r>
+        <w:t xml:space="preserve"> początkowym a wszystkimi pozostałymi,</w:t>
+      </w:r>
+      <w:r>
+        <w:t xml:space="preserve"> wyliczając również koszt przejścia każdej z tych ścieżek, czyli sumę wag krawędzi na ścieżce. Algorytm ma złożoność czasową O(n</w:t>
+      </w:r>
+      <w:r>
+        <w:rPr>
+          <w:vertAlign w:val="superscript"/>
+        </w:rPr>
+        <w:t>2</w:t>
+      </w:r>
+      <w:r>
+        <w:t>) przy wykorzystaniu wyszukiwania liniowego podczas szukania wierzchołków o najmniejszym koszcie dojścia. Czas ten może być zmniejszony dzięki wykorzystaniu kolejki priorytetowej opartej na kopcu binarnym. Wtedy w korzeniu przechowywany jest wierzchołek o najmniejszej wartości kosztu dojścia. Złożoność czasowa upraszcza się do O(n * log</w:t>
+      </w:r>
+      <w:r>
+        <w:rPr>
+          <w:vertAlign w:val="subscript"/>
+        </w:rPr>
+        <w:t>2</w:t>
+      </w:r>
+      <w:r>
+        <w:t xml:space="preserve">n) – tyle, ile wynosi czas przywracania własności kopca. </w:t>
+      </w:r>
+    </w:p>
+    <w:p>
+      <w:pPr>
+        <w:ind w:left="360"/>
+      </w:pPr>
+    </w:p>
+    <w:p/>
+    <w:p>
+      <w:pPr>
+        <w:pStyle w:val="Nagwek1"/>
+      </w:pPr>
+      <w:r>
+        <w:t>Plan eksperymentu</w:t>
+      </w:r>
+      <w:r>
+        <w:br/>
       </w:r>
     </w:p>
     <w:p>
@@ -625,48 +762,110 @@
         </w:numPr>
       </w:pPr>
       <w:r>
+        <w:t xml:space="preserve">Czas potrzebny do wykonania danej operacji będzie mierzony przy użyciu licznika </w:t>
+      </w:r>
+      <w:r>
+        <w:t xml:space="preserve">cykli procesora wykonanych od jego uruchomienia - </w:t>
+      </w:r>
+      <w:r>
+        <w:t>TSC</w:t>
+      </w:r>
+      <w:r>
+        <w:t xml:space="preserve"> (Time Stamp Counter)</w:t>
+      </w:r>
+      <w:r>
+        <w:t xml:space="preserve">. </w:t>
+      </w:r>
+      <w:r>
+        <w:t xml:space="preserve">Dostęp do niego umożliwia funkcja QueryPerformanceCounter. </w:t>
+      </w:r>
+      <w:r>
+        <w:t>Jego wartość będzie odczytywana</w:t>
+      </w:r>
+      <w:r>
+        <w:t xml:space="preserve"> i </w:t>
+      </w:r>
+      <w:r>
+        <w:t>zapisywana</w:t>
+      </w:r>
+      <w:r>
+        <w:t xml:space="preserve"> tuż przed rozpoczęciem mierzonego polecenia, oraz zaraz po. Różnica podzielona przez ilość cykli</w:t>
+      </w:r>
+      <w:r>
+        <w:t xml:space="preserve"> </w:t>
+      </w:r>
+      <w:r>
+        <w:t>jakie procesor wykonuje</w:t>
+      </w:r>
+      <w:r>
+        <w:t xml:space="preserve"> w czasie </w:t>
+      </w:r>
+      <w:r>
+        <w:t xml:space="preserve">jednej </w:t>
+      </w:r>
+      <w:r>
+        <w:t>sekundy</w:t>
+      </w:r>
+      <w:r>
+        <w:t xml:space="preserve"> (odczytaną przy użyciu funkcji QueryPerformanceFrequency)</w:t>
+      </w:r>
+      <w:r>
+        <w:t xml:space="preserve"> daje szczegółowy czas</w:t>
+      </w:r>
+      <w:r>
+        <w:t xml:space="preserve"> w sekundach</w:t>
+      </w:r>
+      <w:r>
+        <w:t xml:space="preserve"> do sześciu miejsc po przecinku.</w:t>
+      </w:r>
+      <w:r>
+        <w:t xml:space="preserve"> </w:t>
+      </w:r>
+    </w:p>
+    <w:p>
+      <w:pPr>
+        <w:pStyle w:val="Akapitzlist"/>
+        <w:numPr>
+          <w:ilvl w:val="0"/>
+          <w:numId w:val="14"/>
+        </w:numPr>
+      </w:pPr>
+      <w:r>
+        <w:t>Pomiary wykonane będą dla grafów o rozmiarach 50, 75, 100, 125 i 150 wierzchołków. Dla każdego z rozmiarów rozpatrywane będą gęstości 25%, 50%, 75% i 99%. Aby pomiary były jak najbardziej wiarygodne, każdy przypadek będzie wykonywany po 100 razy, a wyniki uśredniane.</w:t>
+      </w:r>
+    </w:p>
+    <w:p>
+      <w:pPr>
+        <w:pStyle w:val="Akapitzlist"/>
+        <w:numPr>
+          <w:ilvl w:val="0"/>
+          <w:numId w:val="14"/>
+        </w:numPr>
+      </w:pPr>
+      <w:r>
+        <w:t>W przypadku algorytmu Prima krawędzie są traktowane jako nieskierowane, a w przypadku algorytmu Dijkstry – skierowane.</w:t>
+      </w:r>
+    </w:p>
+    <w:p>
+      <w:pPr>
+        <w:pStyle w:val="Akapitzlist"/>
+        <w:numPr>
+          <w:ilvl w:val="0"/>
+          <w:numId w:val="14"/>
+        </w:numPr>
+      </w:pPr>
+      <w:r>
+        <w:t>Krawędzie wielokrotne oraz pętle nie występują w grafach generowanych przez program.</w:t>
+      </w:r>
+    </w:p>
+    <w:p>
+      <w:pPr>
+        <w:pStyle w:val="Nagwek1"/>
+      </w:pPr>
+      <w:r>
         <w:lastRenderedPageBreak/>
-        <w:t>Lista sąsiedztwa</w:t>
-      </w:r>
-    </w:p>
-    <w:p>
-      <w:r>
-        <w:t xml:space="preserve">Reprezentacja listowa opiera się na </w:t>
-      </w:r>
-      <w:r>
-        <w:t xml:space="preserve">utworzeniu w pierwszej kolejności tablicy zawierającej tyle list ile graf ma wierzchołków. Indeks tablicy odpowiada numerowi wierzchołka, a każdy element listy znajdującej się pod nim – wskazuje na jego sąsiadów (z którymi tworzy krawędź). Sąsiedzi przechowywani są w specjalnie stworzonej do tego celu strukturze, która oprócz </w:t>
-      </w:r>
-      <w:r>
-        <w:t xml:space="preserve">numeru sąsiada zawiera kompletne informacje o krawędzi (wierzchołek początkowy, wierzchołek końcowy, waga). </w:t>
-      </w:r>
-      <w:r>
-        <w:t>Z</w:t>
-      </w:r>
-      <w:r>
-        <w:t>łożoność pamięciowa wynosi O(</w:t>
-      </w:r>
-      <w:r>
-        <w:t>E). Przejrzenie wszystkich krawędzi ma złożoność czasową O(E), natomiast przeglądanie sąsiadów wierzchołka i sprawdzanie istnienia krawędzi wykonuje się w czasie O(</w:t>
-      </w:r>
-      <w:r>
-        <w:t>E</w:t>
-      </w:r>
-      <w:r>
-        <w:t>).</w:t>
-      </w:r>
-    </w:p>
-    <w:p>
-      <w:pPr>
-        <w:pStyle w:val="Nagwek1"/>
-      </w:pPr>
-      <w:r>
-        <w:t>Implementacja algorytmów</w:t>
-      </w:r>
-      <w:r>
-        <w:br/>
-      </w:r>
-      <w:bookmarkStart w:id="0" w:name="_GoBack"/>
-      <w:bookmarkEnd w:id="0"/>
+        <w:t>Wyniki eksperymentu</w:t>
+      </w:r>
     </w:p>
     <w:p>
       <w:pPr>
@@ -677,28 +876,38 @@
         </w:numPr>
       </w:pPr>
       <w:r>
-        <w:t>Algorytm Prima – wyznaczanie minimalnego drzewa rozpinającego (MST)</w:t>
-      </w:r>
-    </w:p>
-    <w:p>
-      <w:pPr>
-        <w:ind w:left="360"/>
-      </w:pPr>
-      <w:r>
-        <w:t>Na początku</w:t>
-      </w:r>
-      <w:r>
-        <w:t xml:space="preserve"> algorytm dodaje do zbioru A reprezentującego drzewo krawędź o najmniejszej wadze, łączącą wierzchołek początkowy v z dowolnym wierzchołkiem. W każdym kolejnym kroku procedura dodaje do A najlżejszą krawędź wśród krawędzi łączących wierzchołki już odwiedzone z nieodwiedzonymi. Jeśli struktura A jest kolejką priorytetową opartą na kopcu binarnym, czasowa złożoność obliczeniowa operacji wynosi O(m * log</w:t>
-      </w:r>
-      <w:r>
-        <w:rPr>
-          <w:vertAlign w:val="subscript"/>
-        </w:rPr>
-        <w:t>2</w:t>
-      </w:r>
-      <w:r>
-        <w:t>n).</w:t>
-      </w:r>
+        <w:t>Algorytm Dijkstry</w:t>
+      </w:r>
+    </w:p>
+    <w:p>
+      <w:pPr>
+        <w:pStyle w:val="Akapitzlist"/>
+        <w:numPr>
+          <w:ilvl w:val="0"/>
+          <w:numId w:val="16"/>
+        </w:numPr>
+      </w:pPr>
+      <w:r>
+        <w:t>Macierz sąsiedztwa</w:t>
+      </w:r>
+    </w:p>
+    <w:p/>
+    <w:p>
+      <w:pPr>
+        <w:pStyle w:val="Akapitzlist"/>
+        <w:numPr>
+          <w:ilvl w:val="0"/>
+          <w:numId w:val="16"/>
+        </w:numPr>
+      </w:pPr>
+      <w:r>
+        <w:t>Lista sąsiedztwa</w:t>
+      </w:r>
+    </w:p>
+    <w:p>
+      <w:pPr>
+        <w:pStyle w:val="Akapitzlist"/>
+      </w:pPr>
     </w:p>
     <w:p>
       <w:pPr>
@@ -709,1471 +918,38 @@
         </w:numPr>
       </w:pPr>
       <w:r>
-        <w:t>Algorytm Dijkstry – znajdowanie najkrótszych ścieżek w grafie</w:t>
-      </w:r>
-    </w:p>
-    <w:p>
-      <w:pPr>
-        <w:ind w:left="360"/>
-      </w:pPr>
-      <w:r>
-        <w:t>Algorytm Dijkstry znajduje w grafie najkrótsze ścieżki pomiędzy wybranym wierzchołkiem</w:t>
-      </w:r>
-      <w:r>
-        <w:t xml:space="preserve"> początkowym a wszystkimi pozostałymi,</w:t>
-      </w:r>
-      <w:r>
-        <w:t xml:space="preserve"> wyliczając również koszt przejścia każdej z tych ścieżek, czyli sumę wag krawędzi na ścieżce. Algorytm ma złożoność czasową O(n</w:t>
-      </w:r>
-      <w:r>
-        <w:rPr>
-          <w:vertAlign w:val="superscript"/>
-        </w:rPr>
-        <w:t>2</w:t>
-      </w:r>
-      <w:r>
-        <w:t>) przy wykorzystaniu wyszukiwania liniowego podczas szukania wierzchołków o najmniejszym koszcie dojścia. Czas ten może być zmniejszony dzięki wykorzystaniu kolejki priorytetowej opartej na kopcu binarnym. Wtedy w korzeniu przechowywany jest wierzchołek o najmniejszej wartości kosztu dojścia. Złożoność czasowa upraszcza się do O(n * log</w:t>
-      </w:r>
-      <w:r>
-        <w:rPr>
-          <w:vertAlign w:val="subscript"/>
-        </w:rPr>
-        <w:t>2</w:t>
-      </w:r>
-      <w:r>
-        <w:t xml:space="preserve">n) – tyle, ile wynosi czas przywracania własności kopca. </w:t>
-      </w:r>
-    </w:p>
-    <w:p>
-      <w:pPr>
-        <w:ind w:left="360"/>
-      </w:pPr>
-    </w:p>
-    <w:p/>
-    <w:p>
-      <w:pPr>
-        <w:pStyle w:val="Nagwek1"/>
-      </w:pPr>
-      <w:r>
-        <w:t>Plan eksperymentu</w:t>
-      </w:r>
-    </w:p>
-    <w:p>
-      <w:r>
-        <w:t xml:space="preserve">Czas potrzebny do wykonania danej operacji będzie mierzony przy użyciu licznika </w:t>
-      </w:r>
-      <w:r>
-        <w:t xml:space="preserve">cykli procesora wykonanych od jego uruchomienia - </w:t>
-      </w:r>
-      <w:r>
-        <w:t>TSC</w:t>
-      </w:r>
-      <w:r>
-        <w:t xml:space="preserve"> (Time Stamp Counter)</w:t>
-      </w:r>
-      <w:r>
-        <w:t xml:space="preserve">. </w:t>
-      </w:r>
-      <w:r>
-        <w:t xml:space="preserve">Dostęp do niego umożliwia funkcja QueryPerformanceCounter. </w:t>
-      </w:r>
-      <w:r>
-        <w:t>Jego wartość będzie odczytywana</w:t>
-      </w:r>
-      <w:r>
-        <w:t xml:space="preserve"> i </w:t>
-      </w:r>
-      <w:r>
-        <w:t>zapisywana</w:t>
-      </w:r>
-      <w:r>
-        <w:t xml:space="preserve"> tuż przed rozpoczęciem mierzonego polecenia, oraz zaraz po. Różnica podzielona przez ilość cykli</w:t>
-      </w:r>
-      <w:r>
-        <w:t xml:space="preserve"> </w:t>
-      </w:r>
-      <w:r>
-        <w:t>jakie procesor wykonuje</w:t>
-      </w:r>
-      <w:r>
-        <w:t xml:space="preserve"> w czasie </w:t>
-      </w:r>
-      <w:r>
-        <w:t xml:space="preserve">jednej </w:t>
-      </w:r>
-      <w:r>
-        <w:t>sekundy</w:t>
-      </w:r>
-      <w:r>
-        <w:t xml:space="preserve"> (odczytaną przy użyciu funkcji QueryPerformanceFrequency)</w:t>
-      </w:r>
-      <w:r>
-        <w:t xml:space="preserve"> daje szczegółowy czas</w:t>
-      </w:r>
-      <w:r>
-        <w:t xml:space="preserve"> w sekundach</w:t>
-      </w:r>
-      <w:r>
-        <w:t xml:space="preserve"> do sześciu miejsc po przecinku.</w:t>
-      </w:r>
-      <w:r>
-        <w:t xml:space="preserve"> </w:t>
-      </w:r>
-      <w:r>
-        <w:t>Elementem struktur będzie liczba typu integer generowana losowo z zakresu [-100; 100] za</w:t>
-      </w:r>
-      <w:r>
-        <w:t xml:space="preserve"> pomocą funkcji </w:t>
-      </w:r>
-      <w:proofErr w:type="spellStart"/>
-      <w:r>
-        <w:rPr>
-          <w:i/>
-        </w:rPr>
-        <w:t>rand</w:t>
-      </w:r>
-      <w:proofErr w:type="spellEnd"/>
-      <w:r>
-        <w:rPr>
-          <w:i/>
-        </w:rPr>
-        <w:t>()</w:t>
-      </w:r>
-      <w:r>
-        <w:t>.</w:t>
-      </w:r>
-      <w:r>
-        <w:t xml:space="preserve"> </w:t>
-      </w:r>
-      <w:r>
-        <w:t>Komputer na jakim zostaną</w:t>
-      </w:r>
-      <w:r>
-        <w:t xml:space="preserve"> przeprowadzone </w:t>
-      </w:r>
-      <w:r>
-        <w:t>doświadczenia</w:t>
-      </w:r>
-      <w:r>
-        <w:t xml:space="preserve"> posiada czterordzeniowy procesor Intel i7 taktowany zegarem 3,00 GHz oraz 8 GB pamięci RAM DDR3 o </w:t>
-      </w:r>
-      <w:r>
-        <w:t>częstotliwości taktowania</w:t>
-      </w:r>
-      <w:r>
-        <w:t xml:space="preserve"> 1600 MHz.</w:t>
-      </w:r>
-    </w:p>
-    <w:p>
-      <w:pPr>
-        <w:rPr>
-          <w:sz w:val="28"/>
-        </w:rPr>
-      </w:pPr>
-      <w:r>
-        <w:rPr>
-          <w:sz w:val="28"/>
-        </w:rPr>
-        <w:t xml:space="preserve">Kolejno wykonane </w:t>
-      </w:r>
-      <w:r>
-        <w:rPr>
-          <w:sz w:val="28"/>
-        </w:rPr>
-        <w:t>zostaną</w:t>
-      </w:r>
-      <w:r>
-        <w:rPr>
-          <w:sz w:val="28"/>
-        </w:rPr>
-        <w:t>:</w:t>
-      </w:r>
-    </w:p>
-    <w:p>
-      <w:r>
-        <w:br/>
-      </w:r>
-    </w:p>
-    <w:p>
-      <w:pPr>
-        <w:pStyle w:val="Nagwek1"/>
-      </w:pPr>
-      <w:r>
-        <w:lastRenderedPageBreak/>
-        <w:t>Wyniki eksperymentu</w:t>
-      </w:r>
-    </w:p>
-    <w:p>
-      <w:r>
-        <w:t>Na podstawie pięciu raportów uzyskanych z pięciu osobnych eksperymentów na każdej ze struktur sporządzam tabele, następnie, za ich pośrednictwem – wykresy.</w:t>
-      </w:r>
-      <w:r>
-        <w:t xml:space="preserve"> Wyniki dodawania oraz usuwania elementów zostały uśrednione po ich czasach ich wykonania w zależności od pozycji indeksu – początku, końca, lub miejsca losowego. W przypadku listy, celem uniknięcia zafałszowania wyników, pozycja losowa została wykluczona ze swojego udziału w uśrednianiu z powodu najprawdopodobniej błędu w implementacji, który przyczynił się do ogromnych rozbieżności czasowych.</w:t>
-      </w:r>
-      <w:r>
-        <w:t xml:space="preserve"> Wszystkie raporty z badań znajdują się w katalogu </w:t>
-      </w:r>
-      <w:r>
-        <w:rPr>
-          <w:i/>
-        </w:rPr>
-        <w:t>raporty</w:t>
-      </w:r>
-      <w:r>
-        <w:rPr>
-          <w:i/>
-        </w:rPr>
-        <w:t xml:space="preserve">, </w:t>
-      </w:r>
-      <w:r>
-        <w:t>nat</w:t>
-      </w:r>
-      <w:r>
-        <w:t>omiast dane z nich przedstawione w postaci tabelarycznej –</w:t>
-      </w:r>
-      <w:r>
-        <w:t xml:space="preserve"> są zawarte także</w:t>
-      </w:r>
-      <w:r>
-        <w:t xml:space="preserve"> w arkuszu kalkulacyjnym </w:t>
-      </w:r>
-      <w:r>
-        <w:rPr>
-          <w:i/>
-        </w:rPr>
-        <w:t>dane.xlsx</w:t>
-      </w:r>
-      <w:r>
-        <w:t>.</w:t>
-      </w:r>
-    </w:p>
-    <w:p/>
+        <w:t>Algorytm Prima</w:t>
+      </w:r>
+    </w:p>
     <w:p>
       <w:pPr>
         <w:pStyle w:val="Akapitzlist"/>
         <w:numPr>
           <w:ilvl w:val="0"/>
-          <w:numId w:val="10"/>
+          <w:numId w:val="17"/>
         </w:numPr>
-        <w:spacing w:after="360"/>
-        <w:rPr>
-          <w:sz w:val="28"/>
-        </w:rPr>
-      </w:pPr>
-      <w:r>
-        <w:rPr>
-          <w:sz w:val="28"/>
-        </w:rPr>
-        <w:t>Tablica – dodawanie elementu</w:t>
-      </w:r>
-    </w:p>
-    <w:tbl>
-      <w:tblPr>
-        <w:tblW w:w="8802" w:type="dxa"/>
-        <w:jc w:val="center"/>
-        <w:tblCellMar>
-          <w:left w:w="70" w:type="dxa"/>
-          <w:right w:w="70" w:type="dxa"/>
-        </w:tblCellMar>
-        <w:tblLook w:val="04A0" w:firstRow="1" w:lastRow="0" w:firstColumn="1" w:lastColumn="0" w:noHBand="0" w:noVBand="1"/>
-      </w:tblPr>
-      <w:tblGrid>
-        <w:gridCol w:w="1900"/>
-        <w:gridCol w:w="986"/>
-        <w:gridCol w:w="986"/>
-        <w:gridCol w:w="986"/>
-        <w:gridCol w:w="986"/>
-        <w:gridCol w:w="986"/>
-        <w:gridCol w:w="986"/>
-        <w:gridCol w:w="986"/>
-      </w:tblGrid>
-      <w:tr>
-        <w:trPr>
-          <w:trHeight w:val="315"/>
-          <w:jc w:val="center"/>
-        </w:trPr>
-        <w:tc>
-          <w:tcPr>
-            <w:tcW w:w="1900" w:type="dxa"/>
-            <w:tcBorders>
-              <w:top w:val="nil"/>
-              <w:left w:val="nil"/>
-              <w:bottom w:val="single" w:sz="4" w:space="0" w:color="auto"/>
-              <w:right w:val="single" w:sz="4" w:space="0" w:color="auto"/>
-            </w:tcBorders>
-            <w:shd w:val="clear" w:color="auto" w:fill="auto"/>
-            <w:noWrap/>
-            <w:vAlign w:val="bottom"/>
-            <w:hideMark/>
-          </w:tcPr>
-          <w:p>
-            <w:pPr>
-              <w:spacing w:after="0" w:line="240" w:lineRule="auto"/>
-              <w:jc w:val="right"/>
-              <w:rPr>
-                <w:rFonts w:ascii="Calibri" w:eastAsia="Times New Roman" w:hAnsi="Calibri" w:cs="Times New Roman"/>
-                <w:color w:val="000000"/>
-                <w:sz w:val="22"/>
-                <w:lang w:eastAsia="pl-PL"/>
-              </w:rPr>
-            </w:pPr>
-            <w:r>
-              <w:rPr>
-                <w:rFonts w:ascii="Calibri" w:eastAsia="Times New Roman" w:hAnsi="Calibri" w:cs="Times New Roman"/>
-                <w:color w:val="000000"/>
-                <w:sz w:val="22"/>
-                <w:lang w:eastAsia="pl-PL"/>
-              </w:rPr>
-              <w:t>czas\ilość elem.</w:t>
-            </w:r>
-          </w:p>
-        </w:tc>
-        <w:tc>
-          <w:tcPr>
-            <w:tcW w:w="986" w:type="dxa"/>
-            <w:tcBorders>
-              <w:top w:val="single" w:sz="4" w:space="0" w:color="auto"/>
-              <w:left w:val="nil"/>
-              <w:bottom w:val="single" w:sz="8" w:space="0" w:color="auto"/>
-              <w:right w:val="single" w:sz="4" w:space="0" w:color="auto"/>
-            </w:tcBorders>
-            <w:shd w:val="clear" w:color="auto" w:fill="E7E6E6" w:themeFill="background2"/>
-            <w:noWrap/>
-            <w:vAlign w:val="bottom"/>
-            <w:hideMark/>
-          </w:tcPr>
-          <w:p>
-            <w:pPr>
-              <w:spacing w:after="0" w:line="240" w:lineRule="auto"/>
-              <w:jc w:val="center"/>
-              <w:rPr>
-                <w:rFonts w:ascii="Calibri" w:eastAsia="Times New Roman" w:hAnsi="Calibri" w:cs="Times New Roman"/>
-                <w:color w:val="000000"/>
-                <w:sz w:val="22"/>
-                <w:lang w:eastAsia="pl-PL"/>
-              </w:rPr>
-            </w:pPr>
-            <w:r>
-              <w:rPr>
-                <w:rFonts w:ascii="Calibri" w:eastAsia="Times New Roman" w:hAnsi="Calibri" w:cs="Times New Roman"/>
-                <w:color w:val="000000"/>
-                <w:sz w:val="22"/>
-                <w:lang w:eastAsia="pl-PL"/>
-              </w:rPr>
-              <w:t>2500</w:t>
-            </w:r>
-          </w:p>
-        </w:tc>
-        <w:tc>
-          <w:tcPr>
-            <w:tcW w:w="986" w:type="dxa"/>
-            <w:tcBorders>
-              <w:top w:val="single" w:sz="4" w:space="0" w:color="auto"/>
-              <w:left w:val="nil"/>
-              <w:bottom w:val="single" w:sz="8" w:space="0" w:color="auto"/>
-              <w:right w:val="single" w:sz="4" w:space="0" w:color="auto"/>
-            </w:tcBorders>
-            <w:shd w:val="clear" w:color="auto" w:fill="E7E6E6" w:themeFill="background2"/>
-            <w:noWrap/>
-            <w:vAlign w:val="bottom"/>
-            <w:hideMark/>
-          </w:tcPr>
-          <w:p>
-            <w:pPr>
-              <w:spacing w:after="0" w:line="240" w:lineRule="auto"/>
-              <w:jc w:val="center"/>
-              <w:rPr>
-                <w:rFonts w:ascii="Calibri" w:eastAsia="Times New Roman" w:hAnsi="Calibri" w:cs="Times New Roman"/>
-                <w:color w:val="000000"/>
-                <w:sz w:val="22"/>
-                <w:lang w:eastAsia="pl-PL"/>
-              </w:rPr>
-            </w:pPr>
-            <w:r>
-              <w:rPr>
-                <w:rFonts w:ascii="Calibri" w:eastAsia="Times New Roman" w:hAnsi="Calibri" w:cs="Times New Roman"/>
-                <w:color w:val="000000"/>
-                <w:sz w:val="22"/>
-                <w:lang w:eastAsia="pl-PL"/>
-              </w:rPr>
-              <w:t>5000</w:t>
-            </w:r>
-          </w:p>
-        </w:tc>
-        <w:tc>
-          <w:tcPr>
-            <w:tcW w:w="986" w:type="dxa"/>
-            <w:tcBorders>
-              <w:top w:val="single" w:sz="4" w:space="0" w:color="auto"/>
-              <w:left w:val="nil"/>
-              <w:bottom w:val="single" w:sz="8" w:space="0" w:color="auto"/>
-              <w:right w:val="single" w:sz="4" w:space="0" w:color="auto"/>
-            </w:tcBorders>
-            <w:shd w:val="clear" w:color="auto" w:fill="E7E6E6" w:themeFill="background2"/>
-            <w:noWrap/>
-            <w:vAlign w:val="bottom"/>
-            <w:hideMark/>
-          </w:tcPr>
-          <w:p>
-            <w:pPr>
-              <w:spacing w:after="0" w:line="240" w:lineRule="auto"/>
-              <w:jc w:val="center"/>
-              <w:rPr>
-                <w:rFonts w:ascii="Calibri" w:eastAsia="Times New Roman" w:hAnsi="Calibri" w:cs="Times New Roman"/>
-                <w:color w:val="000000"/>
-                <w:sz w:val="22"/>
-                <w:lang w:eastAsia="pl-PL"/>
-              </w:rPr>
-            </w:pPr>
-            <w:r>
-              <w:rPr>
-                <w:rFonts w:ascii="Calibri" w:eastAsia="Times New Roman" w:hAnsi="Calibri" w:cs="Times New Roman"/>
-                <w:color w:val="000000"/>
-                <w:sz w:val="22"/>
-                <w:lang w:eastAsia="pl-PL"/>
-              </w:rPr>
-              <w:t>7500</w:t>
-            </w:r>
-          </w:p>
-        </w:tc>
-        <w:tc>
-          <w:tcPr>
-            <w:tcW w:w="986" w:type="dxa"/>
-            <w:tcBorders>
-              <w:top w:val="single" w:sz="4" w:space="0" w:color="auto"/>
-              <w:left w:val="nil"/>
-              <w:bottom w:val="single" w:sz="8" w:space="0" w:color="auto"/>
-              <w:right w:val="single" w:sz="4" w:space="0" w:color="auto"/>
-            </w:tcBorders>
-            <w:shd w:val="clear" w:color="auto" w:fill="E7E6E6" w:themeFill="background2"/>
-            <w:noWrap/>
-            <w:vAlign w:val="bottom"/>
-            <w:hideMark/>
-          </w:tcPr>
-          <w:p>
-            <w:pPr>
-              <w:spacing w:after="0" w:line="240" w:lineRule="auto"/>
-              <w:jc w:val="center"/>
-              <w:rPr>
-                <w:rFonts w:ascii="Calibri" w:eastAsia="Times New Roman" w:hAnsi="Calibri" w:cs="Times New Roman"/>
-                <w:color w:val="000000"/>
-                <w:sz w:val="22"/>
-                <w:lang w:eastAsia="pl-PL"/>
-              </w:rPr>
-            </w:pPr>
-            <w:r>
-              <w:rPr>
-                <w:rFonts w:ascii="Calibri" w:eastAsia="Times New Roman" w:hAnsi="Calibri" w:cs="Times New Roman"/>
-                <w:color w:val="000000"/>
-                <w:sz w:val="22"/>
-                <w:lang w:eastAsia="pl-PL"/>
-              </w:rPr>
-              <w:t>10000</w:t>
-            </w:r>
-          </w:p>
-        </w:tc>
-        <w:tc>
-          <w:tcPr>
-            <w:tcW w:w="986" w:type="dxa"/>
-            <w:tcBorders>
-              <w:top w:val="single" w:sz="4" w:space="0" w:color="auto"/>
-              <w:left w:val="nil"/>
-              <w:bottom w:val="single" w:sz="8" w:space="0" w:color="auto"/>
-              <w:right w:val="single" w:sz="4" w:space="0" w:color="auto"/>
-            </w:tcBorders>
-            <w:shd w:val="clear" w:color="auto" w:fill="E7E6E6" w:themeFill="background2"/>
-            <w:noWrap/>
-            <w:vAlign w:val="bottom"/>
-            <w:hideMark/>
-          </w:tcPr>
-          <w:p>
-            <w:pPr>
-              <w:spacing w:after="0" w:line="240" w:lineRule="auto"/>
-              <w:jc w:val="center"/>
-              <w:rPr>
-                <w:rFonts w:ascii="Calibri" w:eastAsia="Times New Roman" w:hAnsi="Calibri" w:cs="Times New Roman"/>
-                <w:color w:val="000000"/>
-                <w:sz w:val="22"/>
-                <w:lang w:eastAsia="pl-PL"/>
-              </w:rPr>
-            </w:pPr>
-            <w:r>
-              <w:rPr>
-                <w:rFonts w:ascii="Calibri" w:eastAsia="Times New Roman" w:hAnsi="Calibri" w:cs="Times New Roman"/>
-                <w:color w:val="000000"/>
-                <w:sz w:val="22"/>
-                <w:lang w:eastAsia="pl-PL"/>
-              </w:rPr>
-              <w:t>12500</w:t>
-            </w:r>
-          </w:p>
-        </w:tc>
-        <w:tc>
-          <w:tcPr>
-            <w:tcW w:w="986" w:type="dxa"/>
-            <w:tcBorders>
-              <w:top w:val="single" w:sz="4" w:space="0" w:color="auto"/>
-              <w:left w:val="nil"/>
-              <w:bottom w:val="single" w:sz="8" w:space="0" w:color="auto"/>
-              <w:right w:val="single" w:sz="4" w:space="0" w:color="auto"/>
-            </w:tcBorders>
-            <w:shd w:val="clear" w:color="auto" w:fill="E7E6E6" w:themeFill="background2"/>
-            <w:noWrap/>
-            <w:vAlign w:val="bottom"/>
-            <w:hideMark/>
-          </w:tcPr>
-          <w:p>
-            <w:pPr>
-              <w:spacing w:after="0" w:line="240" w:lineRule="auto"/>
-              <w:jc w:val="center"/>
-              <w:rPr>
-                <w:rFonts w:ascii="Calibri" w:eastAsia="Times New Roman" w:hAnsi="Calibri" w:cs="Times New Roman"/>
-                <w:color w:val="000000"/>
-                <w:sz w:val="22"/>
-                <w:lang w:eastAsia="pl-PL"/>
-              </w:rPr>
-            </w:pPr>
-            <w:r>
-              <w:rPr>
-                <w:rFonts w:ascii="Calibri" w:eastAsia="Times New Roman" w:hAnsi="Calibri" w:cs="Times New Roman"/>
-                <w:color w:val="000000"/>
-                <w:sz w:val="22"/>
-                <w:lang w:eastAsia="pl-PL"/>
-              </w:rPr>
-              <w:t>15000</w:t>
-            </w:r>
-          </w:p>
-        </w:tc>
-        <w:tc>
-          <w:tcPr>
-            <w:tcW w:w="986" w:type="dxa"/>
-            <w:tcBorders>
-              <w:top w:val="single" w:sz="4" w:space="0" w:color="auto"/>
-              <w:left w:val="nil"/>
-              <w:bottom w:val="single" w:sz="8" w:space="0" w:color="auto"/>
-              <w:right w:val="single" w:sz="4" w:space="0" w:color="auto"/>
-            </w:tcBorders>
-            <w:shd w:val="clear" w:color="auto" w:fill="E7E6E6" w:themeFill="background2"/>
-            <w:noWrap/>
-            <w:vAlign w:val="bottom"/>
-            <w:hideMark/>
-          </w:tcPr>
-          <w:p>
-            <w:pPr>
-              <w:spacing w:after="0" w:line="240" w:lineRule="auto"/>
-              <w:jc w:val="center"/>
-              <w:rPr>
-                <w:rFonts w:ascii="Calibri" w:eastAsia="Times New Roman" w:hAnsi="Calibri" w:cs="Times New Roman"/>
-                <w:color w:val="000000"/>
-                <w:sz w:val="22"/>
-                <w:lang w:eastAsia="pl-PL"/>
-              </w:rPr>
-            </w:pPr>
-            <w:r>
-              <w:rPr>
-                <w:rFonts w:ascii="Calibri" w:eastAsia="Times New Roman" w:hAnsi="Calibri" w:cs="Times New Roman"/>
-                <w:color w:val="000000"/>
-                <w:sz w:val="22"/>
-                <w:lang w:eastAsia="pl-PL"/>
-              </w:rPr>
-              <w:t>17500</w:t>
-            </w:r>
-          </w:p>
-        </w:tc>
-      </w:tr>
-      <w:tr>
-        <w:trPr>
-          <w:trHeight w:val="300"/>
-          <w:jc w:val="center"/>
-        </w:trPr>
-        <w:tc>
-          <w:tcPr>
-            <w:tcW w:w="1900" w:type="dxa"/>
-            <w:tcBorders>
-              <w:top w:val="single" w:sz="4" w:space="0" w:color="auto"/>
-              <w:left w:val="single" w:sz="4" w:space="0" w:color="auto"/>
-              <w:bottom w:val="single" w:sz="4" w:space="0" w:color="auto"/>
-              <w:right w:val="single" w:sz="4" w:space="0" w:color="auto"/>
-            </w:tcBorders>
-            <w:shd w:val="clear" w:color="auto" w:fill="E7E6E6" w:themeFill="background2"/>
-            <w:noWrap/>
-            <w:vAlign w:val="bottom"/>
-            <w:hideMark/>
-          </w:tcPr>
-          <w:p>
-            <w:pPr>
-              <w:spacing w:after="0" w:line="240" w:lineRule="auto"/>
-              <w:jc w:val="right"/>
-              <w:rPr>
-                <w:rFonts w:ascii="Calibri" w:eastAsia="Times New Roman" w:hAnsi="Calibri" w:cs="Times New Roman"/>
-                <w:color w:val="000000"/>
-                <w:sz w:val="22"/>
-                <w:lang w:eastAsia="pl-PL"/>
-              </w:rPr>
-            </w:pPr>
-            <w:r>
-              <w:rPr>
-                <w:rFonts w:ascii="Calibri" w:eastAsia="Times New Roman" w:hAnsi="Calibri" w:cs="Times New Roman"/>
-                <w:color w:val="000000"/>
-                <w:sz w:val="22"/>
-                <w:lang w:eastAsia="pl-PL"/>
-              </w:rPr>
-              <w:t>początek [ms]</w:t>
-            </w:r>
-          </w:p>
-        </w:tc>
-        <w:tc>
-          <w:tcPr>
-            <w:tcW w:w="986" w:type="dxa"/>
-            <w:tcBorders>
-              <w:top w:val="nil"/>
-              <w:left w:val="nil"/>
-              <w:bottom w:val="single" w:sz="4" w:space="0" w:color="auto"/>
-              <w:right w:val="single" w:sz="4" w:space="0" w:color="auto"/>
-            </w:tcBorders>
-            <w:shd w:val="clear" w:color="auto" w:fill="auto"/>
-            <w:noWrap/>
-            <w:vAlign w:val="bottom"/>
-            <w:hideMark/>
-          </w:tcPr>
-          <w:p>
-            <w:pPr>
-              <w:spacing w:after="0" w:line="240" w:lineRule="auto"/>
-              <w:jc w:val="center"/>
-              <w:rPr>
-                <w:rFonts w:ascii="Calibri" w:eastAsia="Times New Roman" w:hAnsi="Calibri" w:cs="Times New Roman"/>
-                <w:color w:val="000000"/>
-                <w:sz w:val="22"/>
-                <w:lang w:eastAsia="pl-PL"/>
-              </w:rPr>
-            </w:pPr>
-            <w:r>
-              <w:rPr>
-                <w:rFonts w:ascii="Calibri" w:eastAsia="Times New Roman" w:hAnsi="Calibri" w:cs="Times New Roman"/>
-                <w:color w:val="000000"/>
-                <w:sz w:val="22"/>
-                <w:lang w:eastAsia="pl-PL"/>
-              </w:rPr>
-              <w:t>0,020082</w:t>
-            </w:r>
-          </w:p>
-        </w:tc>
-        <w:tc>
-          <w:tcPr>
-            <w:tcW w:w="986" w:type="dxa"/>
-            <w:tcBorders>
-              <w:top w:val="nil"/>
-              <w:left w:val="nil"/>
-              <w:bottom w:val="single" w:sz="4" w:space="0" w:color="auto"/>
-              <w:right w:val="single" w:sz="4" w:space="0" w:color="auto"/>
-            </w:tcBorders>
-            <w:shd w:val="clear" w:color="auto" w:fill="auto"/>
-            <w:noWrap/>
-            <w:vAlign w:val="bottom"/>
-            <w:hideMark/>
-          </w:tcPr>
-          <w:p>
-            <w:pPr>
-              <w:spacing w:after="0" w:line="240" w:lineRule="auto"/>
-              <w:jc w:val="center"/>
-              <w:rPr>
-                <w:rFonts w:ascii="Calibri" w:eastAsia="Times New Roman" w:hAnsi="Calibri" w:cs="Times New Roman"/>
-                <w:color w:val="000000"/>
-                <w:sz w:val="22"/>
-                <w:lang w:eastAsia="pl-PL"/>
-              </w:rPr>
-            </w:pPr>
-            <w:r>
-              <w:rPr>
-                <w:rFonts w:ascii="Calibri" w:eastAsia="Times New Roman" w:hAnsi="Calibri" w:cs="Times New Roman"/>
-                <w:color w:val="000000"/>
-                <w:sz w:val="22"/>
-                <w:lang w:eastAsia="pl-PL"/>
-              </w:rPr>
-              <w:t>0,033231</w:t>
-            </w:r>
-          </w:p>
-        </w:tc>
-        <w:tc>
-          <w:tcPr>
-            <w:tcW w:w="986" w:type="dxa"/>
-            <w:tcBorders>
-              <w:top w:val="nil"/>
-              <w:left w:val="nil"/>
-              <w:bottom w:val="single" w:sz="4" w:space="0" w:color="auto"/>
-              <w:right w:val="single" w:sz="4" w:space="0" w:color="auto"/>
-            </w:tcBorders>
-            <w:shd w:val="clear" w:color="auto" w:fill="auto"/>
-            <w:noWrap/>
-            <w:vAlign w:val="bottom"/>
-            <w:hideMark/>
-          </w:tcPr>
-          <w:p>
-            <w:pPr>
-              <w:spacing w:after="0" w:line="240" w:lineRule="auto"/>
-              <w:jc w:val="center"/>
-              <w:rPr>
-                <w:rFonts w:ascii="Calibri" w:eastAsia="Times New Roman" w:hAnsi="Calibri" w:cs="Times New Roman"/>
-                <w:color w:val="000000"/>
-                <w:sz w:val="22"/>
-                <w:lang w:eastAsia="pl-PL"/>
-              </w:rPr>
-            </w:pPr>
-            <w:r>
-              <w:rPr>
-                <w:rFonts w:ascii="Calibri" w:eastAsia="Times New Roman" w:hAnsi="Calibri" w:cs="Times New Roman"/>
-                <w:color w:val="000000"/>
-                <w:sz w:val="22"/>
-                <w:lang w:eastAsia="pl-PL"/>
-              </w:rPr>
-              <w:t>0,043565</w:t>
-            </w:r>
-          </w:p>
-        </w:tc>
-        <w:tc>
-          <w:tcPr>
-            <w:tcW w:w="986" w:type="dxa"/>
-            <w:tcBorders>
-              <w:top w:val="nil"/>
-              <w:left w:val="nil"/>
-              <w:bottom w:val="single" w:sz="4" w:space="0" w:color="auto"/>
-              <w:right w:val="single" w:sz="4" w:space="0" w:color="auto"/>
-            </w:tcBorders>
-            <w:shd w:val="clear" w:color="auto" w:fill="auto"/>
-            <w:noWrap/>
-            <w:vAlign w:val="bottom"/>
-            <w:hideMark/>
-          </w:tcPr>
-          <w:p>
-            <w:pPr>
-              <w:spacing w:after="0" w:line="240" w:lineRule="auto"/>
-              <w:jc w:val="center"/>
-              <w:rPr>
-                <w:rFonts w:ascii="Calibri" w:eastAsia="Times New Roman" w:hAnsi="Calibri" w:cs="Times New Roman"/>
-                <w:color w:val="000000"/>
-                <w:sz w:val="22"/>
-                <w:lang w:eastAsia="pl-PL"/>
-              </w:rPr>
-            </w:pPr>
-            <w:r>
-              <w:rPr>
-                <w:rFonts w:ascii="Calibri" w:eastAsia="Times New Roman" w:hAnsi="Calibri" w:cs="Times New Roman"/>
-                <w:color w:val="000000"/>
-                <w:sz w:val="22"/>
-                <w:lang w:eastAsia="pl-PL"/>
-              </w:rPr>
-              <w:t>0,066305</w:t>
-            </w:r>
-          </w:p>
-        </w:tc>
-        <w:tc>
-          <w:tcPr>
-            <w:tcW w:w="986" w:type="dxa"/>
-            <w:tcBorders>
-              <w:top w:val="nil"/>
-              <w:left w:val="nil"/>
-              <w:bottom w:val="single" w:sz="4" w:space="0" w:color="auto"/>
-              <w:right w:val="single" w:sz="4" w:space="0" w:color="auto"/>
-            </w:tcBorders>
-            <w:shd w:val="clear" w:color="auto" w:fill="auto"/>
-            <w:noWrap/>
-            <w:vAlign w:val="bottom"/>
-            <w:hideMark/>
-          </w:tcPr>
-          <w:p>
-            <w:pPr>
-              <w:spacing w:after="0" w:line="240" w:lineRule="auto"/>
-              <w:jc w:val="center"/>
-              <w:rPr>
-                <w:rFonts w:ascii="Calibri" w:eastAsia="Times New Roman" w:hAnsi="Calibri" w:cs="Times New Roman"/>
-                <w:color w:val="000000"/>
-                <w:sz w:val="22"/>
-                <w:lang w:eastAsia="pl-PL"/>
-              </w:rPr>
-            </w:pPr>
-            <w:r>
-              <w:rPr>
-                <w:rFonts w:ascii="Calibri" w:eastAsia="Times New Roman" w:hAnsi="Calibri" w:cs="Times New Roman"/>
-                <w:color w:val="000000"/>
-                <w:sz w:val="22"/>
-                <w:lang w:eastAsia="pl-PL"/>
-              </w:rPr>
-              <w:t>0,082511</w:t>
-            </w:r>
-          </w:p>
-        </w:tc>
-        <w:tc>
-          <w:tcPr>
-            <w:tcW w:w="986" w:type="dxa"/>
-            <w:tcBorders>
-              <w:top w:val="nil"/>
-              <w:left w:val="nil"/>
-              <w:bottom w:val="single" w:sz="4" w:space="0" w:color="auto"/>
-              <w:right w:val="single" w:sz="4" w:space="0" w:color="auto"/>
-            </w:tcBorders>
-            <w:shd w:val="clear" w:color="auto" w:fill="auto"/>
-            <w:noWrap/>
-            <w:vAlign w:val="bottom"/>
-            <w:hideMark/>
-          </w:tcPr>
-          <w:p>
-            <w:pPr>
-              <w:spacing w:after="0" w:line="240" w:lineRule="auto"/>
-              <w:jc w:val="center"/>
-              <w:rPr>
-                <w:rFonts w:ascii="Calibri" w:eastAsia="Times New Roman" w:hAnsi="Calibri" w:cs="Times New Roman"/>
-                <w:color w:val="000000"/>
-                <w:sz w:val="22"/>
-                <w:lang w:eastAsia="pl-PL"/>
-              </w:rPr>
-            </w:pPr>
-            <w:r>
-              <w:rPr>
-                <w:rFonts w:ascii="Calibri" w:eastAsia="Times New Roman" w:hAnsi="Calibri" w:cs="Times New Roman"/>
-                <w:color w:val="000000"/>
-                <w:sz w:val="22"/>
-                <w:lang w:eastAsia="pl-PL"/>
-              </w:rPr>
-              <w:t>0,104714</w:t>
-            </w:r>
-          </w:p>
-        </w:tc>
-        <w:tc>
-          <w:tcPr>
-            <w:tcW w:w="986" w:type="dxa"/>
-            <w:tcBorders>
-              <w:top w:val="nil"/>
-              <w:left w:val="nil"/>
-              <w:bottom w:val="single" w:sz="4" w:space="0" w:color="auto"/>
-              <w:right w:val="single" w:sz="4" w:space="0" w:color="auto"/>
-            </w:tcBorders>
-            <w:shd w:val="clear" w:color="auto" w:fill="auto"/>
-            <w:noWrap/>
-            <w:vAlign w:val="bottom"/>
-            <w:hideMark/>
-          </w:tcPr>
-          <w:p>
-            <w:pPr>
-              <w:spacing w:after="0" w:line="240" w:lineRule="auto"/>
-              <w:jc w:val="center"/>
-              <w:rPr>
-                <w:rFonts w:ascii="Calibri" w:eastAsia="Times New Roman" w:hAnsi="Calibri" w:cs="Times New Roman"/>
-                <w:color w:val="000000"/>
-                <w:sz w:val="22"/>
-                <w:lang w:eastAsia="pl-PL"/>
-              </w:rPr>
-            </w:pPr>
-            <w:r>
-              <w:rPr>
-                <w:rFonts w:ascii="Calibri" w:eastAsia="Times New Roman" w:hAnsi="Calibri" w:cs="Times New Roman"/>
-                <w:color w:val="000000"/>
-                <w:sz w:val="22"/>
-                <w:lang w:eastAsia="pl-PL"/>
-              </w:rPr>
-              <w:t>0,113365</w:t>
-            </w:r>
-          </w:p>
-        </w:tc>
-      </w:tr>
-      <w:tr>
-        <w:trPr>
-          <w:trHeight w:val="300"/>
-          <w:jc w:val="center"/>
-        </w:trPr>
-        <w:tc>
-          <w:tcPr>
-            <w:tcW w:w="1900" w:type="dxa"/>
-            <w:tcBorders>
-              <w:top w:val="nil"/>
-              <w:left w:val="single" w:sz="4" w:space="0" w:color="auto"/>
-              <w:bottom w:val="single" w:sz="4" w:space="0" w:color="auto"/>
-              <w:right w:val="single" w:sz="4" w:space="0" w:color="auto"/>
-            </w:tcBorders>
-            <w:shd w:val="clear" w:color="auto" w:fill="E7E6E6" w:themeFill="background2"/>
-            <w:noWrap/>
-            <w:vAlign w:val="bottom"/>
-            <w:hideMark/>
-          </w:tcPr>
-          <w:p>
-            <w:pPr>
-              <w:spacing w:after="0" w:line="240" w:lineRule="auto"/>
-              <w:jc w:val="right"/>
-              <w:rPr>
-                <w:rFonts w:ascii="Calibri" w:eastAsia="Times New Roman" w:hAnsi="Calibri" w:cs="Times New Roman"/>
-                <w:color w:val="000000"/>
-                <w:sz w:val="22"/>
-                <w:lang w:eastAsia="pl-PL"/>
-              </w:rPr>
-            </w:pPr>
-            <w:r>
-              <w:rPr>
-                <w:rFonts w:ascii="Calibri" w:eastAsia="Times New Roman" w:hAnsi="Calibri" w:cs="Times New Roman"/>
-                <w:color w:val="000000"/>
-                <w:sz w:val="22"/>
-                <w:lang w:eastAsia="pl-PL"/>
-              </w:rPr>
-              <w:t>losowo [ms]</w:t>
-            </w:r>
-          </w:p>
-        </w:tc>
-        <w:tc>
-          <w:tcPr>
-            <w:tcW w:w="986" w:type="dxa"/>
-            <w:tcBorders>
-              <w:top w:val="nil"/>
-              <w:left w:val="nil"/>
-              <w:bottom w:val="single" w:sz="4" w:space="0" w:color="auto"/>
-              <w:right w:val="single" w:sz="4" w:space="0" w:color="auto"/>
-            </w:tcBorders>
-            <w:shd w:val="clear" w:color="auto" w:fill="auto"/>
-            <w:noWrap/>
-            <w:vAlign w:val="bottom"/>
-            <w:hideMark/>
-          </w:tcPr>
-          <w:p>
-            <w:pPr>
-              <w:spacing w:after="0" w:line="240" w:lineRule="auto"/>
-              <w:jc w:val="center"/>
-              <w:rPr>
-                <w:rFonts w:ascii="Calibri" w:eastAsia="Times New Roman" w:hAnsi="Calibri" w:cs="Times New Roman"/>
-                <w:color w:val="000000"/>
-                <w:sz w:val="22"/>
-                <w:lang w:eastAsia="pl-PL"/>
-              </w:rPr>
-            </w:pPr>
-            <w:r>
-              <w:rPr>
-                <w:rFonts w:ascii="Calibri" w:eastAsia="Times New Roman" w:hAnsi="Calibri" w:cs="Times New Roman"/>
-                <w:color w:val="000000"/>
-                <w:sz w:val="22"/>
-                <w:lang w:eastAsia="pl-PL"/>
-              </w:rPr>
-              <w:t>0,016954</w:t>
-            </w:r>
-          </w:p>
-        </w:tc>
-        <w:tc>
-          <w:tcPr>
-            <w:tcW w:w="986" w:type="dxa"/>
-            <w:tcBorders>
-              <w:top w:val="nil"/>
-              <w:left w:val="nil"/>
-              <w:bottom w:val="single" w:sz="4" w:space="0" w:color="auto"/>
-              <w:right w:val="single" w:sz="4" w:space="0" w:color="auto"/>
-            </w:tcBorders>
-            <w:shd w:val="clear" w:color="auto" w:fill="auto"/>
-            <w:noWrap/>
-            <w:vAlign w:val="bottom"/>
-            <w:hideMark/>
-          </w:tcPr>
-          <w:p>
-            <w:pPr>
-              <w:spacing w:after="0" w:line="240" w:lineRule="auto"/>
-              <w:jc w:val="center"/>
-              <w:rPr>
-                <w:rFonts w:ascii="Calibri" w:eastAsia="Times New Roman" w:hAnsi="Calibri" w:cs="Times New Roman"/>
-                <w:color w:val="000000"/>
-                <w:sz w:val="22"/>
-                <w:lang w:eastAsia="pl-PL"/>
-              </w:rPr>
-            </w:pPr>
-            <w:r>
-              <w:rPr>
-                <w:rFonts w:ascii="Calibri" w:eastAsia="Times New Roman" w:hAnsi="Calibri" w:cs="Times New Roman"/>
-                <w:color w:val="000000"/>
-                <w:sz w:val="22"/>
-                <w:lang w:eastAsia="pl-PL"/>
-              </w:rPr>
-              <w:t>0,026914</w:t>
-            </w:r>
-          </w:p>
-        </w:tc>
-        <w:tc>
-          <w:tcPr>
-            <w:tcW w:w="986" w:type="dxa"/>
-            <w:tcBorders>
-              <w:top w:val="nil"/>
-              <w:left w:val="nil"/>
-              <w:bottom w:val="single" w:sz="4" w:space="0" w:color="auto"/>
-              <w:right w:val="single" w:sz="4" w:space="0" w:color="auto"/>
-            </w:tcBorders>
-            <w:shd w:val="clear" w:color="auto" w:fill="auto"/>
-            <w:noWrap/>
-            <w:vAlign w:val="bottom"/>
-            <w:hideMark/>
-          </w:tcPr>
-          <w:p>
-            <w:pPr>
-              <w:spacing w:after="0" w:line="240" w:lineRule="auto"/>
-              <w:jc w:val="center"/>
-              <w:rPr>
-                <w:rFonts w:ascii="Calibri" w:eastAsia="Times New Roman" w:hAnsi="Calibri" w:cs="Times New Roman"/>
-                <w:color w:val="000000"/>
-                <w:sz w:val="22"/>
-                <w:lang w:eastAsia="pl-PL"/>
-              </w:rPr>
-            </w:pPr>
-            <w:r>
-              <w:rPr>
-                <w:rFonts w:ascii="Calibri" w:eastAsia="Times New Roman" w:hAnsi="Calibri" w:cs="Times New Roman"/>
-                <w:color w:val="000000"/>
-                <w:sz w:val="22"/>
-                <w:lang w:eastAsia="pl-PL"/>
-              </w:rPr>
-              <w:t>0,035941</w:t>
-            </w:r>
-          </w:p>
-        </w:tc>
-        <w:tc>
-          <w:tcPr>
-            <w:tcW w:w="986" w:type="dxa"/>
-            <w:tcBorders>
-              <w:top w:val="nil"/>
-              <w:left w:val="nil"/>
-              <w:bottom w:val="single" w:sz="4" w:space="0" w:color="auto"/>
-              <w:right w:val="single" w:sz="4" w:space="0" w:color="auto"/>
-            </w:tcBorders>
-            <w:shd w:val="clear" w:color="auto" w:fill="auto"/>
-            <w:noWrap/>
-            <w:vAlign w:val="bottom"/>
-            <w:hideMark/>
-          </w:tcPr>
-          <w:p>
-            <w:pPr>
-              <w:spacing w:after="0" w:line="240" w:lineRule="auto"/>
-              <w:jc w:val="center"/>
-              <w:rPr>
-                <w:rFonts w:ascii="Calibri" w:eastAsia="Times New Roman" w:hAnsi="Calibri" w:cs="Times New Roman"/>
-                <w:color w:val="000000"/>
-                <w:sz w:val="22"/>
-                <w:lang w:eastAsia="pl-PL"/>
-              </w:rPr>
-            </w:pPr>
-            <w:r>
-              <w:rPr>
-                <w:rFonts w:ascii="Calibri" w:eastAsia="Times New Roman" w:hAnsi="Calibri" w:cs="Times New Roman"/>
-                <w:color w:val="000000"/>
-                <w:sz w:val="22"/>
-                <w:lang w:eastAsia="pl-PL"/>
-              </w:rPr>
-              <w:t>0,046527</w:t>
-            </w:r>
-          </w:p>
-        </w:tc>
-        <w:tc>
-          <w:tcPr>
-            <w:tcW w:w="986" w:type="dxa"/>
-            <w:tcBorders>
-              <w:top w:val="nil"/>
-              <w:left w:val="nil"/>
-              <w:bottom w:val="single" w:sz="4" w:space="0" w:color="auto"/>
-              <w:right w:val="single" w:sz="4" w:space="0" w:color="auto"/>
-            </w:tcBorders>
-            <w:shd w:val="clear" w:color="auto" w:fill="auto"/>
-            <w:noWrap/>
-            <w:vAlign w:val="bottom"/>
-            <w:hideMark/>
-          </w:tcPr>
-          <w:p>
-            <w:pPr>
-              <w:spacing w:after="0" w:line="240" w:lineRule="auto"/>
-              <w:jc w:val="center"/>
-              <w:rPr>
-                <w:rFonts w:ascii="Calibri" w:eastAsia="Times New Roman" w:hAnsi="Calibri" w:cs="Times New Roman"/>
-                <w:color w:val="000000"/>
-                <w:sz w:val="22"/>
-                <w:lang w:eastAsia="pl-PL"/>
-              </w:rPr>
-            </w:pPr>
-            <w:r>
-              <w:rPr>
-                <w:rFonts w:ascii="Calibri" w:eastAsia="Times New Roman" w:hAnsi="Calibri" w:cs="Times New Roman"/>
-                <w:color w:val="000000"/>
-                <w:sz w:val="22"/>
-                <w:lang w:eastAsia="pl-PL"/>
-              </w:rPr>
-              <w:t>0,060235</w:t>
-            </w:r>
-          </w:p>
-        </w:tc>
-        <w:tc>
-          <w:tcPr>
-            <w:tcW w:w="986" w:type="dxa"/>
-            <w:tcBorders>
-              <w:top w:val="nil"/>
-              <w:left w:val="nil"/>
-              <w:bottom w:val="single" w:sz="4" w:space="0" w:color="auto"/>
-              <w:right w:val="single" w:sz="4" w:space="0" w:color="auto"/>
-            </w:tcBorders>
-            <w:shd w:val="clear" w:color="auto" w:fill="auto"/>
-            <w:noWrap/>
-            <w:vAlign w:val="bottom"/>
-            <w:hideMark/>
-          </w:tcPr>
-          <w:p>
-            <w:pPr>
-              <w:spacing w:after="0" w:line="240" w:lineRule="auto"/>
-              <w:jc w:val="center"/>
-              <w:rPr>
-                <w:rFonts w:ascii="Calibri" w:eastAsia="Times New Roman" w:hAnsi="Calibri" w:cs="Times New Roman"/>
-                <w:color w:val="000000"/>
-                <w:sz w:val="22"/>
-                <w:lang w:eastAsia="pl-PL"/>
-              </w:rPr>
-            </w:pPr>
-            <w:r>
-              <w:rPr>
-                <w:rFonts w:ascii="Calibri" w:eastAsia="Times New Roman" w:hAnsi="Calibri" w:cs="Times New Roman"/>
-                <w:color w:val="000000"/>
-                <w:sz w:val="22"/>
-                <w:lang w:eastAsia="pl-PL"/>
-              </w:rPr>
-              <w:t>0,073455</w:t>
-            </w:r>
-          </w:p>
-        </w:tc>
-        <w:tc>
-          <w:tcPr>
-            <w:tcW w:w="986" w:type="dxa"/>
-            <w:tcBorders>
-              <w:top w:val="nil"/>
-              <w:left w:val="nil"/>
-              <w:bottom w:val="single" w:sz="4" w:space="0" w:color="auto"/>
-              <w:right w:val="single" w:sz="4" w:space="0" w:color="auto"/>
-            </w:tcBorders>
-            <w:shd w:val="clear" w:color="auto" w:fill="auto"/>
-            <w:noWrap/>
-            <w:vAlign w:val="bottom"/>
-            <w:hideMark/>
-          </w:tcPr>
-          <w:p>
-            <w:pPr>
-              <w:spacing w:after="0" w:line="240" w:lineRule="auto"/>
-              <w:jc w:val="center"/>
-              <w:rPr>
-                <w:rFonts w:ascii="Calibri" w:eastAsia="Times New Roman" w:hAnsi="Calibri" w:cs="Times New Roman"/>
-                <w:color w:val="000000"/>
-                <w:sz w:val="22"/>
-                <w:lang w:eastAsia="pl-PL"/>
-              </w:rPr>
-            </w:pPr>
-            <w:r>
-              <w:rPr>
-                <w:rFonts w:ascii="Calibri" w:eastAsia="Times New Roman" w:hAnsi="Calibri" w:cs="Times New Roman"/>
-                <w:color w:val="000000"/>
-                <w:sz w:val="22"/>
-                <w:lang w:eastAsia="pl-PL"/>
-              </w:rPr>
-              <w:t>0,087012</w:t>
-            </w:r>
-          </w:p>
-        </w:tc>
-      </w:tr>
-      <w:tr>
-        <w:trPr>
-          <w:trHeight w:val="315"/>
-          <w:jc w:val="center"/>
-        </w:trPr>
-        <w:tc>
-          <w:tcPr>
-            <w:tcW w:w="1900" w:type="dxa"/>
-            <w:tcBorders>
-              <w:top w:val="nil"/>
-              <w:left w:val="single" w:sz="4" w:space="0" w:color="auto"/>
-              <w:bottom w:val="single" w:sz="4" w:space="0" w:color="auto"/>
-              <w:right w:val="single" w:sz="4" w:space="0" w:color="auto"/>
-            </w:tcBorders>
-            <w:shd w:val="clear" w:color="auto" w:fill="E7E6E6" w:themeFill="background2"/>
-            <w:noWrap/>
-            <w:vAlign w:val="bottom"/>
-            <w:hideMark/>
-          </w:tcPr>
-          <w:p>
-            <w:pPr>
-              <w:spacing w:after="0" w:line="240" w:lineRule="auto"/>
-              <w:jc w:val="right"/>
-              <w:rPr>
-                <w:rFonts w:ascii="Calibri" w:eastAsia="Times New Roman" w:hAnsi="Calibri" w:cs="Times New Roman"/>
-                <w:color w:val="000000"/>
-                <w:sz w:val="22"/>
-                <w:lang w:eastAsia="pl-PL"/>
-              </w:rPr>
-            </w:pPr>
-            <w:r>
-              <w:rPr>
-                <w:rFonts w:ascii="Calibri" w:eastAsia="Times New Roman" w:hAnsi="Calibri" w:cs="Times New Roman"/>
-                <w:color w:val="000000"/>
-                <w:sz w:val="22"/>
-                <w:lang w:eastAsia="pl-PL"/>
-              </w:rPr>
-              <w:t>koniec [ms]</w:t>
-            </w:r>
-          </w:p>
-        </w:tc>
-        <w:tc>
-          <w:tcPr>
-            <w:tcW w:w="986" w:type="dxa"/>
-            <w:tcBorders>
-              <w:top w:val="nil"/>
-              <w:left w:val="nil"/>
-              <w:bottom w:val="single" w:sz="8" w:space="0" w:color="auto"/>
-              <w:right w:val="single" w:sz="4" w:space="0" w:color="auto"/>
-            </w:tcBorders>
-            <w:shd w:val="clear" w:color="auto" w:fill="auto"/>
-            <w:noWrap/>
-            <w:vAlign w:val="bottom"/>
-            <w:hideMark/>
-          </w:tcPr>
-          <w:p>
-            <w:pPr>
-              <w:spacing w:after="0" w:line="240" w:lineRule="auto"/>
-              <w:jc w:val="center"/>
-              <w:rPr>
-                <w:rFonts w:ascii="Calibri" w:eastAsia="Times New Roman" w:hAnsi="Calibri" w:cs="Times New Roman"/>
-                <w:color w:val="000000"/>
-                <w:sz w:val="22"/>
-                <w:lang w:eastAsia="pl-PL"/>
-              </w:rPr>
-            </w:pPr>
-            <w:r>
-              <w:rPr>
-                <w:rFonts w:ascii="Calibri" w:eastAsia="Times New Roman" w:hAnsi="Calibri" w:cs="Times New Roman"/>
-                <w:color w:val="000000"/>
-                <w:sz w:val="22"/>
-                <w:lang w:eastAsia="pl-PL"/>
-              </w:rPr>
-              <w:t>0,018464</w:t>
-            </w:r>
-          </w:p>
-        </w:tc>
-        <w:tc>
-          <w:tcPr>
-            <w:tcW w:w="986" w:type="dxa"/>
-            <w:tcBorders>
-              <w:top w:val="nil"/>
-              <w:left w:val="nil"/>
-              <w:bottom w:val="single" w:sz="8" w:space="0" w:color="auto"/>
-              <w:right w:val="single" w:sz="4" w:space="0" w:color="auto"/>
-            </w:tcBorders>
-            <w:shd w:val="clear" w:color="auto" w:fill="auto"/>
-            <w:noWrap/>
-            <w:vAlign w:val="bottom"/>
-            <w:hideMark/>
-          </w:tcPr>
-          <w:p>
-            <w:pPr>
-              <w:spacing w:after="0" w:line="240" w:lineRule="auto"/>
-              <w:jc w:val="center"/>
-              <w:rPr>
-                <w:rFonts w:ascii="Calibri" w:eastAsia="Times New Roman" w:hAnsi="Calibri" w:cs="Times New Roman"/>
-                <w:color w:val="000000"/>
-                <w:sz w:val="22"/>
-                <w:lang w:eastAsia="pl-PL"/>
-              </w:rPr>
-            </w:pPr>
-            <w:r>
-              <w:rPr>
-                <w:rFonts w:ascii="Calibri" w:eastAsia="Times New Roman" w:hAnsi="Calibri" w:cs="Times New Roman"/>
-                <w:color w:val="000000"/>
-                <w:sz w:val="22"/>
-                <w:lang w:eastAsia="pl-PL"/>
-              </w:rPr>
-              <w:t>0,030746</w:t>
-            </w:r>
-          </w:p>
-        </w:tc>
-        <w:tc>
-          <w:tcPr>
-            <w:tcW w:w="986" w:type="dxa"/>
-            <w:tcBorders>
-              <w:top w:val="nil"/>
-              <w:left w:val="nil"/>
-              <w:bottom w:val="single" w:sz="8" w:space="0" w:color="auto"/>
-              <w:right w:val="single" w:sz="4" w:space="0" w:color="auto"/>
-            </w:tcBorders>
-            <w:shd w:val="clear" w:color="auto" w:fill="auto"/>
-            <w:noWrap/>
-            <w:vAlign w:val="bottom"/>
-            <w:hideMark/>
-          </w:tcPr>
-          <w:p>
-            <w:pPr>
-              <w:spacing w:after="0" w:line="240" w:lineRule="auto"/>
-              <w:jc w:val="center"/>
-              <w:rPr>
-                <w:rFonts w:ascii="Calibri" w:eastAsia="Times New Roman" w:hAnsi="Calibri" w:cs="Times New Roman"/>
-                <w:color w:val="000000"/>
-                <w:sz w:val="22"/>
-                <w:lang w:eastAsia="pl-PL"/>
-              </w:rPr>
-            </w:pPr>
-            <w:r>
-              <w:rPr>
-                <w:rFonts w:ascii="Calibri" w:eastAsia="Times New Roman" w:hAnsi="Calibri" w:cs="Times New Roman"/>
-                <w:color w:val="000000"/>
-                <w:sz w:val="22"/>
-                <w:lang w:eastAsia="pl-PL"/>
-              </w:rPr>
-              <w:t>0,042514</w:t>
-            </w:r>
-          </w:p>
-        </w:tc>
-        <w:tc>
-          <w:tcPr>
-            <w:tcW w:w="986" w:type="dxa"/>
-            <w:tcBorders>
-              <w:top w:val="nil"/>
-              <w:left w:val="nil"/>
-              <w:bottom w:val="single" w:sz="8" w:space="0" w:color="auto"/>
-              <w:right w:val="single" w:sz="4" w:space="0" w:color="auto"/>
-            </w:tcBorders>
-            <w:shd w:val="clear" w:color="auto" w:fill="auto"/>
-            <w:noWrap/>
-            <w:vAlign w:val="bottom"/>
-            <w:hideMark/>
-          </w:tcPr>
-          <w:p>
-            <w:pPr>
-              <w:spacing w:after="0" w:line="240" w:lineRule="auto"/>
-              <w:jc w:val="center"/>
-              <w:rPr>
-                <w:rFonts w:ascii="Calibri" w:eastAsia="Times New Roman" w:hAnsi="Calibri" w:cs="Times New Roman"/>
-                <w:color w:val="000000"/>
-                <w:sz w:val="22"/>
-                <w:lang w:eastAsia="pl-PL"/>
-              </w:rPr>
-            </w:pPr>
-            <w:r>
-              <w:rPr>
-                <w:rFonts w:ascii="Calibri" w:eastAsia="Times New Roman" w:hAnsi="Calibri" w:cs="Times New Roman"/>
-                <w:color w:val="000000"/>
-                <w:sz w:val="22"/>
-                <w:lang w:eastAsia="pl-PL"/>
-              </w:rPr>
-              <w:t>0,054459</w:t>
-            </w:r>
-          </w:p>
-        </w:tc>
-        <w:tc>
-          <w:tcPr>
-            <w:tcW w:w="986" w:type="dxa"/>
-            <w:tcBorders>
-              <w:top w:val="nil"/>
-              <w:left w:val="nil"/>
-              <w:bottom w:val="single" w:sz="8" w:space="0" w:color="auto"/>
-              <w:right w:val="single" w:sz="4" w:space="0" w:color="auto"/>
-            </w:tcBorders>
-            <w:shd w:val="clear" w:color="auto" w:fill="auto"/>
-            <w:noWrap/>
-            <w:vAlign w:val="bottom"/>
-            <w:hideMark/>
-          </w:tcPr>
-          <w:p>
-            <w:pPr>
-              <w:spacing w:after="0" w:line="240" w:lineRule="auto"/>
-              <w:jc w:val="center"/>
-              <w:rPr>
-                <w:rFonts w:ascii="Calibri" w:eastAsia="Times New Roman" w:hAnsi="Calibri" w:cs="Times New Roman"/>
-                <w:color w:val="000000"/>
-                <w:sz w:val="22"/>
-                <w:lang w:eastAsia="pl-PL"/>
-              </w:rPr>
-            </w:pPr>
-            <w:r>
-              <w:rPr>
-                <w:rFonts w:ascii="Calibri" w:eastAsia="Times New Roman" w:hAnsi="Calibri" w:cs="Times New Roman"/>
-                <w:color w:val="000000"/>
-                <w:sz w:val="22"/>
-                <w:lang w:eastAsia="pl-PL"/>
-              </w:rPr>
-              <w:t>0,069853</w:t>
-            </w:r>
-          </w:p>
-        </w:tc>
-        <w:tc>
-          <w:tcPr>
-            <w:tcW w:w="986" w:type="dxa"/>
-            <w:tcBorders>
-              <w:top w:val="nil"/>
-              <w:left w:val="nil"/>
-              <w:bottom w:val="single" w:sz="8" w:space="0" w:color="auto"/>
-              <w:right w:val="single" w:sz="4" w:space="0" w:color="auto"/>
-            </w:tcBorders>
-            <w:shd w:val="clear" w:color="auto" w:fill="auto"/>
-            <w:noWrap/>
-            <w:vAlign w:val="bottom"/>
-            <w:hideMark/>
-          </w:tcPr>
-          <w:p>
-            <w:pPr>
-              <w:spacing w:after="0" w:line="240" w:lineRule="auto"/>
-              <w:jc w:val="center"/>
-              <w:rPr>
-                <w:rFonts w:ascii="Calibri" w:eastAsia="Times New Roman" w:hAnsi="Calibri" w:cs="Times New Roman"/>
-                <w:color w:val="000000"/>
-                <w:sz w:val="22"/>
-                <w:lang w:eastAsia="pl-PL"/>
-              </w:rPr>
-            </w:pPr>
-            <w:r>
-              <w:rPr>
-                <w:rFonts w:ascii="Calibri" w:eastAsia="Times New Roman" w:hAnsi="Calibri" w:cs="Times New Roman"/>
-                <w:color w:val="000000"/>
-                <w:sz w:val="22"/>
-                <w:lang w:eastAsia="pl-PL"/>
-              </w:rPr>
-              <w:t>0,084149</w:t>
-            </w:r>
-          </w:p>
-        </w:tc>
-        <w:tc>
-          <w:tcPr>
-            <w:tcW w:w="986" w:type="dxa"/>
-            <w:tcBorders>
-              <w:top w:val="nil"/>
-              <w:left w:val="nil"/>
-              <w:bottom w:val="single" w:sz="8" w:space="0" w:color="auto"/>
-              <w:right w:val="single" w:sz="4" w:space="0" w:color="auto"/>
-            </w:tcBorders>
-            <w:shd w:val="clear" w:color="auto" w:fill="auto"/>
-            <w:noWrap/>
-            <w:vAlign w:val="bottom"/>
-            <w:hideMark/>
-          </w:tcPr>
-          <w:p>
-            <w:pPr>
-              <w:spacing w:after="0" w:line="240" w:lineRule="auto"/>
-              <w:jc w:val="center"/>
-              <w:rPr>
-                <w:rFonts w:ascii="Calibri" w:eastAsia="Times New Roman" w:hAnsi="Calibri" w:cs="Times New Roman"/>
-                <w:color w:val="000000"/>
-                <w:sz w:val="22"/>
-                <w:lang w:eastAsia="pl-PL"/>
-              </w:rPr>
-            </w:pPr>
-            <w:r>
-              <w:rPr>
-                <w:rFonts w:ascii="Calibri" w:eastAsia="Times New Roman" w:hAnsi="Calibri" w:cs="Times New Roman"/>
-                <w:color w:val="000000"/>
-                <w:sz w:val="22"/>
-                <w:lang w:eastAsia="pl-PL"/>
-              </w:rPr>
-              <w:t>0,100404</w:t>
-            </w:r>
-          </w:p>
-        </w:tc>
-      </w:tr>
-    </w:tbl>
-    <w:p>
-      <w:pPr>
-        <w:pStyle w:val="Legenda"/>
-        <w:spacing w:before="120" w:after="0"/>
-        <w:jc w:val="center"/>
-      </w:pPr>
-      <w:r>
-        <w:t>miejsca w pamięci</w:t>
-      </w:r>
-    </w:p>
+      </w:pPr>
+      <w:r>
+        <w:t>Macierz sąsiedztwa</w:t>
+      </w:r>
+    </w:p>
+    <w:p/>
+    <w:p/>
+    <w:p>
+      <w:pPr>
+        <w:pStyle w:val="Akapitzlist"/>
+        <w:numPr>
+          <w:ilvl w:val="0"/>
+          <w:numId w:val="17"/>
+        </w:numPr>
+      </w:pPr>
+      <w:r>
+        <w:t>Lista sąsiedztwa</w:t>
+      </w:r>
+    </w:p>
+    <w:p/>
+    <w:p/>
+    <w:p/>
     <w:p>
       <w:pPr>
         <w:keepNext/>
@@ -2198,227 +974,46 @@
     </w:p>
     <w:p>
       <w:r>
-        <w:t>Na podstawie uzyskanych wykresów nasuwają się jednoznaczne wnioski:</w:t>
+        <w:t xml:space="preserve">Na podstawie uzyskanych </w:t>
+      </w:r>
+      <w:r>
+        <w:t>wyników</w:t>
+      </w:r>
+      <w:r>
+        <w:t xml:space="preserve"> nasuwają się jednoznaczne wnioski:</w:t>
       </w:r>
       <w:r>
         <w:br/>
       </w:r>
     </w:p>
     <w:p>
-      <w:r>
-        <w:t>-Z</w:t>
-      </w:r>
-      <w:r>
-        <w:t xml:space="preserve">łożoność obliczeniowa zaimplementowanej przeze mnie tablicy </w:t>
-      </w:r>
-      <w:r>
-        <w:t xml:space="preserve">w przypadku każdej z operacji </w:t>
-      </w:r>
-      <w:r>
-        <w:t>wynosi O(</w:t>
-      </w:r>
-      <w:r>
-        <w:t xml:space="preserve">n), a więc </w:t>
-      </w:r>
-      <w:r>
-        <w:t xml:space="preserve">prezentuje się ona </w:t>
-      </w:r>
-      <w:r>
-        <w:t>zgodnie z pierwotnymi założeniami</w:t>
-      </w:r>
-      <w:r>
-        <w:t>.</w:t>
-      </w:r>
-      <w:r>
-        <w:t xml:space="preserve"> Jest to struktura danych o najbardziej powszechnym zastosowaniu.</w:t>
-      </w:r>
-    </w:p>
-    <w:p>
-      <w:r>
-        <w:t>-</w:t>
-      </w:r>
-      <w:r>
-        <w:t xml:space="preserve">Złożoność obliczeniowa listy dwukierunkowej w przypadku dodawania i usuwania elementów </w:t>
-      </w:r>
-      <w:r>
-        <w:t>na jej początek lub koniec wynosi O(1</w:t>
-      </w:r>
-      <w:r>
-        <w:t>). Nietrudno zauważyć, że jest zdecydowanie szybsza</w:t>
-      </w:r>
-      <w:r>
-        <w:t xml:space="preserve"> niż tablica</w:t>
-      </w:r>
-      <w:r>
-        <w:t xml:space="preserve">, natomiast </w:t>
-      </w:r>
-      <w:r>
-        <w:t>nie zapewnia równie szybkiego dostępu do danych jak tablica.</w:t>
-      </w:r>
-      <w:r>
-        <w:t xml:space="preserve"> </w:t>
-      </w:r>
-    </w:p>
-    <w:p>
-      <w:r>
-        <w:t>-</w:t>
-      </w:r>
-      <w:r>
-        <w:t xml:space="preserve">Kopiec binarny to </w:t>
-      </w:r>
-      <w:r>
-        <w:t>idealna</w:t>
-      </w:r>
-      <w:r>
-        <w:t xml:space="preserve"> struktura jeśli naszym głównym kryterium</w:t>
-      </w:r>
-      <w:r>
-        <w:t xml:space="preserve"> wyboru</w:t>
-      </w:r>
-      <w:r>
-        <w:t xml:space="preserve"> jest szybkość wyszukiwania elementów</w:t>
-      </w:r>
-      <w:r>
-        <w:t xml:space="preserve">. </w:t>
-      </w:r>
-      <w:r>
-        <w:t>Zapotrzebowanie czasowe w przypadku wyszukiwania wraz z rozmiarem kolekcji rośnie logarytmicznie. Z uwagi na wyróżniające</w:t>
-      </w:r>
-      <w:r>
-        <w:t xml:space="preserve"> się</w:t>
-      </w:r>
-      <w:r>
-        <w:t xml:space="preserve"> na tle pozostałych struktur ułożenie danych (są one posortowane od wartości największej do najmniejszej) zapotrzebowanie czasowe na wyszukanie danego elementu zależy także od jego wartości – im większej wartości jest dany element, tym znalezienie jego zajmuje mniejszą ilość czasu. </w:t>
-      </w:r>
-      <w:r>
-        <w:t xml:space="preserve">Niestety, sytuacja ma się </w:t>
-      </w:r>
-      <w:r>
-        <w:t xml:space="preserve">znacznie </w:t>
-      </w:r>
-      <w:r>
-        <w:t xml:space="preserve">gorzej w przypadku </w:t>
-      </w:r>
-      <w:r>
-        <w:t>modyfikacji danych jakie zawiera</w:t>
-      </w:r>
-      <w:r>
-        <w:t xml:space="preserve"> kopiec</w:t>
-      </w:r>
-      <w:r>
-        <w:t>. Mimo że złożoność algorytmu dodawania i usuwania jest identyczna jak w przypadku tablicy i listy, to na wykon</w:t>
-      </w:r>
-      <w:r>
-        <w:t xml:space="preserve">anie identycznych operacji trzeba poczekać </w:t>
-      </w:r>
-      <w:r>
-        <w:t>około</w:t>
-      </w:r>
-      <w:r>
-        <w:t xml:space="preserve"> </w:t>
-      </w:r>
-      <w:r>
-        <w:t>ogromną krotność</w:t>
-      </w:r>
-      <w:r>
-        <w:t xml:space="preserve"> dłużej niż w przypadku listy dwukierunkowej. Winę za taką postać rzeczy ponosi najprawdopodobniej wadliwa implementacja, która po każdym</w:t>
-      </w:r>
-      <w:r>
-        <w:t xml:space="preserve"> pojedynczym</w:t>
-      </w:r>
-      <w:r>
-        <w:t xml:space="preserve"> dodaniu/usunięciu elementu przep</w:t>
-      </w:r>
-      <w:r>
-        <w:t>rowadza naprawę całego kopca,</w:t>
-      </w:r>
-      <w:r>
-        <w:t xml:space="preserve"> analizując poprawność pozycji każdego z elementów,</w:t>
-      </w:r>
-      <w:r>
-        <w:t xml:space="preserve"> zamiast zająć się </w:t>
-      </w:r>
-      <w:r>
-        <w:t xml:space="preserve">jedynie </w:t>
-      </w:r>
-      <w:r>
-        <w:t xml:space="preserve">„wyniesieniem” świeżo </w:t>
-      </w:r>
-      <w:r>
-        <w:t>dodanego elementu na odpowiednią</w:t>
-      </w:r>
-      <w:r>
-        <w:t xml:space="preserve"> </w:t>
-      </w:r>
-      <w:r>
-        <w:t>pozycję</w:t>
-      </w:r>
-      <w:r>
-        <w:t>.</w:t>
-      </w:r>
-      <w:r>
-        <w:t xml:space="preserve"> </w:t>
-      </w:r>
-      <w:r>
-        <w:t xml:space="preserve">Miałoby to </w:t>
-      </w:r>
-      <w:r>
-        <w:t xml:space="preserve">pesymistyczną </w:t>
-      </w:r>
-      <w:r>
-        <w:t>złożoność O(log n)</w:t>
-      </w:r>
-      <w:r>
-        <w:t>, jednakże w obecnym przypadku wynosi ona O(n)</w:t>
-      </w:r>
-      <w:r>
-        <w:t>.</w:t>
-      </w:r>
-    </w:p>
-    <w:p>
-      <w:r>
-        <w:lastRenderedPageBreak/>
-        <w:t>-Listy są dobrym kontenerem do przechowywania dużej ilości danych</w:t>
-      </w:r>
-      <w:r>
-        <w:t xml:space="preserve">, w szczególności jeśli zachodzi częsta potrzeba ich </w:t>
-      </w:r>
-      <w:r>
-        <w:t>modyfikacji</w:t>
-      </w:r>
-      <w:r>
-        <w:t>. R</w:t>
-      </w:r>
-      <w:r>
-        <w:t>adzą sobie one bardzo szybko z ich zapisem jak i odczytem, a ich najważniejszą ce</w:t>
-      </w:r>
-      <w:r>
-        <w:t>chą jest to, że nie wymagają re</w:t>
-      </w:r>
-      <w:r>
-        <w:t>lokacji</w:t>
-      </w:r>
-      <w:r>
-        <w:t xml:space="preserve"> całej kolekcji</w:t>
-      </w:r>
-      <w:r>
-        <w:t xml:space="preserve"> w pamięci</w:t>
-      </w:r>
-      <w:r>
-        <w:t xml:space="preserve"> w przypadku dodawania bądź usuwania</w:t>
-      </w:r>
-      <w:r>
-        <w:t xml:space="preserve"> elementów</w:t>
-      </w:r>
-      <w:r>
-        <w:t>.</w:t>
+      <w:pPr>
+        <w:pStyle w:val="Akapitzlist"/>
+        <w:numPr>
+          <w:ilvl w:val="0"/>
+          <w:numId w:val="18"/>
+        </w:numPr>
+      </w:pPr>
+      <w:r>
+        <w:t>Złożoności obliczeniowe zaimplementowanych przeze mnie algorytmów w większości zgadzają się z pierwotnymi założeniami na podstawie danych znalezionych w literaturze.</w:t>
+      </w:r>
+    </w:p>
+    <w:p>
+      <w:pPr>
+        <w:pStyle w:val="Akapitzlist"/>
+        <w:numPr>
+          <w:ilvl w:val="0"/>
+          <w:numId w:val="18"/>
+        </w:numPr>
+      </w:pPr>
+      <w:r>
+        <w:t>Różnice w czasie wykonywania algorytmów pomiędzy reprezentacjami listowymi a macierzowymi zwłaszcza w przypadku dużych grafów – są bardzo duże.</w:t>
       </w:r>
     </w:p>
     <w:p/>
     <w:p/>
     <w:p/>
     <w:p/>
-    <w:p/>
     <w:p>
       <w:pPr>
         <w:pStyle w:val="Nagwek1"/>
@@ -2457,25 +1052,33 @@
         <w:spacing w:after="120"/>
       </w:pPr>
       <w:r>
-        <w:t xml:space="preserve">[4] Wikipedia (wersja angielska) - </w:t>
+        <w:t>[4</w:t>
+      </w:r>
+      <w:r>
+        <w:t xml:space="preserve">] Big-O </w:t>
+      </w:r>
+      <w:proofErr w:type="spellStart"/>
+      <w:r>
+        <w:t>Cheat</w:t>
+      </w:r>
+      <w:proofErr w:type="spellEnd"/>
+      <w:r>
+        <w:t xml:space="preserve"> </w:t>
+      </w:r>
+      <w:proofErr w:type="spellStart"/>
+      <w:r>
+        <w:t>Sheet</w:t>
+      </w:r>
+      <w:proofErr w:type="spellEnd"/>
+      <w:r>
+        <w:t xml:space="preserve"> (wersja an</w:t>
+      </w:r>
+      <w:bookmarkStart w:id="0" w:name="_GoBack"/>
+      <w:bookmarkEnd w:id="0"/>
+      <w:r>
+        <w:t xml:space="preserve">gielska) - </w:t>
       </w:r>
       <w:hyperlink r:id="rId9" w:history="1">
-        <w:r>
-          <w:rPr>
-            <w:rStyle w:val="Hipercze"/>
-          </w:rPr>
-          <w:t>http://en.wikipedia.org/wiki/Binary_heap</w:t>
-        </w:r>
-      </w:hyperlink>
-    </w:p>
-    <w:p>
-      <w:pPr>
-        <w:spacing w:after="120"/>
-      </w:pPr>
-      <w:r>
-        <w:t xml:space="preserve">[5] Big-O Cheat Sheet (wersja angielska) - </w:t>
-      </w:r>
-      <w:hyperlink r:id="rId10" w:history="1">
         <w:r>
           <w:rPr>
             <w:rStyle w:val="Hipercze"/>
@@ -2485,7 +1088,7 @@
       </w:hyperlink>
     </w:p>
     <w:sectPr>
-      <w:footerReference w:type="default" r:id="rId11"/>
+      <w:footerReference w:type="default" r:id="rId10"/>
       <w:pgSz w:w="11906" w:h="16838"/>
       <w:pgMar w:top="720" w:right="720" w:bottom="720" w:left="720" w:header="708" w:footer="708" w:gutter="0"/>
       <w:cols w:space="708"/>
@@ -2550,7 +1153,7 @@
           <w:rPr>
             <w:noProof/>
           </w:rPr>
-          <w:t>2</w:t>
+          <w:t>3</w:t>
         </w:r>
         <w:r>
           <w:fldChar w:fldCharType="end"/>
@@ -2594,6 +1197,119 @@
 <file path=word/numbering.xml><?xml version="1.0" encoding="utf-8"?>
 <w:numbering xmlns:wpc="http://schemas.microsoft.com/office/word/2010/wordprocessingCanvas" xmlns:mc="http://schemas.openxmlformats.org/markup-compatibility/2006" xmlns:o="urn:schemas-microsoft-com:office:office" xmlns:r="http://schemas.openxmlformats.org/officeDocument/2006/relationships" xmlns:m="http://schemas.openxmlformats.org/officeDocument/2006/math" xmlns:v="urn:schemas-microsoft-com:vml" xmlns:wp14="http://schemas.microsoft.com/office/word/2010/wordprocessingDrawing" xmlns:wp="http://schemas.openxmlformats.org/drawingml/2006/wordprocessingDrawing" xmlns:w10="urn:schemas-microsoft-com:office:word" xmlns:w="http://schemas.openxmlformats.org/wordprocessingml/2006/main" xmlns:w14="http://schemas.microsoft.com/office/word/2010/wordml" xmlns:w15="http://schemas.microsoft.com/office/word/2012/wordml" xmlns:wpg="http://schemas.microsoft.com/office/word/2010/wordprocessingGroup" xmlns:wpi="http://schemas.microsoft.com/office/word/2010/wordprocessingInk" xmlns:wne="http://schemas.microsoft.com/office/word/2006/wordml" xmlns:wps="http://schemas.microsoft.com/office/word/2010/wordprocessingShape" mc:Ignorable="w14 w15 wp14">
   <w:abstractNum w:abstractNumId="0">
+    <w:nsid w:val="11DC5F03"/>
+    <w:multiLevelType w:val="hybridMultilevel"/>
+    <w:tmpl w:val="9C724C5A"/>
+    <w:lvl w:ilvl="0" w:tplc="04150001">
+      <w:start w:val="1"/>
+      <w:numFmt w:val="bullet"/>
+      <w:lvlText w:val=""/>
+      <w:lvlJc w:val="left"/>
+      <w:pPr>
+        <w:ind w:left="720" w:hanging="360"/>
+      </w:pPr>
+      <w:rPr>
+        <w:rFonts w:ascii="Symbol" w:hAnsi="Symbol" w:hint="default"/>
+      </w:rPr>
+    </w:lvl>
+    <w:lvl w:ilvl="1" w:tplc="04150003" w:tentative="1">
+      <w:start w:val="1"/>
+      <w:numFmt w:val="bullet"/>
+      <w:lvlText w:val="o"/>
+      <w:lvlJc w:val="left"/>
+      <w:pPr>
+        <w:ind w:left="1440" w:hanging="360"/>
+      </w:pPr>
+      <w:rPr>
+        <w:rFonts w:ascii="Courier New" w:hAnsi="Courier New" w:cs="Courier New" w:hint="default"/>
+      </w:rPr>
+    </w:lvl>
+    <w:lvl w:ilvl="2" w:tplc="04150005" w:tentative="1">
+      <w:start w:val="1"/>
+      <w:numFmt w:val="bullet"/>
+      <w:lvlText w:val=""/>
+      <w:lvlJc w:val="left"/>
+      <w:pPr>
+        <w:ind w:left="2160" w:hanging="360"/>
+      </w:pPr>
+      <w:rPr>
+        <w:rFonts w:ascii="Wingdings" w:hAnsi="Wingdings" w:hint="default"/>
+      </w:rPr>
+    </w:lvl>
+    <w:lvl w:ilvl="3" w:tplc="04150001" w:tentative="1">
+      <w:start w:val="1"/>
+      <w:numFmt w:val="bullet"/>
+      <w:lvlText w:val=""/>
+      <w:lvlJc w:val="left"/>
+      <w:pPr>
+        <w:ind w:left="2880" w:hanging="360"/>
+      </w:pPr>
+      <w:rPr>
+        <w:rFonts w:ascii="Symbol" w:hAnsi="Symbol" w:hint="default"/>
+      </w:rPr>
+    </w:lvl>
+    <w:lvl w:ilvl="4" w:tplc="04150003" w:tentative="1">
+      <w:start w:val="1"/>
+      <w:numFmt w:val="bullet"/>
+      <w:lvlText w:val="o"/>
+      <w:lvlJc w:val="left"/>
+      <w:pPr>
+        <w:ind w:left="3600" w:hanging="360"/>
+      </w:pPr>
+      <w:rPr>
+        <w:rFonts w:ascii="Courier New" w:hAnsi="Courier New" w:cs="Courier New" w:hint="default"/>
+      </w:rPr>
+    </w:lvl>
+    <w:lvl w:ilvl="5" w:tplc="04150005" w:tentative="1">
+      <w:start w:val="1"/>
+      <w:numFmt w:val="bullet"/>
+      <w:lvlText w:val=""/>
+      <w:lvlJc w:val="left"/>
+      <w:pPr>
+        <w:ind w:left="4320" w:hanging="360"/>
+      </w:pPr>
+      <w:rPr>
+        <w:rFonts w:ascii="Wingdings" w:hAnsi="Wingdings" w:hint="default"/>
+      </w:rPr>
+    </w:lvl>
+    <w:lvl w:ilvl="6" w:tplc="04150001" w:tentative="1">
+      <w:start w:val="1"/>
+      <w:numFmt w:val="bullet"/>
+      <w:lvlText w:val=""/>
+      <w:lvlJc w:val="left"/>
+      <w:pPr>
+        <w:ind w:left="5040" w:hanging="360"/>
+      </w:pPr>
+      <w:rPr>
+        <w:rFonts w:ascii="Symbol" w:hAnsi="Symbol" w:hint="default"/>
+      </w:rPr>
+    </w:lvl>
+    <w:lvl w:ilvl="7" w:tplc="04150003" w:tentative="1">
+      <w:start w:val="1"/>
+      <w:numFmt w:val="bullet"/>
+      <w:lvlText w:val="o"/>
+      <w:lvlJc w:val="left"/>
+      <w:pPr>
+        <w:ind w:left="5760" w:hanging="360"/>
+      </w:pPr>
+      <w:rPr>
+        <w:rFonts w:ascii="Courier New" w:hAnsi="Courier New" w:cs="Courier New" w:hint="default"/>
+      </w:rPr>
+    </w:lvl>
+    <w:lvl w:ilvl="8" w:tplc="04150005" w:tentative="1">
+      <w:start w:val="1"/>
+      <w:numFmt w:val="bullet"/>
+      <w:lvlText w:val=""/>
+      <w:lvlJc w:val="left"/>
+      <w:pPr>
+        <w:ind w:left="6480" w:hanging="360"/>
+      </w:pPr>
+      <w:rPr>
+        <w:rFonts w:ascii="Wingdings" w:hAnsi="Wingdings" w:hint="default"/>
+      </w:rPr>
+    </w:lvl>
+  </w:abstractNum>
+  <w:abstractNum w:abstractNumId="1">
     <w:nsid w:val="1D0F6DCB"/>
     <w:multiLevelType w:val="hybridMultilevel"/>
     <w:tmpl w:val="42122E02"/>
@@ -2709,7 +1425,7 @@
       </w:pPr>
     </w:lvl>
   </w:abstractNum>
-  <w:abstractNum w:abstractNumId="1">
+  <w:abstractNum w:abstractNumId="2">
     <w:nsid w:val="29862632"/>
     <w:multiLevelType w:val="hybridMultilevel"/>
     <w:tmpl w:val="03646D76"/>
@@ -2798,7 +1514,7 @@
       </w:pPr>
     </w:lvl>
   </w:abstractNum>
-  <w:abstractNum w:abstractNumId="2">
+  <w:abstractNum w:abstractNumId="3">
     <w:nsid w:val="350418EA"/>
     <w:multiLevelType w:val="hybridMultilevel"/>
     <w:tmpl w:val="E22AE698"/>
@@ -2887,7 +1603,7 @@
       </w:pPr>
     </w:lvl>
   </w:abstractNum>
-  <w:abstractNum w:abstractNumId="3">
+  <w:abstractNum w:abstractNumId="4">
     <w:nsid w:val="3ACD7D60"/>
     <w:multiLevelType w:val="hybridMultilevel"/>
     <w:tmpl w:val="5D364D38"/>
@@ -2976,7 +1692,96 @@
       </w:pPr>
     </w:lvl>
   </w:abstractNum>
-  <w:abstractNum w:abstractNumId="4">
+  <w:abstractNum w:abstractNumId="5">
+    <w:nsid w:val="43DA4F1D"/>
+    <w:multiLevelType w:val="hybridMultilevel"/>
+    <w:tmpl w:val="BD2A8FF0"/>
+    <w:lvl w:ilvl="0" w:tplc="0415000F">
+      <w:start w:val="1"/>
+      <w:numFmt w:val="decimal"/>
+      <w:lvlText w:val="%1."/>
+      <w:lvlJc w:val="left"/>
+      <w:pPr>
+        <w:ind w:left="720" w:hanging="360"/>
+      </w:pPr>
+      <w:rPr>
+        <w:rFonts w:hint="default"/>
+      </w:rPr>
+    </w:lvl>
+    <w:lvl w:ilvl="1" w:tplc="04150019" w:tentative="1">
+      <w:start w:val="1"/>
+      <w:numFmt w:val="lowerLetter"/>
+      <w:lvlText w:val="%2."/>
+      <w:lvlJc w:val="left"/>
+      <w:pPr>
+        <w:ind w:left="1440" w:hanging="360"/>
+      </w:pPr>
+    </w:lvl>
+    <w:lvl w:ilvl="2" w:tplc="0415001B" w:tentative="1">
+      <w:start w:val="1"/>
+      <w:numFmt w:val="lowerRoman"/>
+      <w:lvlText w:val="%3."/>
+      <w:lvlJc w:val="right"/>
+      <w:pPr>
+        <w:ind w:left="2160" w:hanging="180"/>
+      </w:pPr>
+    </w:lvl>
+    <w:lvl w:ilvl="3" w:tplc="0415000F" w:tentative="1">
+      <w:start w:val="1"/>
+      <w:numFmt w:val="decimal"/>
+      <w:lvlText w:val="%4."/>
+      <w:lvlJc w:val="left"/>
+      <w:pPr>
+        <w:ind w:left="2880" w:hanging="360"/>
+      </w:pPr>
+    </w:lvl>
+    <w:lvl w:ilvl="4" w:tplc="04150019" w:tentative="1">
+      <w:start w:val="1"/>
+      <w:numFmt w:val="lowerLetter"/>
+      <w:lvlText w:val="%5."/>
+      <w:lvlJc w:val="left"/>
+      <w:pPr>
+        <w:ind w:left="3600" w:hanging="360"/>
+      </w:pPr>
+    </w:lvl>
+    <w:lvl w:ilvl="5" w:tplc="0415001B" w:tentative="1">
+      <w:start w:val="1"/>
+      <w:numFmt w:val="lowerRoman"/>
+      <w:lvlText w:val="%6."/>
+      <w:lvlJc w:val="right"/>
+      <w:pPr>
+        <w:ind w:left="4320" w:hanging="180"/>
+      </w:pPr>
+    </w:lvl>
+    <w:lvl w:ilvl="6" w:tplc="0415000F" w:tentative="1">
+      <w:start w:val="1"/>
+      <w:numFmt w:val="decimal"/>
+      <w:lvlText w:val="%7."/>
+      <w:lvlJc w:val="left"/>
+      <w:pPr>
+        <w:ind w:left="5040" w:hanging="360"/>
+      </w:pPr>
+    </w:lvl>
+    <w:lvl w:ilvl="7" w:tplc="04150019" w:tentative="1">
+      <w:start w:val="1"/>
+      <w:numFmt w:val="lowerLetter"/>
+      <w:lvlText w:val="%8."/>
+      <w:lvlJc w:val="left"/>
+      <w:pPr>
+        <w:ind w:left="5760" w:hanging="360"/>
+      </w:pPr>
+    </w:lvl>
+    <w:lvl w:ilvl="8" w:tplc="0415001B" w:tentative="1">
+      <w:start w:val="1"/>
+      <w:numFmt w:val="lowerRoman"/>
+      <w:lvlText w:val="%9."/>
+      <w:lvlJc w:val="right"/>
+      <w:pPr>
+        <w:ind w:left="6480" w:hanging="180"/>
+      </w:pPr>
+    </w:lvl>
+  </w:abstractNum>
+  <w:abstractNum w:abstractNumId="6">
     <w:nsid w:val="456A33E7"/>
     <w:multiLevelType w:val="hybridMultilevel"/>
     <w:tmpl w:val="9F32F0F4"/>
@@ -3065,7 +1870,120 @@
       </w:pPr>
     </w:lvl>
   </w:abstractNum>
-  <w:abstractNum w:abstractNumId="5">
+  <w:abstractNum w:abstractNumId="7">
+    <w:nsid w:val="464452EB"/>
+    <w:multiLevelType w:val="hybridMultilevel"/>
+    <w:tmpl w:val="79CAA380"/>
+    <w:lvl w:ilvl="0" w:tplc="04150001">
+      <w:start w:val="1"/>
+      <w:numFmt w:val="bullet"/>
+      <w:lvlText w:val=""/>
+      <w:lvlJc w:val="left"/>
+      <w:pPr>
+        <w:ind w:left="720" w:hanging="360"/>
+      </w:pPr>
+      <w:rPr>
+        <w:rFonts w:ascii="Symbol" w:hAnsi="Symbol" w:hint="default"/>
+      </w:rPr>
+    </w:lvl>
+    <w:lvl w:ilvl="1" w:tplc="04150003" w:tentative="1">
+      <w:start w:val="1"/>
+      <w:numFmt w:val="bullet"/>
+      <w:lvlText w:val="o"/>
+      <w:lvlJc w:val="left"/>
+      <w:pPr>
+        <w:ind w:left="1440" w:hanging="360"/>
+      </w:pPr>
+      <w:rPr>
+        <w:rFonts w:ascii="Courier New" w:hAnsi="Courier New" w:cs="Courier New" w:hint="default"/>
+      </w:rPr>
+    </w:lvl>
+    <w:lvl w:ilvl="2" w:tplc="04150005" w:tentative="1">
+      <w:start w:val="1"/>
+      <w:numFmt w:val="bullet"/>
+      <w:lvlText w:val=""/>
+      <w:lvlJc w:val="left"/>
+      <w:pPr>
+        <w:ind w:left="2160" w:hanging="360"/>
+      </w:pPr>
+      <w:rPr>
+        <w:rFonts w:ascii="Wingdings" w:hAnsi="Wingdings" w:hint="default"/>
+      </w:rPr>
+    </w:lvl>
+    <w:lvl w:ilvl="3" w:tplc="04150001" w:tentative="1">
+      <w:start w:val="1"/>
+      <w:numFmt w:val="bullet"/>
+      <w:lvlText w:val=""/>
+      <w:lvlJc w:val="left"/>
+      <w:pPr>
+        <w:ind w:left="2880" w:hanging="360"/>
+      </w:pPr>
+      <w:rPr>
+        <w:rFonts w:ascii="Symbol" w:hAnsi="Symbol" w:hint="default"/>
+      </w:rPr>
+    </w:lvl>
+    <w:lvl w:ilvl="4" w:tplc="04150003" w:tentative="1">
+      <w:start w:val="1"/>
+      <w:numFmt w:val="bullet"/>
+      <w:lvlText w:val="o"/>
+      <w:lvlJc w:val="left"/>
+      <w:pPr>
+        <w:ind w:left="3600" w:hanging="360"/>
+      </w:pPr>
+      <w:rPr>
+        <w:rFonts w:ascii="Courier New" w:hAnsi="Courier New" w:cs="Courier New" w:hint="default"/>
+      </w:rPr>
+    </w:lvl>
+    <w:lvl w:ilvl="5" w:tplc="04150005" w:tentative="1">
+      <w:start w:val="1"/>
+      <w:numFmt w:val="bullet"/>
+      <w:lvlText w:val=""/>
+      <w:lvlJc w:val="left"/>
+      <w:pPr>
+        <w:ind w:left="4320" w:hanging="360"/>
+      </w:pPr>
+      <w:rPr>
+        <w:rFonts w:ascii="Wingdings" w:hAnsi="Wingdings" w:hint="default"/>
+      </w:rPr>
+    </w:lvl>
+    <w:lvl w:ilvl="6" w:tplc="04150001" w:tentative="1">
+      <w:start w:val="1"/>
+      <w:numFmt w:val="bullet"/>
+      <w:lvlText w:val=""/>
+      <w:lvlJc w:val="left"/>
+      <w:pPr>
+        <w:ind w:left="5040" w:hanging="360"/>
+      </w:pPr>
+      <w:rPr>
+        <w:rFonts w:ascii="Symbol" w:hAnsi="Symbol" w:hint="default"/>
+      </w:rPr>
+    </w:lvl>
+    <w:lvl w:ilvl="7" w:tplc="04150003" w:tentative="1">
+      <w:start w:val="1"/>
+      <w:numFmt w:val="bullet"/>
+      <w:lvlText w:val="o"/>
+      <w:lvlJc w:val="left"/>
+      <w:pPr>
+        <w:ind w:left="5760" w:hanging="360"/>
+      </w:pPr>
+      <w:rPr>
+        <w:rFonts w:ascii="Courier New" w:hAnsi="Courier New" w:cs="Courier New" w:hint="default"/>
+      </w:rPr>
+    </w:lvl>
+    <w:lvl w:ilvl="8" w:tplc="04150005" w:tentative="1">
+      <w:start w:val="1"/>
+      <w:numFmt w:val="bullet"/>
+      <w:lvlText w:val=""/>
+      <w:lvlJc w:val="left"/>
+      <w:pPr>
+        <w:ind w:left="6480" w:hanging="360"/>
+      </w:pPr>
+      <w:rPr>
+        <w:rFonts w:ascii="Wingdings" w:hAnsi="Wingdings" w:hint="default"/>
+      </w:rPr>
+    </w:lvl>
+  </w:abstractNum>
+  <w:abstractNum w:abstractNumId="8">
     <w:nsid w:val="49A46F85"/>
     <w:multiLevelType w:val="hybridMultilevel"/>
     <w:tmpl w:val="4D040B60"/>
@@ -3154,7 +2072,7 @@
       </w:pPr>
     </w:lvl>
   </w:abstractNum>
-  <w:abstractNum w:abstractNumId="6">
+  <w:abstractNum w:abstractNumId="9">
     <w:nsid w:val="4AED2FEC"/>
     <w:multiLevelType w:val="hybridMultilevel"/>
     <w:tmpl w:val="4D8433FC"/>
@@ -3243,7 +2161,7 @@
       </w:pPr>
     </w:lvl>
   </w:abstractNum>
-  <w:abstractNum w:abstractNumId="7">
+  <w:abstractNum w:abstractNumId="10">
     <w:nsid w:val="527D4E6B"/>
     <w:multiLevelType w:val="hybridMultilevel"/>
     <w:tmpl w:val="8D0EF3FC"/>
@@ -3332,7 +2250,96 @@
       </w:pPr>
     </w:lvl>
   </w:abstractNum>
-  <w:abstractNum w:abstractNumId="8">
+  <w:abstractNum w:abstractNumId="11">
+    <w:nsid w:val="5D6F3E5E"/>
+    <w:multiLevelType w:val="hybridMultilevel"/>
+    <w:tmpl w:val="4D984C1A"/>
+    <w:lvl w:ilvl="0" w:tplc="E2C09254">
+      <w:start w:val="1"/>
+      <w:numFmt w:val="lowerLetter"/>
+      <w:lvlText w:val="%1)"/>
+      <w:lvlJc w:val="left"/>
+      <w:pPr>
+        <w:ind w:left="1080" w:hanging="360"/>
+      </w:pPr>
+      <w:rPr>
+        <w:rFonts w:hint="default"/>
+      </w:rPr>
+    </w:lvl>
+    <w:lvl w:ilvl="1" w:tplc="04150019" w:tentative="1">
+      <w:start w:val="1"/>
+      <w:numFmt w:val="lowerLetter"/>
+      <w:lvlText w:val="%2."/>
+      <w:lvlJc w:val="left"/>
+      <w:pPr>
+        <w:ind w:left="1800" w:hanging="360"/>
+      </w:pPr>
+    </w:lvl>
+    <w:lvl w:ilvl="2" w:tplc="0415001B" w:tentative="1">
+      <w:start w:val="1"/>
+      <w:numFmt w:val="lowerRoman"/>
+      <w:lvlText w:val="%3."/>
+      <w:lvlJc w:val="right"/>
+      <w:pPr>
+        <w:ind w:left="2520" w:hanging="180"/>
+      </w:pPr>
+    </w:lvl>
+    <w:lvl w:ilvl="3" w:tplc="0415000F" w:tentative="1">
+      <w:start w:val="1"/>
+      <w:numFmt w:val="decimal"/>
+      <w:lvlText w:val="%4."/>
+      <w:lvlJc w:val="left"/>
+      <w:pPr>
+        <w:ind w:left="3240" w:hanging="360"/>
+      </w:pPr>
+    </w:lvl>
+    <w:lvl w:ilvl="4" w:tplc="04150019" w:tentative="1">
+      <w:start w:val="1"/>
+      <w:numFmt w:val="lowerLetter"/>
+      <w:lvlText w:val="%5."/>
+      <w:lvlJc w:val="left"/>
+      <w:pPr>
+        <w:ind w:left="3960" w:hanging="360"/>
+      </w:pPr>
+    </w:lvl>
+    <w:lvl w:ilvl="5" w:tplc="0415001B" w:tentative="1">
+      <w:start w:val="1"/>
+      <w:numFmt w:val="lowerRoman"/>
+      <w:lvlText w:val="%6."/>
+      <w:lvlJc w:val="right"/>
+      <w:pPr>
+        <w:ind w:left="4680" w:hanging="180"/>
+      </w:pPr>
+    </w:lvl>
+    <w:lvl w:ilvl="6" w:tplc="0415000F" w:tentative="1">
+      <w:start w:val="1"/>
+      <w:numFmt w:val="decimal"/>
+      <w:lvlText w:val="%7."/>
+      <w:lvlJc w:val="left"/>
+      <w:pPr>
+        <w:ind w:left="5400" w:hanging="360"/>
+      </w:pPr>
+    </w:lvl>
+    <w:lvl w:ilvl="7" w:tplc="04150019" w:tentative="1">
+      <w:start w:val="1"/>
+      <w:numFmt w:val="lowerLetter"/>
+      <w:lvlText w:val="%8."/>
+      <w:lvlJc w:val="left"/>
+      <w:pPr>
+        <w:ind w:left="6120" w:hanging="360"/>
+      </w:pPr>
+    </w:lvl>
+    <w:lvl w:ilvl="8" w:tplc="0415001B" w:tentative="1">
+      <w:start w:val="1"/>
+      <w:numFmt w:val="lowerRoman"/>
+      <w:lvlText w:val="%9."/>
+      <w:lvlJc w:val="right"/>
+      <w:pPr>
+        <w:ind w:left="6840" w:hanging="180"/>
+      </w:pPr>
+    </w:lvl>
+  </w:abstractNum>
+  <w:abstractNum w:abstractNumId="12">
     <w:nsid w:val="6772408F"/>
     <w:multiLevelType w:val="hybridMultilevel"/>
     <w:tmpl w:val="B6E4BBB8"/>
@@ -3421,7 +2428,7 @@
       </w:pPr>
     </w:lvl>
   </w:abstractNum>
-  <w:abstractNum w:abstractNumId="9">
+  <w:abstractNum w:abstractNumId="13">
     <w:nsid w:val="733F06D7"/>
     <w:multiLevelType w:val="hybridMultilevel"/>
     <w:tmpl w:val="10166C44"/>
@@ -3510,7 +2517,7 @@
       </w:pPr>
     </w:lvl>
   </w:abstractNum>
-  <w:abstractNum w:abstractNumId="10">
+  <w:abstractNum w:abstractNumId="14">
     <w:nsid w:val="741B0799"/>
     <w:multiLevelType w:val="hybridMultilevel"/>
     <w:tmpl w:val="D69A90D2"/>
@@ -3599,7 +2606,7 @@
       </w:pPr>
     </w:lvl>
   </w:abstractNum>
-  <w:abstractNum w:abstractNumId="11">
+  <w:abstractNum w:abstractNumId="15">
     <w:nsid w:val="78663576"/>
     <w:multiLevelType w:val="hybridMultilevel"/>
     <w:tmpl w:val="BBEE3040"/>
@@ -3688,8 +2695,97 @@
       </w:pPr>
     </w:lvl>
   </w:abstractNum>
+  <w:abstractNum w:abstractNumId="16">
+    <w:nsid w:val="795A4B33"/>
+    <w:multiLevelType w:val="hybridMultilevel"/>
+    <w:tmpl w:val="4C9EC5B4"/>
+    <w:lvl w:ilvl="0" w:tplc="C402FD76">
+      <w:start w:val="1"/>
+      <w:numFmt w:val="lowerLetter"/>
+      <w:lvlText w:val="%1)"/>
+      <w:lvlJc w:val="left"/>
+      <w:pPr>
+        <w:ind w:left="1080" w:hanging="360"/>
+      </w:pPr>
+      <w:rPr>
+        <w:rFonts w:hint="default"/>
+      </w:rPr>
+    </w:lvl>
+    <w:lvl w:ilvl="1" w:tplc="04150019" w:tentative="1">
+      <w:start w:val="1"/>
+      <w:numFmt w:val="lowerLetter"/>
+      <w:lvlText w:val="%2."/>
+      <w:lvlJc w:val="left"/>
+      <w:pPr>
+        <w:ind w:left="1800" w:hanging="360"/>
+      </w:pPr>
+    </w:lvl>
+    <w:lvl w:ilvl="2" w:tplc="0415001B" w:tentative="1">
+      <w:start w:val="1"/>
+      <w:numFmt w:val="lowerRoman"/>
+      <w:lvlText w:val="%3."/>
+      <w:lvlJc w:val="right"/>
+      <w:pPr>
+        <w:ind w:left="2520" w:hanging="180"/>
+      </w:pPr>
+    </w:lvl>
+    <w:lvl w:ilvl="3" w:tplc="0415000F" w:tentative="1">
+      <w:start w:val="1"/>
+      <w:numFmt w:val="decimal"/>
+      <w:lvlText w:val="%4."/>
+      <w:lvlJc w:val="left"/>
+      <w:pPr>
+        <w:ind w:left="3240" w:hanging="360"/>
+      </w:pPr>
+    </w:lvl>
+    <w:lvl w:ilvl="4" w:tplc="04150019" w:tentative="1">
+      <w:start w:val="1"/>
+      <w:numFmt w:val="lowerLetter"/>
+      <w:lvlText w:val="%5."/>
+      <w:lvlJc w:val="left"/>
+      <w:pPr>
+        <w:ind w:left="3960" w:hanging="360"/>
+      </w:pPr>
+    </w:lvl>
+    <w:lvl w:ilvl="5" w:tplc="0415001B" w:tentative="1">
+      <w:start w:val="1"/>
+      <w:numFmt w:val="lowerRoman"/>
+      <w:lvlText w:val="%6."/>
+      <w:lvlJc w:val="right"/>
+      <w:pPr>
+        <w:ind w:left="4680" w:hanging="180"/>
+      </w:pPr>
+    </w:lvl>
+    <w:lvl w:ilvl="6" w:tplc="0415000F" w:tentative="1">
+      <w:start w:val="1"/>
+      <w:numFmt w:val="decimal"/>
+      <w:lvlText w:val="%7."/>
+      <w:lvlJc w:val="left"/>
+      <w:pPr>
+        <w:ind w:left="5400" w:hanging="360"/>
+      </w:pPr>
+    </w:lvl>
+    <w:lvl w:ilvl="7" w:tplc="04150019" w:tentative="1">
+      <w:start w:val="1"/>
+      <w:numFmt w:val="lowerLetter"/>
+      <w:lvlText w:val="%8."/>
+      <w:lvlJc w:val="left"/>
+      <w:pPr>
+        <w:ind w:left="6120" w:hanging="360"/>
+      </w:pPr>
+    </w:lvl>
+    <w:lvl w:ilvl="8" w:tplc="0415001B" w:tentative="1">
+      <w:start w:val="1"/>
+      <w:numFmt w:val="lowerRoman"/>
+      <w:lvlText w:val="%9."/>
+      <w:lvlJc w:val="right"/>
+      <w:pPr>
+        <w:ind w:left="6840" w:hanging="180"/>
+      </w:pPr>
+    </w:lvl>
+  </w:abstractNum>
   <w:num w:numId="1">
-    <w:abstractNumId w:val="0"/>
+    <w:abstractNumId w:val="1"/>
     <w:lvlOverride w:ilvl="0">
       <w:startOverride w:val="1"/>
     </w:lvlOverride>
@@ -3717,37 +2813,55 @@
     </w:lvlOverride>
   </w:num>
   <w:num w:numId="2">
+    <w:abstractNumId w:val="2"/>
+  </w:num>
+  <w:num w:numId="3">
+    <w:abstractNumId w:val="15"/>
+  </w:num>
+  <w:num w:numId="4">
+    <w:abstractNumId w:val="9"/>
+  </w:num>
+  <w:num w:numId="5">
+    <w:abstractNumId w:val="6"/>
+  </w:num>
+  <w:num w:numId="6">
+    <w:abstractNumId w:val="4"/>
+  </w:num>
+  <w:num w:numId="7">
+    <w:abstractNumId w:val="12"/>
+  </w:num>
+  <w:num w:numId="8">
+    <w:abstractNumId w:val="10"/>
+  </w:num>
+  <w:num w:numId="9">
+    <w:abstractNumId w:val="13"/>
+  </w:num>
+  <w:num w:numId="10">
+    <w:abstractNumId w:val="8"/>
+  </w:num>
+  <w:num w:numId="11">
+    <w:abstractNumId w:val="3"/>
+  </w:num>
+  <w:num w:numId="12">
+    <w:abstractNumId w:val="14"/>
+  </w:num>
+  <w:num w:numId="13">
     <w:abstractNumId w:val="1"/>
   </w:num>
-  <w:num w:numId="3">
+  <w:num w:numId="14">
+    <w:abstractNumId w:val="0"/>
+  </w:num>
+  <w:num w:numId="15">
+    <w:abstractNumId w:val="5"/>
+  </w:num>
+  <w:num w:numId="16">
+    <w:abstractNumId w:val="16"/>
+  </w:num>
+  <w:num w:numId="17">
     <w:abstractNumId w:val="11"/>
   </w:num>
-  <w:num w:numId="4">
-    <w:abstractNumId w:val="6"/>
-  </w:num>
-  <w:num w:numId="5">
-    <w:abstractNumId w:val="4"/>
-  </w:num>
-  <w:num w:numId="6">
-    <w:abstractNumId w:val="3"/>
-  </w:num>
-  <w:num w:numId="7">
-    <w:abstractNumId w:val="8"/>
-  </w:num>
-  <w:num w:numId="8">
+  <w:num w:numId="18">
     <w:abstractNumId w:val="7"/>
-  </w:num>
-  <w:num w:numId="9">
-    <w:abstractNumId w:val="9"/>
-  </w:num>
-  <w:num w:numId="10">
-    <w:abstractNumId w:val="5"/>
-  </w:num>
-  <w:num w:numId="14">
-    <w:abstractNumId w:val="2"/>
-  </w:num>
-  <w:num w:numId="15">
-    <w:abstractNumId w:val="10"/>
   </w:num>
 </w:numbering>
 </file>
@@ -4175,6 +3289,7 @@
   <w:style w:type="character" w:default="1" w:styleId="Domylnaczcionkaakapitu">
     <w:name w:val="Default Paragraph Font"/>
     <w:uiPriority w:val="1"/>
+    <w:semiHidden/>
     <w:unhideWhenUsed/>
   </w:style>
   <w:style w:type="table" w:default="1" w:styleId="Standardowy">
@@ -4390,6 +3505,30 @@
       <w:sz w:val="18"/>
       <w:szCs w:val="18"/>
     </w:rPr>
+  </w:style>
+  <w:style w:type="table" w:styleId="Siatkatabelijasna">
+    <w:name w:val="Grid Table Light"/>
+    <w:basedOn w:val="Standardowy"/>
+    <w:uiPriority w:val="40"/>
+    <w:rsid w:val="001468B9"/>
+    <w:pPr>
+      <w:spacing w:after="0" w:line="240" w:lineRule="auto"/>
+    </w:pPr>
+    <w:rPr>
+      <w:rFonts w:eastAsiaTheme="minorEastAsia"/>
+      <w:sz w:val="21"/>
+      <w:szCs w:val="21"/>
+    </w:rPr>
+    <w:tblPr>
+      <w:tblBorders>
+        <w:top w:val="single" w:sz="4" w:space="0" w:color="BFBFBF" w:themeColor="background1" w:themeShade="BF"/>
+        <w:left w:val="single" w:sz="4" w:space="0" w:color="BFBFBF" w:themeColor="background1" w:themeShade="BF"/>
+        <w:bottom w:val="single" w:sz="4" w:space="0" w:color="BFBFBF" w:themeColor="background1" w:themeShade="BF"/>
+        <w:right w:val="single" w:sz="4" w:space="0" w:color="BFBFBF" w:themeColor="background1" w:themeShade="BF"/>
+        <w:insideH w:val="single" w:sz="4" w:space="0" w:color="BFBFBF" w:themeColor="background1" w:themeShade="BF"/>
+        <w:insideV w:val="single" w:sz="4" w:space="0" w:color="BFBFBF" w:themeColor="background1" w:themeShade="BF"/>
+      </w:tblBorders>
+    </w:tblPr>
   </w:style>
 </w:styles>
 </file>
@@ -4660,7 +3799,7 @@
 </file>
 
 <file path=customXml/itemProps1.xml><?xml version="1.0" encoding="utf-8"?>
-<ds:datastoreItem xmlns:ds="http://schemas.openxmlformats.org/officeDocument/2006/customXml" ds:itemID="{DF4484B6-A2FA-43FF-B318-F55EA5E13060}">
+<ds:datastoreItem xmlns:ds="http://schemas.openxmlformats.org/officeDocument/2006/customXml" ds:itemID="{E75978A3-D9A4-4083-B819-8A499A7F1068}">
   <ds:schemaRefs>
     <ds:schemaRef ds:uri="http://schemas.openxmlformats.org/officeDocument/2006/bibliography"/>
   </ds:schemaRefs>

</xml_diff>